<commit_message>
1) Dokończenie prezentacji. 2) Drobne poprawki w mojej części raportu.
</commit_message>
<xml_diff>
--- a/doc/Raport z postępu prac.docx
+++ b/doc/Raport z postępu prac.docx
@@ -64,14 +64,7 @@
           <w:sz w:val="24"/>
           <w:szCs w:val="24"/>
         </w:rPr>
-        <w:t xml:space="preserve">: </w:t>
-      </w:r>
-      <w:r>
-        <w:rPr>
-          <w:sz w:val="24"/>
-          <w:szCs w:val="24"/>
-        </w:rPr>
-        <w:t>„Symulator wyścigów powietrznych w dowolnej scenerii wygenerowanej z mapy wysokościowej terenu.”</w:t>
+        <w:t>: „Symulator wyścigów powietrznych w dowolnej scenerii wygenerowanej z mapy wysokościowej terenu.”</w:t>
       </w:r>
     </w:p>
     <w:p>
@@ -116,6 +109,8 @@
         </w:rPr>
         <w:t>Dudek Piotr</w:t>
       </w:r>
+      <w:bookmarkStart w:id="0" w:name="_GoBack"/>
+      <w:bookmarkEnd w:id="0"/>
     </w:p>
     <w:p>
       <w:pPr>
@@ -165,8 +160,6 @@
         </w:rPr>
         <w:t>Stachyra Krzysztof</w:t>
       </w:r>
-      <w:bookmarkStart w:id="0" w:name="_GoBack"/>
-      <w:bookmarkEnd w:id="0"/>
     </w:p>
     <w:p/>
     <w:p>
@@ -391,13 +384,7 @@
     </w:p>
     <w:p>
       <w:r>
-        <w:t>2) Dodanie trzecio</w:t>
-      </w:r>
-      <w:r>
-        <w:t>-o</w:t>
-      </w:r>
-      <w:r>
-        <w:t>sobowej kamery i niektórych ustawień kamer</w:t>
+        <w:t>2) Dodanie trzecio-osobowej kamery i niektórych ustawień kamer</w:t>
       </w:r>
     </w:p>
     <w:p>
@@ -435,12 +422,20 @@
     </w:p>
     <w:p>
       <w:r>
-        <w:t>1) Implementacja w C# w Visual Studio menu startowego z możliwością wyboru z dysku pliku z mapą wysokościową terenu</w:t>
-      </w:r>
-    </w:p>
-    <w:p>
-      <w:r>
-        <w:t>2) Implementacja odczytu danych wysokościowych (poziomów szarości poszczególnych pikseli) z wybranego pliku z obrazem mapy wysokościowej (dostępne formaty: *</w:t>
+        <w:t>1) Utworzenie pierwszej prezentacji.</w:t>
+      </w:r>
+    </w:p>
+    <w:p>
+      <w:r>
+        <w:t>2) Implementacja w C# w Visual Studio menu startowego z możliwością wyboru z dysku pliku z mapą wysokościową terenu</w:t>
+      </w:r>
+      <w:r>
+        <w:t>.</w:t>
+      </w:r>
+    </w:p>
+    <w:p>
+      <w:r>
+        <w:t>3) Implementacja odczytu danych wysokościowych (poziomów szarości poszczególnych pikseli) z wybranego pliku z obrazem mapy wysokościowej (dostępne formaty: *</w:t>
       </w:r>
       <w:proofErr w:type="spellStart"/>
       <w:r>
@@ -485,7 +480,7 @@
     </w:p>
     <w:p>
       <w:r>
-        <w:t>3) Implementacja zabezpieczeń przed wprowadzeniem niepoprawnych danych wejściowych (wybór błędnego formatu pliku, błędny rozmiar pliku w formacie *.</w:t>
+        <w:t>4) Implementacja zabezpieczeń przed wprowadzeniem niepoprawnych danych wejściowych (wybór błędnego formatu pliku, błędny rozmiar pliku w formacie *.</w:t>
       </w:r>
       <w:proofErr w:type="spellStart"/>
       <w:r>
@@ -498,13 +493,13 @@
     </w:p>
     <w:p>
       <w:r>
-        <w:t>4) Sca</w:t>
-      </w:r>
-      <w:r>
-        <w:t>lenie</w:t>
-      </w:r>
-      <w:r>
-        <w:t xml:space="preserve"> utworzonego menu startowego z p</w:t>
+        <w:t>5) Scal</w:t>
+      </w:r>
+      <w:r>
+        <w:t>e</w:t>
+      </w:r>
+      <w:r>
+        <w:t>nie utworzonego menu startowego z p</w:t>
       </w:r>
       <w:r>
         <w:t>r</w:t>
@@ -523,7 +518,7 @@
     </w:p>
     <w:p>
       <w:r>
-        <w:t xml:space="preserve">5) Dodanie generacji płaskiego terenu z poziomu kodu (skrypt </w:t>
+        <w:t xml:space="preserve">6) Dodanie generacji płaskiego terenu z poziomu kodu (skrypt </w:t>
       </w:r>
       <w:proofErr w:type="spellStart"/>
       <w:r>
@@ -536,27 +531,22 @@
     </w:p>
     <w:p>
       <w:r>
-        <w:t>6) Dodanie tekstury do generowanego terenu.</w:t>
-      </w:r>
-    </w:p>
-    <w:p>
-      <w:r>
-        <w:t>7) Dodanie dynamicznego ustawienia rozmiarów terenu na podstawie danych</w:t>
-      </w:r>
-    </w:p>
-    <w:p>
-      <w:r>
-        <w:t xml:space="preserve">   odczytanych z mapy wysokościowej.</w:t>
-      </w:r>
-    </w:p>
-    <w:p>
-      <w:r>
-        <w:t>8) Dodanie ustawiania wysokości poszczególnych punktów terenu na podstawie odczytanych z mapy</w:t>
-      </w:r>
-    </w:p>
-    <w:p>
-      <w:r>
-        <w:t xml:space="preserve">   poziomów szarości (na razie szwankuje).</w:t>
+        <w:t>7) Dodanie tekstury do generowanego terenu.</w:t>
+      </w:r>
+    </w:p>
+    <w:p>
+      <w:r>
+        <w:t>8) Dodanie dynamicznego ustawienia rozmiarów terenu na podstawie danych odczytanych z mapy wysokościowej.</w:t>
+      </w:r>
+    </w:p>
+    <w:p>
+      <w:r>
+        <w:t>9) Dodanie ustawiania wysokości poszczególnych punktów terenu na podstawie odczytanych z mapy poziomów szarości (na razie szwankuje).</w:t>
+      </w:r>
+    </w:p>
+    <w:p>
+      <w:r>
+        <w:t>10) Utworzenie drugiej prezentacji.</w:t>
       </w:r>
     </w:p>
     <w:sectPr>

</xml_diff>

<commit_message>
porządki w folderach i dorzucenie generacji terenu (coś nie śmiga na razie)
</commit_message>
<xml_diff>
--- a/doc/Raport z postępu prac.docx
+++ b/doc/Raport z postępu prac.docx
@@ -109,8 +109,6 @@
         </w:rPr>
         <w:t>Dudek Piotr</w:t>
       </w:r>
-      <w:bookmarkStart w:id="0" w:name="_GoBack"/>
-      <w:bookmarkEnd w:id="0"/>
     </w:p>
     <w:p>
       <w:pPr>
@@ -493,19 +491,7 @@
     </w:p>
     <w:p>
       <w:r>
-        <w:t>5) Scal</w:t>
-      </w:r>
-      <w:r>
-        <w:t>e</w:t>
-      </w:r>
-      <w:r>
-        <w:t>nie utworzonego menu startowego z p</w:t>
-      </w:r>
-      <w:r>
-        <w:t>r</w:t>
-      </w:r>
-      <w:r>
-        <w:t xml:space="preserve">ojektem Unity (skrypty </w:t>
+        <w:t xml:space="preserve">5) Scalenie utworzonego menu startowego z projektem Unity (skrypty </w:t>
       </w:r>
       <w:proofErr w:type="spellStart"/>
       <w:r>
@@ -518,7 +504,13 @@
     </w:p>
     <w:p>
       <w:r>
-        <w:t xml:space="preserve">6) Dodanie generacji płaskiego terenu z poziomu kodu (skrypt </w:t>
+        <w:t xml:space="preserve">6) </w:t>
+      </w:r>
+      <w:r>
+        <w:t>Dodanie</w:t>
+      </w:r>
+      <w:r>
+        <w:t xml:space="preserve"> generacji płaskiego terenu z poziomu kodu (skrypt </w:t>
       </w:r>
       <w:proofErr w:type="spellStart"/>
       <w:r>
@@ -536,18 +528,50 @@
     </w:p>
     <w:p>
       <w:r>
-        <w:t>8) Dodanie dynamicznego ustawienia rozmiarów terenu na podstawie danych odczytanych z mapy wysokościowej.</w:t>
-      </w:r>
-    </w:p>
-    <w:p>
-      <w:r>
-        <w:t>9) Dodanie ustawiania wysokości poszczególnych punktów terenu na podstawie odczytanych z mapy poziomów szarości (na razie szwankuje).</w:t>
-      </w:r>
-    </w:p>
-    <w:p>
-      <w:r>
-        <w:t>10) Utworzenie drugiej prezentacji.</w:t>
-      </w:r>
+        <w:t>8</w:t>
+      </w:r>
+      <w:r>
+        <w:t>) Dodanie ustawiania wysokości poszczególnych punktów terenu na podstawie odczytanych z mapy poziomów szarości (na razie szwankuje).</w:t>
+      </w:r>
+    </w:p>
+    <w:p>
+      <w:r>
+        <w:t>9</w:t>
+      </w:r>
+      <w:r>
+        <w:t>) Utworzenie drugiej prezentacji.</w:t>
+      </w:r>
+    </w:p>
+    <w:p>
+      <w:r>
+        <w:t>10) Poprawa generacji terenu tak, aby wysokości były poprawnie ustawiane według odczytanych z mapy danych.</w:t>
+      </w:r>
+    </w:p>
+    <w:p>
+      <w:r>
+        <w:t xml:space="preserve">11) Dodanie  do terenu losowo wstawianych drzew według algorytmu „Perlin </w:t>
+      </w:r>
+      <w:proofErr w:type="spellStart"/>
+      <w:r>
+        <w:t>Noise</w:t>
+      </w:r>
+      <w:proofErr w:type="spellEnd"/>
+      <w:r>
+        <w:t>”</w:t>
+      </w:r>
+      <w:r>
+        <w:t xml:space="preserve"> na odpowiednich wysokościach</w:t>
+      </w:r>
+      <w:r>
+        <w:t>.</w:t>
+      </w:r>
+    </w:p>
+    <w:p>
+      <w:r>
+        <w:t>12) Podział terenu na warstwy, z odpowiednio ponakładanymi różnymi teksturami, na różnych poziomach (bądź też wymieszanymi).</w:t>
+      </w:r>
+      <w:bookmarkStart w:id="0" w:name="_GoBack"/>
+      <w:bookmarkEnd w:id="0"/>
     </w:p>
     <w:sectPr>
       <w:pgSz w:w="11906" w:h="16838"/>

</xml_diff>

<commit_message>
scalenie dwóch plików raportu do jednego
</commit_message>
<xml_diff>
--- a/doc/Raport z postępu prac.docx
+++ b/doc/Raport z postępu prac.docx
@@ -191,8 +191,15 @@
       </w:r>
     </w:p>
     <w:p>
-      <w:r>
-        <w:t>1) HUD: wyświetlanie informacji o końcu gry (</w:t>
+      <w:pPr>
+        <w:pStyle w:val="Akapitzlist"/>
+        <w:numPr>
+          <w:ilvl w:val="0"/>
+          <w:numId w:val="5"/>
+        </w:numPr>
+      </w:pPr>
+      <w:r>
+        <w:t>HUD: wyświetlanie informacji o końcu gry (</w:t>
       </w:r>
       <w:proofErr w:type="spellStart"/>
       <w:r>
@@ -236,8 +243,15 @@
       </w:r>
     </w:p>
     <w:p>
-      <w:r>
-        <w:t xml:space="preserve">2) Skrypt </w:t>
+      <w:pPr>
+        <w:pStyle w:val="Akapitzlist"/>
+        <w:numPr>
+          <w:ilvl w:val="0"/>
+          <w:numId w:val="5"/>
+        </w:numPr>
+      </w:pPr>
+      <w:r>
+        <w:t xml:space="preserve">Skrypt </w:t>
       </w:r>
       <w:proofErr w:type="spellStart"/>
       <w:r>
@@ -257,8 +271,15 @@
       </w:r>
     </w:p>
     <w:p>
-      <w:r>
-        <w:t xml:space="preserve">3) Skrypt z klasą zawierającą wszystkie stałe w programie (takie jak nazwa samolotu): </w:t>
+      <w:pPr>
+        <w:pStyle w:val="Akapitzlist"/>
+        <w:numPr>
+          <w:ilvl w:val="0"/>
+          <w:numId w:val="5"/>
+        </w:numPr>
+      </w:pPr>
+      <w:r>
+        <w:t xml:space="preserve">Skrypt z klasą zawierającą wszystkie stałe w programie (takie jak nazwa samolotu): </w:t>
       </w:r>
       <w:proofErr w:type="spellStart"/>
       <w:r>
@@ -267,13 +288,27 @@
       <w:proofErr w:type="spellEnd"/>
     </w:p>
     <w:p>
-      <w:r>
-        <w:t xml:space="preserve">4) Skrypt obsługujący kolizje </w:t>
-      </w:r>
-    </w:p>
-    <w:p>
-      <w:r>
-        <w:t xml:space="preserve">5) Kamery podążające za modelem samolotu (z tyłu, z góry, z perspektywy pierwszej osoby, z lewej strony samolotu); skrypt przełączający widoki kamery: </w:t>
+      <w:pPr>
+        <w:pStyle w:val="Akapitzlist"/>
+        <w:numPr>
+          <w:ilvl w:val="0"/>
+          <w:numId w:val="5"/>
+        </w:numPr>
+      </w:pPr>
+      <w:r>
+        <w:t xml:space="preserve">Skrypt obsługujący kolizje </w:t>
+      </w:r>
+    </w:p>
+    <w:p>
+      <w:pPr>
+        <w:pStyle w:val="Akapitzlist"/>
+        <w:numPr>
+          <w:ilvl w:val="0"/>
+          <w:numId w:val="5"/>
+        </w:numPr>
+      </w:pPr>
+      <w:r>
+        <w:t xml:space="preserve">Kamery podążające za modelem samolotu (z tyłu, z góry, z perspektywy pierwszej osoby, z lewej strony samolotu); skrypt przełączający widoki kamery: </w:t>
       </w:r>
       <w:proofErr w:type="spellStart"/>
       <w:r>
@@ -282,8 +317,15 @@
       <w:proofErr w:type="spellEnd"/>
     </w:p>
     <w:p>
-      <w:r>
-        <w:t xml:space="preserve">6) Skrypt </w:t>
+      <w:pPr>
+        <w:pStyle w:val="Akapitzlist"/>
+        <w:numPr>
+          <w:ilvl w:val="0"/>
+          <w:numId w:val="5"/>
+        </w:numPr>
+      </w:pPr>
+      <w:r>
+        <w:t xml:space="preserve">Skrypt </w:t>
       </w:r>
       <w:proofErr w:type="spellStart"/>
       <w:r>
@@ -303,8 +345,15 @@
       </w:r>
     </w:p>
     <w:p>
-      <w:r>
-        <w:t xml:space="preserve">7) Skrypt </w:t>
+      <w:pPr>
+        <w:pStyle w:val="Akapitzlist"/>
+        <w:numPr>
+          <w:ilvl w:val="0"/>
+          <w:numId w:val="5"/>
+        </w:numPr>
+      </w:pPr>
+      <w:r>
+        <w:t xml:space="preserve">Skrypt </w:t>
       </w:r>
       <w:proofErr w:type="spellStart"/>
       <w:r>
@@ -329,6 +378,66 @@
       <w:proofErr w:type="spellEnd"/>
       <w:r>
         <w:t>). Poruszanie zrealizowane wstępnie jako przesunięcie (w momencie wciśnięcia klawiszy strzałek)</w:t>
+      </w:r>
+    </w:p>
+    <w:p>
+      <w:pPr>
+        <w:pStyle w:val="Akapitzlist"/>
+        <w:numPr>
+          <w:ilvl w:val="0"/>
+          <w:numId w:val="5"/>
+        </w:numPr>
+      </w:pPr>
+      <w:r>
+        <w:t>Losowe generowanie bramek (wyznaczenie im współrzędnych 3D na mapie) – zabezpieczenie by nie znajdowały się pod terenem.</w:t>
+      </w:r>
+    </w:p>
+    <w:p>
+      <w:pPr>
+        <w:pStyle w:val="Akapitzlist"/>
+        <w:numPr>
+          <w:ilvl w:val="0"/>
+          <w:numId w:val="5"/>
+        </w:numPr>
+      </w:pPr>
+      <w:r>
+        <w:t xml:space="preserve">Trzymanie informacji o konkretnym torze przelotu (aby gracz przelatywał przez bramki w określonej kolejności) – po wygenerowaniu bramek ustalana jest ich kolejność. Wyświetlanie na mapie tylko 2 najbliższych bramek (według kolejności przelotu), przez jakie użytkownik musi przelecieć – w różnych kolorach. </w:t>
+      </w:r>
+    </w:p>
+    <w:p>
+      <w:pPr>
+        <w:pStyle w:val="Akapitzlist"/>
+        <w:numPr>
+          <w:ilvl w:val="0"/>
+          <w:numId w:val="5"/>
+        </w:numPr>
+      </w:pPr>
+      <w:r>
+        <w:t>Wykrywanie czy użytkownik przeleciał przez aktualną bramkę i reakcja na to (wyświetlenie kolejnej, zmiana koloru następnej bramki). Wykrycie przelotu przez ostatnią bramkę (koniec gry – wyświetlenie czasu)</w:t>
+      </w:r>
+    </w:p>
+    <w:p>
+      <w:pPr>
+        <w:pStyle w:val="Akapitzlist"/>
+        <w:numPr>
+          <w:ilvl w:val="0"/>
+          <w:numId w:val="5"/>
+        </w:numPr>
+      </w:pPr>
+      <w:r>
+        <w:t>Wyświetlanie aktualnego czasu przelotu.</w:t>
+      </w:r>
+    </w:p>
+    <w:p>
+      <w:pPr>
+        <w:pStyle w:val="Akapitzlist"/>
+        <w:numPr>
+          <w:ilvl w:val="0"/>
+          <w:numId w:val="5"/>
+        </w:numPr>
+      </w:pPr>
+      <w:r>
+        <w:t>Wyświetlanie czasu jaki pozostał graczowi (fajnie coś takiego wprowadzić – przy przelocie przez bramkę by dostawał dodatkowy czas).</w:t>
       </w:r>
     </w:p>
     <w:p/>
@@ -346,6 +455,7 @@
           <w:sz w:val="24"/>
           <w:szCs w:val="24"/>
         </w:rPr>
+        <w:lastRenderedPageBreak/>
         <w:t xml:space="preserve">Mateusz </w:t>
       </w:r>
       <w:proofErr w:type="spellStart"/>
@@ -368,8 +478,15 @@
       </w:r>
     </w:p>
     <w:p>
-      <w:r>
-        <w:t xml:space="preserve">1) Załadowanie modelu samolotu i podpięcie pod skrypt </w:t>
+      <w:pPr>
+        <w:pStyle w:val="Akapitzlist"/>
+        <w:numPr>
+          <w:ilvl w:val="0"/>
+          <w:numId w:val="6"/>
+        </w:numPr>
+      </w:pPr>
+      <w:r>
+        <w:t xml:space="preserve">Załadowanie modelu samolotu i podpięcie pod skrypt </w:t>
       </w:r>
       <w:proofErr w:type="spellStart"/>
       <w:r>
@@ -381,25 +498,147 @@
       </w:r>
     </w:p>
     <w:p>
-      <w:r>
-        <w:t>2) Dodanie trzecio-osobowej kamery i niektórych ustawień kamer</w:t>
-      </w:r>
-    </w:p>
-    <w:p>
-      <w:r>
-        <w:t>3) Poprawki w skrypcie poruszania samolotu.</w:t>
-      </w:r>
-    </w:p>
-    <w:p>
-      <w:r>
-        <w:t>4) Dodanie opcji zmiany prędkości samolotu za pomocą przycisków LCTRL oraz LALT.</w:t>
-      </w:r>
-    </w:p>
-    <w:p>
-      <w:r>
-        <w:t xml:space="preserve">5) Dodanie dźwięku silników samolotu podczas lotu. </w:t>
-      </w:r>
-    </w:p>
+      <w:pPr>
+        <w:pStyle w:val="Akapitzlist"/>
+        <w:numPr>
+          <w:ilvl w:val="0"/>
+          <w:numId w:val="6"/>
+        </w:numPr>
+      </w:pPr>
+      <w:r>
+        <w:t>Dodanie trzecio-osobowej kamery i niektórych ustawień kamer</w:t>
+      </w:r>
+    </w:p>
+    <w:p>
+      <w:pPr>
+        <w:pStyle w:val="Akapitzlist"/>
+        <w:numPr>
+          <w:ilvl w:val="0"/>
+          <w:numId w:val="6"/>
+        </w:numPr>
+      </w:pPr>
+      <w:r>
+        <w:t>Poprawki w skrypcie poruszania samolotu.</w:t>
+      </w:r>
+    </w:p>
+    <w:p>
+      <w:pPr>
+        <w:pStyle w:val="Akapitzlist"/>
+        <w:numPr>
+          <w:ilvl w:val="0"/>
+          <w:numId w:val="6"/>
+        </w:numPr>
+      </w:pPr>
+      <w:r>
+        <w:t>Dodanie opcji zmiany prędkości samolotu za pomocą przycisków LCTRL oraz LALT.</w:t>
+      </w:r>
+    </w:p>
+    <w:p>
+      <w:pPr>
+        <w:pStyle w:val="Akapitzlist"/>
+        <w:numPr>
+          <w:ilvl w:val="0"/>
+          <w:numId w:val="6"/>
+        </w:numPr>
+        <w:rPr>
+          <w:rFonts w:cstheme="minorHAnsi"/>
+        </w:rPr>
+      </w:pPr>
+      <w:r>
+        <w:t xml:space="preserve">Dodanie dźwięku silników samolotu podczas lotu. </w:t>
+      </w:r>
+    </w:p>
+    <w:p>
+      <w:pPr>
+        <w:pStyle w:val="Akapitzlist"/>
+        <w:numPr>
+          <w:ilvl w:val="0"/>
+          <w:numId w:val="6"/>
+        </w:numPr>
+        <w:rPr>
+          <w:rFonts w:cstheme="minorHAnsi"/>
+        </w:rPr>
+      </w:pPr>
+      <w:r>
+        <w:rPr>
+          <w:rFonts w:cstheme="minorHAnsi"/>
+        </w:rPr>
+        <w:t xml:space="preserve">Usprawnienie lotu samolotu – nadawanie siły za pomocą </w:t>
+      </w:r>
+      <w:proofErr w:type="spellStart"/>
+      <w:r>
+        <w:rPr>
+          <w:rFonts w:cstheme="minorHAnsi"/>
+        </w:rPr>
+        <w:t>Rigidbody</w:t>
+      </w:r>
+      <w:proofErr w:type="spellEnd"/>
+      <w:r>
+        <w:rPr>
+          <w:rFonts w:cstheme="minorHAnsi"/>
+        </w:rPr>
+        <w:t>.</w:t>
+      </w:r>
+    </w:p>
+    <w:p>
+      <w:pPr>
+        <w:pStyle w:val="Akapitzlist"/>
+        <w:numPr>
+          <w:ilvl w:val="0"/>
+          <w:numId w:val="6"/>
+        </w:numPr>
+        <w:rPr>
+          <w:rFonts w:cstheme="minorHAnsi"/>
+        </w:rPr>
+      </w:pPr>
+      <w:r>
+        <w:rPr>
+          <w:rFonts w:cstheme="minorHAnsi"/>
+        </w:rPr>
+        <w:t xml:space="preserve">Stworzenie modelu i przygotowanie obiektów </w:t>
+      </w:r>
+      <w:proofErr w:type="spellStart"/>
+      <w:r>
+        <w:rPr>
+          <w:rFonts w:cstheme="minorHAnsi"/>
+        </w:rPr>
+        <w:t>pref</w:t>
+      </w:r>
+      <w:bookmarkStart w:id="0" w:name="_GoBack"/>
+      <w:bookmarkEnd w:id="0"/>
+      <w:r>
+        <w:rPr>
+          <w:rFonts w:cstheme="minorHAnsi"/>
+        </w:rPr>
+        <w:t>ab</w:t>
+      </w:r>
+      <w:proofErr w:type="spellEnd"/>
+      <w:r>
+        <w:rPr>
+          <w:rFonts w:cstheme="minorHAnsi"/>
+        </w:rPr>
+        <w:t xml:space="preserve"> do generowania bramek.</w:t>
+      </w:r>
+    </w:p>
+    <w:p>
+      <w:pPr>
+        <w:pStyle w:val="Akapitzlist"/>
+        <w:numPr>
+          <w:ilvl w:val="0"/>
+          <w:numId w:val="6"/>
+        </w:numPr>
+        <w:rPr>
+          <w:rFonts w:cstheme="minorHAnsi"/>
+        </w:rPr>
+      </w:pPr>
+      <w:r>
+        <w:rPr>
+          <w:rFonts w:cstheme="minorHAnsi"/>
+        </w:rPr>
+        <w:t>Poprawienie skryptu obsługi kamer.</w:t>
+      </w:r>
+    </w:p>
+    <w:p/>
     <w:p>
       <w:pPr>
         <w:rPr>
@@ -414,26 +653,46 @@
           <w:sz w:val="24"/>
           <w:szCs w:val="24"/>
         </w:rPr>
-        <w:lastRenderedPageBreak/>
         <w:t>Piotr Dudek:</w:t>
       </w:r>
     </w:p>
     <w:p>
-      <w:r>
-        <w:t>1) Utworzenie pierwszej prezentacji.</w:t>
-      </w:r>
-    </w:p>
-    <w:p>
-      <w:r>
-        <w:t>2) Implementacja w C# w Visual Studio menu startowego z możliwością wyboru z dysku pliku z mapą wysokościową terenu</w:t>
+      <w:pPr>
+        <w:pStyle w:val="Akapitzlist"/>
+        <w:numPr>
+          <w:ilvl w:val="0"/>
+          <w:numId w:val="7"/>
+        </w:numPr>
+      </w:pPr>
+      <w:r>
+        <w:t>Utworzenie pierwszej prezentacji.</w:t>
+      </w:r>
+    </w:p>
+    <w:p>
+      <w:pPr>
+        <w:pStyle w:val="Akapitzlist"/>
+        <w:numPr>
+          <w:ilvl w:val="0"/>
+          <w:numId w:val="7"/>
+        </w:numPr>
+      </w:pPr>
+      <w:r>
+        <w:t>Implementacja w C# w Visual Studio menu startowego z możliwością wyboru z dysku pliku z mapą wysokościową terenu</w:t>
       </w:r>
       <w:r>
         <w:t>.</w:t>
       </w:r>
     </w:p>
     <w:p>
-      <w:r>
-        <w:t>3) Implementacja odczytu danych wysokościowych (poziomów szarości poszczególnych pikseli) z wybranego pliku z obrazem mapy wysokościowej (dostępne formaty: *</w:t>
+      <w:pPr>
+        <w:pStyle w:val="Akapitzlist"/>
+        <w:numPr>
+          <w:ilvl w:val="0"/>
+          <w:numId w:val="7"/>
+        </w:numPr>
+      </w:pPr>
+      <w:r>
+        <w:t>Implementacja odczytu danych wysokościowych (poziomów szarości poszczególnych pikseli) z wybranego pliku z obrazem mapy wysokościowej (dostępne formaty: *</w:t>
       </w:r>
       <w:proofErr w:type="spellStart"/>
       <w:r>
@@ -477,8 +736,15 @@
       </w:r>
     </w:p>
     <w:p>
-      <w:r>
-        <w:t xml:space="preserve">4) Implementacja zabezpieczeń przed wprowadzeniem niepoprawnych danych wejściowych (wybór </w:t>
+      <w:pPr>
+        <w:pStyle w:val="Akapitzlist"/>
+        <w:numPr>
+          <w:ilvl w:val="0"/>
+          <w:numId w:val="7"/>
+        </w:numPr>
+      </w:pPr>
+      <w:r>
+        <w:t xml:space="preserve">Implementacja zabezpieczeń przed wprowadzeniem niepoprawnych danych wejściowych (wybór </w:t>
       </w:r>
       <w:r>
         <w:t>nieobsługiwanego</w:t>
@@ -494,8 +760,15 @@
       </w:r>
     </w:p>
     <w:p>
-      <w:r>
-        <w:t xml:space="preserve">5) Scalenie utworzonego menu startowego z projektem Unity (skrypty </w:t>
+      <w:pPr>
+        <w:pStyle w:val="Akapitzlist"/>
+        <w:numPr>
+          <w:ilvl w:val="0"/>
+          <w:numId w:val="7"/>
+        </w:numPr>
+      </w:pPr>
+      <w:r>
+        <w:t xml:space="preserve">Scalenie utworzonego menu startowego z projektem Unity (skrypty </w:t>
       </w:r>
       <w:proofErr w:type="spellStart"/>
       <w:r>
@@ -507,9 +780,13 @@
       </w:r>
     </w:p>
     <w:p>
-      <w:r>
-        <w:t xml:space="preserve">6) </w:t>
-      </w:r>
+      <w:pPr>
+        <w:pStyle w:val="Akapitzlist"/>
+        <w:numPr>
+          <w:ilvl w:val="0"/>
+          <w:numId w:val="7"/>
+        </w:numPr>
+      </w:pPr>
       <w:r>
         <w:t>Dodanie</w:t>
       </w:r>
@@ -526,27 +803,117 @@
       </w:r>
     </w:p>
     <w:p>
-      <w:r>
-        <w:t>7) Dodanie tekstury do generowanego terenu.</w:t>
-      </w:r>
-    </w:p>
-    <w:p>
-      <w:r>
-        <w:t>8</w:t>
-      </w:r>
-      <w:r>
-        <w:t>) Dodanie ustawiania wysokości poszczególnych punktów terenu na podstawie odczytanych z mapy poziomów szarości (na razie szwankuje).</w:t>
-      </w:r>
-    </w:p>
-    <w:p>
-      <w:r>
-        <w:t>9</w:t>
-      </w:r>
-      <w:r>
-        <w:t>) Utworzenie drugiej prezentacji.</w:t>
-      </w:r>
-      <w:bookmarkStart w:id="0" w:name="_GoBack"/>
-      <w:bookmarkEnd w:id="0"/>
+      <w:pPr>
+        <w:pStyle w:val="Akapitzlist"/>
+        <w:numPr>
+          <w:ilvl w:val="0"/>
+          <w:numId w:val="7"/>
+        </w:numPr>
+      </w:pPr>
+      <w:r>
+        <w:t>Dodanie tekstury do generowanego terenu.</w:t>
+      </w:r>
+    </w:p>
+    <w:p>
+      <w:pPr>
+        <w:pStyle w:val="Akapitzlist"/>
+        <w:numPr>
+          <w:ilvl w:val="0"/>
+          <w:numId w:val="7"/>
+        </w:numPr>
+        <w:rPr>
+          <w:rFonts w:cstheme="minorHAnsi"/>
+        </w:rPr>
+      </w:pPr>
+      <w:r>
+        <w:t>Dodanie ustawiania wysokości poszczególnych punktów terenu na podstawie odczytanych z mapy poziomów szarości (na razie szwankuje).</w:t>
+      </w:r>
+    </w:p>
+    <w:p>
+      <w:pPr>
+        <w:pStyle w:val="Akapitzlist"/>
+        <w:numPr>
+          <w:ilvl w:val="0"/>
+          <w:numId w:val="7"/>
+        </w:numPr>
+        <w:rPr>
+          <w:rFonts w:cstheme="minorHAnsi"/>
+        </w:rPr>
+      </w:pPr>
+      <w:r>
+        <w:rPr>
+          <w:rFonts w:cstheme="minorHAnsi"/>
+        </w:rPr>
+        <w:t>Utworzenie drugiej prezentacji.</w:t>
+      </w:r>
+    </w:p>
+    <w:p>
+      <w:pPr>
+        <w:pStyle w:val="Akapitzlist"/>
+        <w:numPr>
+          <w:ilvl w:val="0"/>
+          <w:numId w:val="7"/>
+        </w:numPr>
+        <w:rPr>
+          <w:rFonts w:cstheme="minorHAnsi"/>
+        </w:rPr>
+      </w:pPr>
+      <w:r>
+        <w:rPr>
+          <w:rFonts w:cstheme="minorHAnsi"/>
+        </w:rPr>
+        <w:t>Poprawa generacji terenu tak, aby wysokości były poprawnie ustawiane według odczytanych z mapy danych.</w:t>
+      </w:r>
+    </w:p>
+    <w:p>
+      <w:pPr>
+        <w:pStyle w:val="Akapitzlist"/>
+        <w:numPr>
+          <w:ilvl w:val="0"/>
+          <w:numId w:val="7"/>
+        </w:numPr>
+        <w:rPr>
+          <w:rFonts w:cstheme="minorHAnsi"/>
+        </w:rPr>
+      </w:pPr>
+      <w:r>
+        <w:rPr>
+          <w:rFonts w:cstheme="minorHAnsi"/>
+        </w:rPr>
+        <w:t xml:space="preserve">Dodanie  do terenu losowo wstawianych drzew według algorytmu „Perlin </w:t>
+      </w:r>
+      <w:proofErr w:type="spellStart"/>
+      <w:r>
+        <w:rPr>
+          <w:rFonts w:cstheme="minorHAnsi"/>
+        </w:rPr>
+        <w:t>Noise</w:t>
+      </w:r>
+      <w:proofErr w:type="spellEnd"/>
+      <w:r>
+        <w:rPr>
+          <w:rFonts w:cstheme="minorHAnsi"/>
+        </w:rPr>
+        <w:t>” na odpowiednich wysokościach.</w:t>
+      </w:r>
+    </w:p>
+    <w:p>
+      <w:pPr>
+        <w:pStyle w:val="Akapitzlist"/>
+        <w:numPr>
+          <w:ilvl w:val="0"/>
+          <w:numId w:val="7"/>
+        </w:numPr>
+        <w:rPr>
+          <w:rFonts w:cstheme="minorHAnsi"/>
+        </w:rPr>
+      </w:pPr>
+      <w:r>
+        <w:rPr>
+          <w:rFonts w:cstheme="minorHAnsi"/>
+        </w:rPr>
+        <w:t>Podział terenu na warstwy, z odpowiednio ponakładanymi różnymi teksturami, na różnych poziomach (bądź też wymieszanymi).</w:t>
+      </w:r>
     </w:p>
     <w:p/>
     <w:sectPr>
@@ -562,6 +929,178 @@
 <file path=word/numbering.xml><?xml version="1.0" encoding="utf-8"?>
 <w:numbering xmlns:wpc="http://schemas.microsoft.com/office/word/2010/wordprocessingCanvas" xmlns:mc="http://schemas.openxmlformats.org/markup-compatibility/2006" xmlns:o="urn:schemas-microsoft-com:office:office" xmlns:r="http://schemas.openxmlformats.org/officeDocument/2006/relationships" xmlns:m="http://schemas.openxmlformats.org/officeDocument/2006/math" xmlns:v="urn:schemas-microsoft-com:vml" xmlns:wp14="http://schemas.microsoft.com/office/word/2010/wordprocessingDrawing" xmlns:wp="http://schemas.openxmlformats.org/drawingml/2006/wordprocessingDrawing" xmlns:w10="urn:schemas-microsoft-com:office:word" xmlns:w="http://schemas.openxmlformats.org/wordprocessingml/2006/main" xmlns:w14="http://schemas.microsoft.com/office/word/2010/wordml" xmlns:w15="http://schemas.microsoft.com/office/word/2012/wordml" xmlns:wpg="http://schemas.microsoft.com/office/word/2010/wordprocessingGroup" xmlns:wpi="http://schemas.microsoft.com/office/word/2010/wordprocessingInk" xmlns:wne="http://schemas.microsoft.com/office/word/2006/wordml" xmlns:wps="http://schemas.microsoft.com/office/word/2010/wordprocessingShape" mc:Ignorable="w14 w15 wp14">
   <w:abstractNum w:abstractNumId="0">
+    <w:nsid w:val="04DA5195"/>
+    <w:multiLevelType w:val="hybridMultilevel"/>
+    <w:tmpl w:val="0638E662"/>
+    <w:lvl w:ilvl="0" w:tplc="04150011">
+      <w:start w:val="1"/>
+      <w:numFmt w:val="decimal"/>
+      <w:lvlText w:val="%1)"/>
+      <w:lvlJc w:val="left"/>
+      <w:pPr>
+        <w:ind w:left="720" w:hanging="360"/>
+      </w:pPr>
+    </w:lvl>
+    <w:lvl w:ilvl="1" w:tplc="04150019" w:tentative="1">
+      <w:start w:val="1"/>
+      <w:numFmt w:val="lowerLetter"/>
+      <w:lvlText w:val="%2."/>
+      <w:lvlJc w:val="left"/>
+      <w:pPr>
+        <w:ind w:left="1440" w:hanging="360"/>
+      </w:pPr>
+    </w:lvl>
+    <w:lvl w:ilvl="2" w:tplc="0415001B" w:tentative="1">
+      <w:start w:val="1"/>
+      <w:numFmt w:val="lowerRoman"/>
+      <w:lvlText w:val="%3."/>
+      <w:lvlJc w:val="right"/>
+      <w:pPr>
+        <w:ind w:left="2160" w:hanging="180"/>
+      </w:pPr>
+    </w:lvl>
+    <w:lvl w:ilvl="3" w:tplc="0415000F" w:tentative="1">
+      <w:start w:val="1"/>
+      <w:numFmt w:val="decimal"/>
+      <w:lvlText w:val="%4."/>
+      <w:lvlJc w:val="left"/>
+      <w:pPr>
+        <w:ind w:left="2880" w:hanging="360"/>
+      </w:pPr>
+    </w:lvl>
+    <w:lvl w:ilvl="4" w:tplc="04150019" w:tentative="1">
+      <w:start w:val="1"/>
+      <w:numFmt w:val="lowerLetter"/>
+      <w:lvlText w:val="%5."/>
+      <w:lvlJc w:val="left"/>
+      <w:pPr>
+        <w:ind w:left="3600" w:hanging="360"/>
+      </w:pPr>
+    </w:lvl>
+    <w:lvl w:ilvl="5" w:tplc="0415001B" w:tentative="1">
+      <w:start w:val="1"/>
+      <w:numFmt w:val="lowerRoman"/>
+      <w:lvlText w:val="%6."/>
+      <w:lvlJc w:val="right"/>
+      <w:pPr>
+        <w:ind w:left="4320" w:hanging="180"/>
+      </w:pPr>
+    </w:lvl>
+    <w:lvl w:ilvl="6" w:tplc="0415000F" w:tentative="1">
+      <w:start w:val="1"/>
+      <w:numFmt w:val="decimal"/>
+      <w:lvlText w:val="%7."/>
+      <w:lvlJc w:val="left"/>
+      <w:pPr>
+        <w:ind w:left="5040" w:hanging="360"/>
+      </w:pPr>
+    </w:lvl>
+    <w:lvl w:ilvl="7" w:tplc="04150019" w:tentative="1">
+      <w:start w:val="1"/>
+      <w:numFmt w:val="lowerLetter"/>
+      <w:lvlText w:val="%8."/>
+      <w:lvlJc w:val="left"/>
+      <w:pPr>
+        <w:ind w:left="5760" w:hanging="360"/>
+      </w:pPr>
+    </w:lvl>
+    <w:lvl w:ilvl="8" w:tplc="0415001B" w:tentative="1">
+      <w:start w:val="1"/>
+      <w:numFmt w:val="lowerRoman"/>
+      <w:lvlText w:val="%9."/>
+      <w:lvlJc w:val="right"/>
+      <w:pPr>
+        <w:ind w:left="6480" w:hanging="180"/>
+      </w:pPr>
+    </w:lvl>
+  </w:abstractNum>
+  <w:abstractNum w:abstractNumId="1">
+    <w:nsid w:val="0FAE39B1"/>
+    <w:multiLevelType w:val="hybridMultilevel"/>
+    <w:tmpl w:val="F11ECDEE"/>
+    <w:lvl w:ilvl="0" w:tplc="04150011">
+      <w:start w:val="1"/>
+      <w:numFmt w:val="decimal"/>
+      <w:lvlText w:val="%1)"/>
+      <w:lvlJc w:val="left"/>
+      <w:pPr>
+        <w:ind w:left="720" w:hanging="360"/>
+      </w:pPr>
+    </w:lvl>
+    <w:lvl w:ilvl="1" w:tplc="04150019" w:tentative="1">
+      <w:start w:val="1"/>
+      <w:numFmt w:val="lowerLetter"/>
+      <w:lvlText w:val="%2."/>
+      <w:lvlJc w:val="left"/>
+      <w:pPr>
+        <w:ind w:left="1440" w:hanging="360"/>
+      </w:pPr>
+    </w:lvl>
+    <w:lvl w:ilvl="2" w:tplc="0415001B" w:tentative="1">
+      <w:start w:val="1"/>
+      <w:numFmt w:val="lowerRoman"/>
+      <w:lvlText w:val="%3."/>
+      <w:lvlJc w:val="right"/>
+      <w:pPr>
+        <w:ind w:left="2160" w:hanging="180"/>
+      </w:pPr>
+    </w:lvl>
+    <w:lvl w:ilvl="3" w:tplc="0415000F" w:tentative="1">
+      <w:start w:val="1"/>
+      <w:numFmt w:val="decimal"/>
+      <w:lvlText w:val="%4."/>
+      <w:lvlJc w:val="left"/>
+      <w:pPr>
+        <w:ind w:left="2880" w:hanging="360"/>
+      </w:pPr>
+    </w:lvl>
+    <w:lvl w:ilvl="4" w:tplc="04150019" w:tentative="1">
+      <w:start w:val="1"/>
+      <w:numFmt w:val="lowerLetter"/>
+      <w:lvlText w:val="%5."/>
+      <w:lvlJc w:val="left"/>
+      <w:pPr>
+        <w:ind w:left="3600" w:hanging="360"/>
+      </w:pPr>
+    </w:lvl>
+    <w:lvl w:ilvl="5" w:tplc="0415001B" w:tentative="1">
+      <w:start w:val="1"/>
+      <w:numFmt w:val="lowerRoman"/>
+      <w:lvlText w:val="%6."/>
+      <w:lvlJc w:val="right"/>
+      <w:pPr>
+        <w:ind w:left="4320" w:hanging="180"/>
+      </w:pPr>
+    </w:lvl>
+    <w:lvl w:ilvl="6" w:tplc="0415000F" w:tentative="1">
+      <w:start w:val="1"/>
+      <w:numFmt w:val="decimal"/>
+      <w:lvlText w:val="%7."/>
+      <w:lvlJc w:val="left"/>
+      <w:pPr>
+        <w:ind w:left="5040" w:hanging="360"/>
+      </w:pPr>
+    </w:lvl>
+    <w:lvl w:ilvl="7" w:tplc="04150019" w:tentative="1">
+      <w:start w:val="1"/>
+      <w:numFmt w:val="lowerLetter"/>
+      <w:lvlText w:val="%8."/>
+      <w:lvlJc w:val="left"/>
+      <w:pPr>
+        <w:ind w:left="5760" w:hanging="360"/>
+      </w:pPr>
+    </w:lvl>
+    <w:lvl w:ilvl="8" w:tplc="0415001B" w:tentative="1">
+      <w:start w:val="1"/>
+      <w:numFmt w:val="lowerRoman"/>
+      <w:lvlText w:val="%9."/>
+      <w:lvlJc w:val="right"/>
+      <w:pPr>
+        <w:ind w:left="6480" w:hanging="180"/>
+      </w:pPr>
+    </w:lvl>
+  </w:abstractNum>
+  <w:abstractNum w:abstractNumId="2">
     <w:nsid w:val="19102CEB"/>
     <w:multiLevelType w:val="hybridMultilevel"/>
     <w:tmpl w:val="05807E5E"/>
@@ -650,8 +1189,379 @@
       </w:pPr>
     </w:lvl>
   </w:abstractNum>
+  <w:abstractNum w:abstractNumId="3">
+    <w:nsid w:val="540D2CD7"/>
+    <w:multiLevelType w:val="hybridMultilevel"/>
+    <w:tmpl w:val="BD503B96"/>
+    <w:lvl w:ilvl="0" w:tplc="04150011">
+      <w:start w:val="1"/>
+      <w:numFmt w:val="decimal"/>
+      <w:lvlText w:val="%1)"/>
+      <w:lvlJc w:val="left"/>
+      <w:pPr>
+        <w:ind w:left="720" w:hanging="360"/>
+      </w:pPr>
+    </w:lvl>
+    <w:lvl w:ilvl="1" w:tplc="04150019" w:tentative="1">
+      <w:start w:val="1"/>
+      <w:numFmt w:val="lowerLetter"/>
+      <w:lvlText w:val="%2."/>
+      <w:lvlJc w:val="left"/>
+      <w:pPr>
+        <w:ind w:left="1440" w:hanging="360"/>
+      </w:pPr>
+    </w:lvl>
+    <w:lvl w:ilvl="2" w:tplc="0415001B" w:tentative="1">
+      <w:start w:val="1"/>
+      <w:numFmt w:val="lowerRoman"/>
+      <w:lvlText w:val="%3."/>
+      <w:lvlJc w:val="right"/>
+      <w:pPr>
+        <w:ind w:left="2160" w:hanging="180"/>
+      </w:pPr>
+    </w:lvl>
+    <w:lvl w:ilvl="3" w:tplc="0415000F" w:tentative="1">
+      <w:start w:val="1"/>
+      <w:numFmt w:val="decimal"/>
+      <w:lvlText w:val="%4."/>
+      <w:lvlJc w:val="left"/>
+      <w:pPr>
+        <w:ind w:left="2880" w:hanging="360"/>
+      </w:pPr>
+    </w:lvl>
+    <w:lvl w:ilvl="4" w:tplc="04150019" w:tentative="1">
+      <w:start w:val="1"/>
+      <w:numFmt w:val="lowerLetter"/>
+      <w:lvlText w:val="%5."/>
+      <w:lvlJc w:val="left"/>
+      <w:pPr>
+        <w:ind w:left="3600" w:hanging="360"/>
+      </w:pPr>
+    </w:lvl>
+    <w:lvl w:ilvl="5" w:tplc="0415001B" w:tentative="1">
+      <w:start w:val="1"/>
+      <w:numFmt w:val="lowerRoman"/>
+      <w:lvlText w:val="%6."/>
+      <w:lvlJc w:val="right"/>
+      <w:pPr>
+        <w:ind w:left="4320" w:hanging="180"/>
+      </w:pPr>
+    </w:lvl>
+    <w:lvl w:ilvl="6" w:tplc="0415000F" w:tentative="1">
+      <w:start w:val="1"/>
+      <w:numFmt w:val="decimal"/>
+      <w:lvlText w:val="%7."/>
+      <w:lvlJc w:val="left"/>
+      <w:pPr>
+        <w:ind w:left="5040" w:hanging="360"/>
+      </w:pPr>
+    </w:lvl>
+    <w:lvl w:ilvl="7" w:tplc="04150019" w:tentative="1">
+      <w:start w:val="1"/>
+      <w:numFmt w:val="lowerLetter"/>
+      <w:lvlText w:val="%8."/>
+      <w:lvlJc w:val="left"/>
+      <w:pPr>
+        <w:ind w:left="5760" w:hanging="360"/>
+      </w:pPr>
+    </w:lvl>
+    <w:lvl w:ilvl="8" w:tplc="0415001B" w:tentative="1">
+      <w:start w:val="1"/>
+      <w:numFmt w:val="lowerRoman"/>
+      <w:lvlText w:val="%9."/>
+      <w:lvlJc w:val="right"/>
+      <w:pPr>
+        <w:ind w:left="6480" w:hanging="180"/>
+      </w:pPr>
+    </w:lvl>
+  </w:abstractNum>
+  <w:abstractNum w:abstractNumId="4">
+    <w:nsid w:val="5F0F012A"/>
+    <w:multiLevelType w:val="hybridMultilevel"/>
+    <w:tmpl w:val="309A13F0"/>
+    <w:lvl w:ilvl="0" w:tplc="23B0A09A">
+      <w:start w:val="1"/>
+      <w:numFmt w:val="decimal"/>
+      <w:lvlText w:val="%1)"/>
+      <w:lvlJc w:val="left"/>
+      <w:pPr>
+        <w:ind w:left="720" w:hanging="360"/>
+      </w:pPr>
+      <w:rPr>
+        <w:rFonts w:ascii="Times New Roman" w:eastAsiaTheme="minorHAnsi" w:hAnsi="Times New Roman" w:cs="Times New Roman"/>
+      </w:rPr>
+    </w:lvl>
+    <w:lvl w:ilvl="1" w:tplc="04150019" w:tentative="1">
+      <w:start w:val="1"/>
+      <w:numFmt w:val="lowerLetter"/>
+      <w:lvlText w:val="%2."/>
+      <w:lvlJc w:val="left"/>
+      <w:pPr>
+        <w:ind w:left="1440" w:hanging="360"/>
+      </w:pPr>
+    </w:lvl>
+    <w:lvl w:ilvl="2" w:tplc="0415001B" w:tentative="1">
+      <w:start w:val="1"/>
+      <w:numFmt w:val="lowerRoman"/>
+      <w:lvlText w:val="%3."/>
+      <w:lvlJc w:val="right"/>
+      <w:pPr>
+        <w:ind w:left="2160" w:hanging="180"/>
+      </w:pPr>
+    </w:lvl>
+    <w:lvl w:ilvl="3" w:tplc="0415000F" w:tentative="1">
+      <w:start w:val="1"/>
+      <w:numFmt w:val="decimal"/>
+      <w:lvlText w:val="%4."/>
+      <w:lvlJc w:val="left"/>
+      <w:pPr>
+        <w:ind w:left="2880" w:hanging="360"/>
+      </w:pPr>
+    </w:lvl>
+    <w:lvl w:ilvl="4" w:tplc="04150019" w:tentative="1">
+      <w:start w:val="1"/>
+      <w:numFmt w:val="lowerLetter"/>
+      <w:lvlText w:val="%5."/>
+      <w:lvlJc w:val="left"/>
+      <w:pPr>
+        <w:ind w:left="3600" w:hanging="360"/>
+      </w:pPr>
+    </w:lvl>
+    <w:lvl w:ilvl="5" w:tplc="0415001B" w:tentative="1">
+      <w:start w:val="1"/>
+      <w:numFmt w:val="lowerRoman"/>
+      <w:lvlText w:val="%6."/>
+      <w:lvlJc w:val="right"/>
+      <w:pPr>
+        <w:ind w:left="4320" w:hanging="180"/>
+      </w:pPr>
+    </w:lvl>
+    <w:lvl w:ilvl="6" w:tplc="0415000F" w:tentative="1">
+      <w:start w:val="1"/>
+      <w:numFmt w:val="decimal"/>
+      <w:lvlText w:val="%7."/>
+      <w:lvlJc w:val="left"/>
+      <w:pPr>
+        <w:ind w:left="5040" w:hanging="360"/>
+      </w:pPr>
+    </w:lvl>
+    <w:lvl w:ilvl="7" w:tplc="04150019" w:tentative="1">
+      <w:start w:val="1"/>
+      <w:numFmt w:val="lowerLetter"/>
+      <w:lvlText w:val="%8."/>
+      <w:lvlJc w:val="left"/>
+      <w:pPr>
+        <w:ind w:left="5760" w:hanging="360"/>
+      </w:pPr>
+    </w:lvl>
+    <w:lvl w:ilvl="8" w:tplc="0415001B" w:tentative="1">
+      <w:start w:val="1"/>
+      <w:numFmt w:val="lowerRoman"/>
+      <w:lvlText w:val="%9."/>
+      <w:lvlJc w:val="right"/>
+      <w:pPr>
+        <w:ind w:left="6480" w:hanging="180"/>
+      </w:pPr>
+    </w:lvl>
+  </w:abstractNum>
+  <w:abstractNum w:abstractNumId="5">
+    <w:nsid w:val="7ECD4215"/>
+    <w:multiLevelType w:val="hybridMultilevel"/>
+    <w:tmpl w:val="402ADFA8"/>
+    <w:lvl w:ilvl="0" w:tplc="04150011">
+      <w:start w:val="1"/>
+      <w:numFmt w:val="decimal"/>
+      <w:lvlText w:val="%1)"/>
+      <w:lvlJc w:val="left"/>
+      <w:pPr>
+        <w:ind w:left="720" w:hanging="360"/>
+      </w:pPr>
+      <w:rPr>
+        <w:rFonts w:hint="default"/>
+      </w:rPr>
+    </w:lvl>
+    <w:lvl w:ilvl="1" w:tplc="04150019" w:tentative="1">
+      <w:start w:val="1"/>
+      <w:numFmt w:val="lowerLetter"/>
+      <w:lvlText w:val="%2."/>
+      <w:lvlJc w:val="left"/>
+      <w:pPr>
+        <w:ind w:left="1440" w:hanging="360"/>
+      </w:pPr>
+    </w:lvl>
+    <w:lvl w:ilvl="2" w:tplc="0415001B" w:tentative="1">
+      <w:start w:val="1"/>
+      <w:numFmt w:val="lowerRoman"/>
+      <w:lvlText w:val="%3."/>
+      <w:lvlJc w:val="right"/>
+      <w:pPr>
+        <w:ind w:left="2160" w:hanging="180"/>
+      </w:pPr>
+    </w:lvl>
+    <w:lvl w:ilvl="3" w:tplc="0415000F" w:tentative="1">
+      <w:start w:val="1"/>
+      <w:numFmt w:val="decimal"/>
+      <w:lvlText w:val="%4."/>
+      <w:lvlJc w:val="left"/>
+      <w:pPr>
+        <w:ind w:left="2880" w:hanging="360"/>
+      </w:pPr>
+    </w:lvl>
+    <w:lvl w:ilvl="4" w:tplc="04150019" w:tentative="1">
+      <w:start w:val="1"/>
+      <w:numFmt w:val="lowerLetter"/>
+      <w:lvlText w:val="%5."/>
+      <w:lvlJc w:val="left"/>
+      <w:pPr>
+        <w:ind w:left="3600" w:hanging="360"/>
+      </w:pPr>
+    </w:lvl>
+    <w:lvl w:ilvl="5" w:tplc="0415001B" w:tentative="1">
+      <w:start w:val="1"/>
+      <w:numFmt w:val="lowerRoman"/>
+      <w:lvlText w:val="%6."/>
+      <w:lvlJc w:val="right"/>
+      <w:pPr>
+        <w:ind w:left="4320" w:hanging="180"/>
+      </w:pPr>
+    </w:lvl>
+    <w:lvl w:ilvl="6" w:tplc="0415000F" w:tentative="1">
+      <w:start w:val="1"/>
+      <w:numFmt w:val="decimal"/>
+      <w:lvlText w:val="%7."/>
+      <w:lvlJc w:val="left"/>
+      <w:pPr>
+        <w:ind w:left="5040" w:hanging="360"/>
+      </w:pPr>
+    </w:lvl>
+    <w:lvl w:ilvl="7" w:tplc="04150019" w:tentative="1">
+      <w:start w:val="1"/>
+      <w:numFmt w:val="lowerLetter"/>
+      <w:lvlText w:val="%8."/>
+      <w:lvlJc w:val="left"/>
+      <w:pPr>
+        <w:ind w:left="5760" w:hanging="360"/>
+      </w:pPr>
+    </w:lvl>
+    <w:lvl w:ilvl="8" w:tplc="0415001B" w:tentative="1">
+      <w:start w:val="1"/>
+      <w:numFmt w:val="lowerRoman"/>
+      <w:lvlText w:val="%9."/>
+      <w:lvlJc w:val="right"/>
+      <w:pPr>
+        <w:ind w:left="6480" w:hanging="180"/>
+      </w:pPr>
+    </w:lvl>
+  </w:abstractNum>
+  <w:abstractNum w:abstractNumId="6">
+    <w:nsid w:val="7F984181"/>
+    <w:multiLevelType w:val="hybridMultilevel"/>
+    <w:tmpl w:val="2D964BF8"/>
+    <w:lvl w:ilvl="0" w:tplc="04150011">
+      <w:start w:val="1"/>
+      <w:numFmt w:val="decimal"/>
+      <w:lvlText w:val="%1)"/>
+      <w:lvlJc w:val="left"/>
+      <w:pPr>
+        <w:ind w:left="720" w:hanging="360"/>
+      </w:pPr>
+      <w:rPr>
+        <w:rFonts w:hint="default"/>
+      </w:rPr>
+    </w:lvl>
+    <w:lvl w:ilvl="1" w:tplc="04150019" w:tentative="1">
+      <w:start w:val="1"/>
+      <w:numFmt w:val="lowerLetter"/>
+      <w:lvlText w:val="%2."/>
+      <w:lvlJc w:val="left"/>
+      <w:pPr>
+        <w:ind w:left="1440" w:hanging="360"/>
+      </w:pPr>
+    </w:lvl>
+    <w:lvl w:ilvl="2" w:tplc="0415001B" w:tentative="1">
+      <w:start w:val="1"/>
+      <w:numFmt w:val="lowerRoman"/>
+      <w:lvlText w:val="%3."/>
+      <w:lvlJc w:val="right"/>
+      <w:pPr>
+        <w:ind w:left="2160" w:hanging="180"/>
+      </w:pPr>
+    </w:lvl>
+    <w:lvl w:ilvl="3" w:tplc="0415000F" w:tentative="1">
+      <w:start w:val="1"/>
+      <w:numFmt w:val="decimal"/>
+      <w:lvlText w:val="%4."/>
+      <w:lvlJc w:val="left"/>
+      <w:pPr>
+        <w:ind w:left="2880" w:hanging="360"/>
+      </w:pPr>
+    </w:lvl>
+    <w:lvl w:ilvl="4" w:tplc="04150019" w:tentative="1">
+      <w:start w:val="1"/>
+      <w:numFmt w:val="lowerLetter"/>
+      <w:lvlText w:val="%5."/>
+      <w:lvlJc w:val="left"/>
+      <w:pPr>
+        <w:ind w:left="3600" w:hanging="360"/>
+      </w:pPr>
+    </w:lvl>
+    <w:lvl w:ilvl="5" w:tplc="0415001B" w:tentative="1">
+      <w:start w:val="1"/>
+      <w:numFmt w:val="lowerRoman"/>
+      <w:lvlText w:val="%6."/>
+      <w:lvlJc w:val="right"/>
+      <w:pPr>
+        <w:ind w:left="4320" w:hanging="180"/>
+      </w:pPr>
+    </w:lvl>
+    <w:lvl w:ilvl="6" w:tplc="0415000F" w:tentative="1">
+      <w:start w:val="1"/>
+      <w:numFmt w:val="decimal"/>
+      <w:lvlText w:val="%7."/>
+      <w:lvlJc w:val="left"/>
+      <w:pPr>
+        <w:ind w:left="5040" w:hanging="360"/>
+      </w:pPr>
+    </w:lvl>
+    <w:lvl w:ilvl="7" w:tplc="04150019" w:tentative="1">
+      <w:start w:val="1"/>
+      <w:numFmt w:val="lowerLetter"/>
+      <w:lvlText w:val="%8."/>
+      <w:lvlJc w:val="left"/>
+      <w:pPr>
+        <w:ind w:left="5760" w:hanging="360"/>
+      </w:pPr>
+    </w:lvl>
+    <w:lvl w:ilvl="8" w:tplc="0415001B" w:tentative="1">
+      <w:start w:val="1"/>
+      <w:numFmt w:val="lowerRoman"/>
+      <w:lvlText w:val="%9."/>
+      <w:lvlJc w:val="right"/>
+      <w:pPr>
+        <w:ind w:left="6480" w:hanging="180"/>
+      </w:pPr>
+    </w:lvl>
+  </w:abstractNum>
   <w:num w:numId="1">
+    <w:abstractNumId w:val="2"/>
+  </w:num>
+  <w:num w:numId="2">
+    <w:abstractNumId w:val="5"/>
+  </w:num>
+  <w:num w:numId="3">
+    <w:abstractNumId w:val="4"/>
+  </w:num>
+  <w:num w:numId="4">
+    <w:abstractNumId w:val="6"/>
+  </w:num>
+  <w:num w:numId="5">
+    <w:abstractNumId w:val="1"/>
+  </w:num>
+  <w:num w:numId="6">
     <w:abstractNumId w:val="0"/>
+  </w:num>
+  <w:num w:numId="7">
+    <w:abstractNumId w:val="3"/>
   </w:num>
 </w:numbering>
 </file>
@@ -1122,6 +2032,22 @@
       <w:szCs w:val="32"/>
     </w:rPr>
   </w:style>
+  <w:style w:type="paragraph" w:styleId="NormalnyWeb">
+    <w:name w:val="Normal (Web)"/>
+    <w:basedOn w:val="Normalny"/>
+    <w:uiPriority w:val="99"/>
+    <w:unhideWhenUsed/>
+    <w:rsid w:val="00DE0521"/>
+    <w:pPr>
+      <w:spacing w:before="100" w:beforeAutospacing="1" w:after="100" w:afterAutospacing="1" w:line="240" w:lineRule="auto"/>
+    </w:pPr>
+    <w:rPr>
+      <w:rFonts w:ascii="Times New Roman" w:hAnsi="Times New Roman" w:cs="Times New Roman"/>
+      <w:sz w:val="24"/>
+      <w:szCs w:val="24"/>
+      <w:lang w:eastAsia="pl-PL"/>
+    </w:rPr>
+  </w:style>
 </w:styles>
 </file>
 

</xml_diff>

<commit_message>
Dodanie modelu strzałki i implementacja wskazywania pozycji następnej aktywnej bramki
</commit_message>
<xml_diff>
--- a/doc/Raport z postępu prac.docx
+++ b/doc/Raport z postępu prac.docx
@@ -1,6 +1,6 @@
 
 <file path=word/document.xml><?xml version="1.0" encoding="utf-8"?>
-<w:document xmlns:wpc="http://schemas.microsoft.com/office/word/2010/wordprocessingCanvas" xmlns:mc="http://schemas.openxmlformats.org/markup-compatibility/2006" xmlns:o="urn:schemas-microsoft-com:office:office" xmlns:r="http://schemas.openxmlformats.org/officeDocument/2006/relationships" xmlns:m="http://schemas.openxmlformats.org/officeDocument/2006/math" xmlns:v="urn:schemas-microsoft-com:vml" xmlns:wp14="http://schemas.microsoft.com/office/word/2010/wordprocessingDrawing" xmlns:wp="http://schemas.openxmlformats.org/drawingml/2006/wordprocessingDrawing" xmlns:w10="urn:schemas-microsoft-com:office:word" xmlns:w="http://schemas.openxmlformats.org/wordprocessingml/2006/main" xmlns:w14="http://schemas.microsoft.com/office/word/2010/wordml" xmlns:w15="http://schemas.microsoft.com/office/word/2012/wordml" xmlns:wpg="http://schemas.microsoft.com/office/word/2010/wordprocessingGroup" xmlns:wpi="http://schemas.microsoft.com/office/word/2010/wordprocessingInk" xmlns:wne="http://schemas.microsoft.com/office/word/2006/wordml" xmlns:wps="http://schemas.microsoft.com/office/word/2010/wordprocessingShape" mc:Ignorable="w14 w15 wp14">
+<w:document xmlns:wpc="http://schemas.microsoft.com/office/word/2010/wordprocessingCanvas" xmlns:mc="http://schemas.openxmlformats.org/markup-compatibility/2006" xmlns:o="urn:schemas-microsoft-com:office:office" xmlns:r="http://schemas.openxmlformats.org/officeDocument/2006/relationships" xmlns:m="http://schemas.openxmlformats.org/officeDocument/2006/math" xmlns:v="urn:schemas-microsoft-com:vml" xmlns:wp14="http://schemas.microsoft.com/office/word/2010/wordprocessingDrawing" xmlns:wp="http://schemas.openxmlformats.org/drawingml/2006/wordprocessingDrawing" xmlns:w10="urn:schemas-microsoft-com:office:word" xmlns:w="http://schemas.openxmlformats.org/wordprocessingml/2006/main" xmlns:w14="http://schemas.microsoft.com/office/word/2010/wordml" xmlns:wpg="http://schemas.microsoft.com/office/word/2010/wordprocessingGroup" xmlns:wpi="http://schemas.microsoft.com/office/word/2010/wordprocessingInk" xmlns:wne="http://schemas.microsoft.com/office/word/2006/wordml" xmlns:wps="http://schemas.microsoft.com/office/word/2010/wordprocessingShape" mc:Ignorable="w14 wp14">
   <w:body>
     <w:p>
       <w:pPr>
@@ -563,54 +563,61 @@
         <w:rPr>
           <w:rFonts w:cstheme="minorHAnsi"/>
         </w:rPr>
-        <w:t xml:space="preserve">Usprawnienie lotu samolotu – nadawanie siły za pomocą </w:t>
-      </w:r>
-      <w:proofErr w:type="spellStart"/>
+        <w:t>Usprawnien</w:t>
+      </w:r>
       <w:r>
         <w:rPr>
           <w:rFonts w:cstheme="minorHAnsi"/>
         </w:rPr>
-        <w:t>Rigidbody</w:t>
-      </w:r>
-      <w:proofErr w:type="spellEnd"/>
-      <w:r>
+        <w:t>ie lotu samolotu.</w:t>
+      </w:r>
+    </w:p>
+    <w:p>
+      <w:pPr>
+        <w:pStyle w:val="Akapitzlist"/>
+        <w:numPr>
+          <w:ilvl w:val="0"/>
+          <w:numId w:val="6"/>
+        </w:numPr>
         <w:rPr>
           <w:rFonts w:cstheme="minorHAnsi"/>
         </w:rPr>
-        <w:t>.</w:t>
-      </w:r>
-    </w:p>
-    <w:p>
-      <w:pPr>
-        <w:pStyle w:val="Akapitzlist"/>
-        <w:numPr>
-          <w:ilvl w:val="0"/>
-          <w:numId w:val="6"/>
-        </w:numPr>
-        <w:rPr>
-          <w:rFonts w:cstheme="minorHAnsi"/>
-        </w:rPr>
-      </w:pPr>
-      <w:r>
-        <w:rPr>
-          <w:rFonts w:cstheme="minorHAnsi"/>
-        </w:rPr>
-        <w:t xml:space="preserve">Stworzenie modelu i przygotowanie obiektów </w:t>
-      </w:r>
-      <w:proofErr w:type="spellStart"/>
-      <w:r>
-        <w:rPr>
-          <w:rFonts w:cstheme="minorHAnsi"/>
-        </w:rPr>
-        <w:t>pref</w:t>
+      </w:pPr>
+      <w:r>
+        <w:t>Stworzenie modelu i implementacja "strza</w:t>
+      </w:r>
+      <w:r>
+        <w:t>łki" wskazującej położenie nastę</w:t>
       </w:r>
       <w:bookmarkStart w:id="0" w:name="_GoBack"/>
       <w:bookmarkEnd w:id="0"/>
       <w:r>
+        <w:t>pnej aktywnej bramki.</w:t>
+      </w:r>
+    </w:p>
+    <w:p>
+      <w:pPr>
+        <w:pStyle w:val="Akapitzlist"/>
+        <w:numPr>
+          <w:ilvl w:val="0"/>
+          <w:numId w:val="6"/>
+        </w:numPr>
         <w:rPr>
           <w:rFonts w:cstheme="minorHAnsi"/>
         </w:rPr>
-        <w:t>ab</w:t>
+      </w:pPr>
+      <w:r>
+        <w:rPr>
+          <w:rFonts w:cstheme="minorHAnsi"/>
+        </w:rPr>
+        <w:t xml:space="preserve">Stworzenie modelu i przygotowanie obiektów </w:t>
+      </w:r>
+      <w:proofErr w:type="spellStart"/>
+      <w:r>
+        <w:rPr>
+          <w:rFonts w:cstheme="minorHAnsi"/>
+        </w:rPr>
+        <w:t>prefab</w:t>
       </w:r>
       <w:proofErr w:type="spellEnd"/>
       <w:r>
@@ -927,7 +934,7 @@
 </file>
 
 <file path=word/numbering.xml><?xml version="1.0" encoding="utf-8"?>
-<w:numbering xmlns:wpc="http://schemas.microsoft.com/office/word/2010/wordprocessingCanvas" xmlns:mc="http://schemas.openxmlformats.org/markup-compatibility/2006" xmlns:o="urn:schemas-microsoft-com:office:office" xmlns:r="http://schemas.openxmlformats.org/officeDocument/2006/relationships" xmlns:m="http://schemas.openxmlformats.org/officeDocument/2006/math" xmlns:v="urn:schemas-microsoft-com:vml" xmlns:wp14="http://schemas.microsoft.com/office/word/2010/wordprocessingDrawing" xmlns:wp="http://schemas.openxmlformats.org/drawingml/2006/wordprocessingDrawing" xmlns:w10="urn:schemas-microsoft-com:office:word" xmlns:w="http://schemas.openxmlformats.org/wordprocessingml/2006/main" xmlns:w14="http://schemas.microsoft.com/office/word/2010/wordml" xmlns:w15="http://schemas.microsoft.com/office/word/2012/wordml" xmlns:wpg="http://schemas.microsoft.com/office/word/2010/wordprocessingGroup" xmlns:wpi="http://schemas.microsoft.com/office/word/2010/wordprocessingInk" xmlns:wne="http://schemas.microsoft.com/office/word/2006/wordml" xmlns:wps="http://schemas.microsoft.com/office/word/2010/wordprocessingShape" mc:Ignorable="w14 w15 wp14">
+<w:numbering xmlns:wpc="http://schemas.microsoft.com/office/word/2010/wordprocessingCanvas" xmlns:mc="http://schemas.openxmlformats.org/markup-compatibility/2006" xmlns:o="urn:schemas-microsoft-com:office:office" xmlns:r="http://schemas.openxmlformats.org/officeDocument/2006/relationships" xmlns:m="http://schemas.openxmlformats.org/officeDocument/2006/math" xmlns:v="urn:schemas-microsoft-com:vml" xmlns:wp14="http://schemas.microsoft.com/office/word/2010/wordprocessingDrawing" xmlns:wp="http://schemas.openxmlformats.org/drawingml/2006/wordprocessingDrawing" xmlns:w10="urn:schemas-microsoft-com:office:word" xmlns:w="http://schemas.openxmlformats.org/wordprocessingml/2006/main" xmlns:w14="http://schemas.microsoft.com/office/word/2010/wordml" xmlns:wpg="http://schemas.microsoft.com/office/word/2010/wordprocessingGroup" xmlns:wpi="http://schemas.microsoft.com/office/word/2010/wordprocessingInk" xmlns:wne="http://schemas.microsoft.com/office/word/2006/wordml" xmlns:wps="http://schemas.microsoft.com/office/word/2010/wordprocessingShape" mc:Ignorable="w14 wp14">
   <w:abstractNum w:abstractNumId="0">
     <w:nsid w:val="04DA5195"/>
     <w:multiLevelType w:val="hybridMultilevel"/>
@@ -1567,7 +1574,7 @@
 </file>
 
 <file path=word/styles.xml><?xml version="1.0" encoding="utf-8"?>
-<w:styles xmlns:mc="http://schemas.openxmlformats.org/markup-compatibility/2006" xmlns:r="http://schemas.openxmlformats.org/officeDocument/2006/relationships" xmlns:w="http://schemas.openxmlformats.org/wordprocessingml/2006/main" xmlns:w14="http://schemas.microsoft.com/office/word/2010/wordml" xmlns:w15="http://schemas.microsoft.com/office/word/2012/wordml" mc:Ignorable="w14 w15">
+<w:styles xmlns:mc="http://schemas.openxmlformats.org/markup-compatibility/2006" xmlns:r="http://schemas.openxmlformats.org/officeDocument/2006/relationships" xmlns:w="http://schemas.openxmlformats.org/wordprocessingml/2006/main" xmlns:w14="http://schemas.microsoft.com/office/word/2010/wordml" mc:Ignorable="w14">
   <w:docDefaults>
     <w:rPrDefault>
       <w:rPr>
@@ -1583,378 +1590,395 @@
       </w:pPr>
     </w:pPrDefault>
   </w:docDefaults>
-  <w:latentStyles w:defLockedState="0" w:defUIPriority="99" w:defSemiHidden="0" w:defUnhideWhenUsed="0" w:defQFormat="0" w:count="371">
-    <w:lsdException w:name="Normal" w:uiPriority="0" w:qFormat="1"/>
-    <w:lsdException w:name="heading 1" w:uiPriority="9" w:qFormat="1"/>
-    <w:lsdException w:name="heading 2" w:semiHidden="1" w:uiPriority="9" w:unhideWhenUsed="1" w:qFormat="1"/>
-    <w:lsdException w:name="heading 3" w:semiHidden="1" w:uiPriority="9" w:unhideWhenUsed="1" w:qFormat="1"/>
-    <w:lsdException w:name="heading 4" w:semiHidden="1" w:uiPriority="9" w:unhideWhenUsed="1" w:qFormat="1"/>
-    <w:lsdException w:name="heading 5" w:semiHidden="1" w:uiPriority="9" w:unhideWhenUsed="1" w:qFormat="1"/>
-    <w:lsdException w:name="heading 6" w:semiHidden="1" w:uiPriority="9" w:unhideWhenUsed="1" w:qFormat="1"/>
-    <w:lsdException w:name="heading 7" w:semiHidden="1" w:uiPriority="9" w:unhideWhenUsed="1" w:qFormat="1"/>
-    <w:lsdException w:name="heading 8" w:semiHidden="1" w:uiPriority="9" w:unhideWhenUsed="1" w:qFormat="1"/>
-    <w:lsdException w:name="heading 9" w:semiHidden="1" w:uiPriority="9" w:unhideWhenUsed="1" w:qFormat="1"/>
-    <w:lsdException w:name="index 1" w:semiHidden="1" w:unhideWhenUsed="1"/>
-    <w:lsdException w:name="index 2" w:semiHidden="1" w:unhideWhenUsed="1"/>
-    <w:lsdException w:name="index 3" w:semiHidden="1" w:unhideWhenUsed="1"/>
-    <w:lsdException w:name="index 4" w:semiHidden="1" w:unhideWhenUsed="1"/>
-    <w:lsdException w:name="index 5" w:semiHidden="1" w:unhideWhenUsed="1"/>
-    <w:lsdException w:name="index 6" w:semiHidden="1" w:unhideWhenUsed="1"/>
-    <w:lsdException w:name="index 7" w:semiHidden="1" w:unhideWhenUsed="1"/>
-    <w:lsdException w:name="index 8" w:semiHidden="1" w:unhideWhenUsed="1"/>
-    <w:lsdException w:name="index 9" w:semiHidden="1" w:unhideWhenUsed="1"/>
-    <w:lsdException w:name="toc 1" w:semiHidden="1" w:uiPriority="39" w:unhideWhenUsed="1"/>
-    <w:lsdException w:name="toc 2" w:semiHidden="1" w:uiPriority="39" w:unhideWhenUsed="1"/>
-    <w:lsdException w:name="toc 3" w:semiHidden="1" w:uiPriority="39" w:unhideWhenUsed="1"/>
-    <w:lsdException w:name="toc 4" w:semiHidden="1" w:uiPriority="39" w:unhideWhenUsed="1"/>
-    <w:lsdException w:name="toc 5" w:semiHidden="1" w:uiPriority="39" w:unhideWhenUsed="1"/>
-    <w:lsdException w:name="toc 6" w:semiHidden="1" w:uiPriority="39" w:unhideWhenUsed="1"/>
-    <w:lsdException w:name="toc 7" w:semiHidden="1" w:uiPriority="39" w:unhideWhenUsed="1"/>
-    <w:lsdException w:name="toc 8" w:semiHidden="1" w:uiPriority="39" w:unhideWhenUsed="1"/>
-    <w:lsdException w:name="toc 9" w:semiHidden="1" w:uiPriority="39" w:unhideWhenUsed="1"/>
-    <w:lsdException w:name="Normal Indent" w:semiHidden="1" w:unhideWhenUsed="1"/>
-    <w:lsdException w:name="footnote text" w:semiHidden="1" w:unhideWhenUsed="1"/>
-    <w:lsdException w:name="annotation text" w:semiHidden="1" w:unhideWhenUsed="1"/>
-    <w:lsdException w:name="header" w:semiHidden="1" w:unhideWhenUsed="1"/>
-    <w:lsdException w:name="footer" w:semiHidden="1" w:unhideWhenUsed="1"/>
-    <w:lsdException w:name="index heading" w:semiHidden="1" w:unhideWhenUsed="1"/>
-    <w:lsdException w:name="caption" w:semiHidden="1" w:uiPriority="35" w:unhideWhenUsed="1" w:qFormat="1"/>
-    <w:lsdException w:name="table of figures" w:semiHidden="1" w:unhideWhenUsed="1"/>
-    <w:lsdException w:name="envelope address" w:semiHidden="1" w:unhideWhenUsed="1"/>
-    <w:lsdException w:name="envelope return" w:semiHidden="1" w:unhideWhenUsed="1"/>
-    <w:lsdException w:name="footnote reference" w:semiHidden="1" w:unhideWhenUsed="1"/>
-    <w:lsdException w:name="annotation reference" w:semiHidden="1" w:unhideWhenUsed="1"/>
-    <w:lsdException w:name="line number" w:semiHidden="1" w:unhideWhenUsed="1"/>
-    <w:lsdException w:name="page number" w:semiHidden="1" w:unhideWhenUsed="1"/>
-    <w:lsdException w:name="endnote reference" w:semiHidden="1" w:unhideWhenUsed="1"/>
-    <w:lsdException w:name="endnote text" w:semiHidden="1" w:unhideWhenUsed="1"/>
-    <w:lsdException w:name="table of authorities" w:semiHidden="1" w:unhideWhenUsed="1"/>
-    <w:lsdException w:name="macro" w:semiHidden="1" w:unhideWhenUsed="1"/>
-    <w:lsdException w:name="toa heading" w:semiHidden="1" w:unhideWhenUsed="1"/>
-    <w:lsdException w:name="List" w:semiHidden="1" w:unhideWhenUsed="1"/>
-    <w:lsdException w:name="List Bullet" w:semiHidden="1" w:unhideWhenUsed="1"/>
-    <w:lsdException w:name="List Number" w:semiHidden="1" w:unhideWhenUsed="1"/>
-    <w:lsdException w:name="List 2" w:semiHidden="1" w:unhideWhenUsed="1"/>
-    <w:lsdException w:name="List 3" w:semiHidden="1" w:unhideWhenUsed="1"/>
-    <w:lsdException w:name="List 4" w:semiHidden="1" w:unhideWhenUsed="1"/>
-    <w:lsdException w:name="List 5" w:semiHidden="1" w:unhideWhenUsed="1"/>
-    <w:lsdException w:name="List Bullet 2" w:semiHidden="1" w:unhideWhenUsed="1"/>
-    <w:lsdException w:name="List Bullet 3" w:semiHidden="1" w:unhideWhenUsed="1"/>
-    <w:lsdException w:name="List Bullet 4" w:semiHidden="1" w:unhideWhenUsed="1"/>
-    <w:lsdException w:name="List Bullet 5" w:semiHidden="1" w:unhideWhenUsed="1"/>
-    <w:lsdException w:name="List Number 2" w:semiHidden="1" w:unhideWhenUsed="1"/>
-    <w:lsdException w:name="List Number 3" w:semiHidden="1" w:unhideWhenUsed="1"/>
-    <w:lsdException w:name="List Number 4" w:semiHidden="1" w:unhideWhenUsed="1"/>
-    <w:lsdException w:name="List Number 5" w:semiHidden="1" w:unhideWhenUsed="1"/>
-    <w:lsdException w:name="Title" w:uiPriority="10" w:qFormat="1"/>
-    <w:lsdException w:name="Closing" w:semiHidden="1" w:unhideWhenUsed="1"/>
-    <w:lsdException w:name="Signature" w:semiHidden="1" w:unhideWhenUsed="1"/>
-    <w:lsdException w:name="Default Paragraph Font" w:semiHidden="1" w:uiPriority="1" w:unhideWhenUsed="1"/>
-    <w:lsdException w:name="Body Text" w:semiHidden="1" w:unhideWhenUsed="1"/>
-    <w:lsdException w:name="Body Text Indent" w:semiHidden="1" w:unhideWhenUsed="1"/>
-    <w:lsdException w:name="List Continue" w:semiHidden="1" w:unhideWhenUsed="1"/>
-    <w:lsdException w:name="List Continue 2" w:semiHidden="1" w:unhideWhenUsed="1"/>
-    <w:lsdException w:name="List Continue 3" w:semiHidden="1" w:unhideWhenUsed="1"/>
-    <w:lsdException w:name="List Continue 4" w:semiHidden="1" w:unhideWhenUsed="1"/>
-    <w:lsdException w:name="List Continue 5" w:semiHidden="1" w:unhideWhenUsed="1"/>
-    <w:lsdException w:name="Message Header" w:semiHidden="1" w:unhideWhenUsed="1"/>
-    <w:lsdException w:name="Subtitle" w:uiPriority="11" w:qFormat="1"/>
-    <w:lsdException w:name="Salutation" w:semiHidden="1" w:unhideWhenUsed="1"/>
-    <w:lsdException w:name="Date" w:semiHidden="1" w:unhideWhenUsed="1"/>
-    <w:lsdException w:name="Body Text First Indent" w:semiHidden="1" w:unhideWhenUsed="1"/>
-    <w:lsdException w:name="Body Text First Indent 2" w:semiHidden="1" w:unhideWhenUsed="1"/>
-    <w:lsdException w:name="Note Heading" w:semiHidden="1" w:unhideWhenUsed="1"/>
-    <w:lsdException w:name="Body Text 2" w:semiHidden="1" w:unhideWhenUsed="1"/>
-    <w:lsdException w:name="Body Text 3" w:semiHidden="1" w:unhideWhenUsed="1"/>
-    <w:lsdException w:name="Body Text Indent 2" w:semiHidden="1" w:unhideWhenUsed="1"/>
-    <w:lsdException w:name="Body Text Indent 3" w:semiHidden="1" w:unhideWhenUsed="1"/>
-    <w:lsdException w:name="Block Text" w:semiHidden="1" w:unhideWhenUsed="1"/>
-    <w:lsdException w:name="Hyperlink" w:semiHidden="1" w:unhideWhenUsed="1"/>
-    <w:lsdException w:name="FollowedHyperlink" w:semiHidden="1" w:unhideWhenUsed="1"/>
-    <w:lsdException w:name="Strong" w:uiPriority="22" w:qFormat="1"/>
-    <w:lsdException w:name="Emphasis" w:uiPriority="20" w:qFormat="1"/>
-    <w:lsdException w:name="Document Map" w:semiHidden="1" w:unhideWhenUsed="1"/>
-    <w:lsdException w:name="Plain Text" w:semiHidden="1" w:unhideWhenUsed="1"/>
-    <w:lsdException w:name="E-mail Signature" w:semiHidden="1" w:unhideWhenUsed="1"/>
-    <w:lsdException w:name="HTML Top of Form" w:semiHidden="1" w:unhideWhenUsed="1"/>
-    <w:lsdException w:name="HTML Bottom of Form" w:semiHidden="1" w:unhideWhenUsed="1"/>
-    <w:lsdException w:name="Normal (Web)" w:semiHidden="1" w:unhideWhenUsed="1"/>
-    <w:lsdException w:name="HTML Acronym" w:semiHidden="1" w:unhideWhenUsed="1"/>
-    <w:lsdException w:name="HTML Address" w:semiHidden="1" w:unhideWhenUsed="1"/>
-    <w:lsdException w:name="HTML Cite" w:semiHidden="1" w:unhideWhenUsed="1"/>
-    <w:lsdException w:name="HTML Code" w:semiHidden="1" w:unhideWhenUsed="1"/>
-    <w:lsdException w:name="HTML Definition" w:semiHidden="1" w:unhideWhenUsed="1"/>
-    <w:lsdException w:name="HTML Keyboard" w:semiHidden="1" w:unhideWhenUsed="1"/>
-    <w:lsdException w:name="HTML Preformatted" w:semiHidden="1" w:unhideWhenUsed="1"/>
-    <w:lsdException w:name="HTML Sample" w:semiHidden="1" w:unhideWhenUsed="1"/>
-    <w:lsdException w:name="HTML Typewriter" w:semiHidden="1" w:unhideWhenUsed="1"/>
-    <w:lsdException w:name="HTML Variable" w:semiHidden="1" w:unhideWhenUsed="1"/>
-    <w:lsdException w:name="Normal Table" w:semiHidden="1" w:unhideWhenUsed="1"/>
-    <w:lsdException w:name="annotation subject" w:semiHidden="1" w:unhideWhenUsed="1"/>
-    <w:lsdException w:name="No List" w:semiHidden="1" w:unhideWhenUsed="1"/>
-    <w:lsdException w:name="Outline List 1" w:semiHidden="1" w:unhideWhenUsed="1"/>
-    <w:lsdException w:name="Outline List 2" w:semiHidden="1" w:unhideWhenUsed="1"/>
-    <w:lsdException w:name="Outline List 3" w:semiHidden="1" w:unhideWhenUsed="1"/>
-    <w:lsdException w:name="Table Simple 1" w:semiHidden="1" w:unhideWhenUsed="1"/>
-    <w:lsdException w:name="Table Simple 2" w:semiHidden="1" w:unhideWhenUsed="1"/>
-    <w:lsdException w:name="Table Simple 3" w:semiHidden="1" w:unhideWhenUsed="1"/>
-    <w:lsdException w:name="Table Classic 1" w:semiHidden="1" w:unhideWhenUsed="1"/>
-    <w:lsdException w:name="Table Classic 2" w:semiHidden="1" w:unhideWhenUsed="1"/>
-    <w:lsdException w:name="Table Classic 3" w:semiHidden="1" w:unhideWhenUsed="1"/>
-    <w:lsdException w:name="Table Classic 4" w:semiHidden="1" w:unhideWhenUsed="1"/>
-    <w:lsdException w:name="Table Colorful 1" w:semiHidden="1" w:unhideWhenUsed="1"/>
-    <w:lsdException w:name="Table Colorful 2" w:semiHidden="1" w:unhideWhenUsed="1"/>
-    <w:lsdException w:name="Table Colorful 3" w:semiHidden="1" w:unhideWhenUsed="1"/>
-    <w:lsdException w:name="Table Columns 1" w:semiHidden="1" w:unhideWhenUsed="1"/>
-    <w:lsdException w:name="Table Columns 2" w:semiHidden="1" w:unhideWhenUsed="1"/>
-    <w:lsdException w:name="Table Columns 3" w:semiHidden="1" w:unhideWhenUsed="1"/>
-    <w:lsdException w:name="Table Columns 4" w:semiHidden="1" w:unhideWhenUsed="1"/>
-    <w:lsdException w:name="Table Columns 5" w:semiHidden="1" w:unhideWhenUsed="1"/>
-    <w:lsdException w:name="Table Grid 1" w:semiHidden="1" w:unhideWhenUsed="1"/>
-    <w:lsdException w:name="Table Grid 2" w:semiHidden="1" w:unhideWhenUsed="1"/>
-    <w:lsdException w:name="Table Grid 3" w:semiHidden="1" w:unhideWhenUsed="1"/>
-    <w:lsdException w:name="Table Grid 4" w:semiHidden="1" w:unhideWhenUsed="1"/>
-    <w:lsdException w:name="Table Grid 5" w:semiHidden="1" w:unhideWhenUsed="1"/>
-    <w:lsdException w:name="Table Grid 6" w:semiHidden="1" w:unhideWhenUsed="1"/>
-    <w:lsdException w:name="Table Grid 7" w:semiHidden="1" w:unhideWhenUsed="1"/>
-    <w:lsdException w:name="Table Grid 8" w:semiHidden="1" w:unhideWhenUsed="1"/>
-    <w:lsdException w:name="Table List 1" w:semiHidden="1" w:unhideWhenUsed="1"/>
-    <w:lsdException w:name="Table List 2" w:semiHidden="1" w:unhideWhenUsed="1"/>
-    <w:lsdException w:name="Table List 3" w:semiHidden="1" w:unhideWhenUsed="1"/>
-    <w:lsdException w:name="Table List 4" w:semiHidden="1" w:unhideWhenUsed="1"/>
-    <w:lsdException w:name="Table List 5" w:semiHidden="1" w:unhideWhenUsed="1"/>
-    <w:lsdException w:name="Table List 6" w:semiHidden="1" w:unhideWhenUsed="1"/>
-    <w:lsdException w:name="Table List 7" w:semiHidden="1" w:unhideWhenUsed="1"/>
-    <w:lsdException w:name="Table List 8" w:semiHidden="1" w:unhideWhenUsed="1"/>
-    <w:lsdException w:name="Table 3D effects 1" w:semiHidden="1" w:unhideWhenUsed="1"/>
-    <w:lsdException w:name="Table 3D effects 2" w:semiHidden="1" w:unhideWhenUsed="1"/>
-    <w:lsdException w:name="Table 3D effects 3" w:semiHidden="1" w:unhideWhenUsed="1"/>
-    <w:lsdException w:name="Table Contemporary" w:semiHidden="1" w:unhideWhenUsed="1"/>
-    <w:lsdException w:name="Table Elegant" w:semiHidden="1" w:unhideWhenUsed="1"/>
-    <w:lsdException w:name="Table Professional" w:semiHidden="1" w:unhideWhenUsed="1"/>
-    <w:lsdException w:name="Table Subtle 1" w:semiHidden="1" w:unhideWhenUsed="1"/>
-    <w:lsdException w:name="Table Subtle 2" w:semiHidden="1" w:unhideWhenUsed="1"/>
-    <w:lsdException w:name="Table Web 1" w:semiHidden="1" w:unhideWhenUsed="1"/>
-    <w:lsdException w:name="Table Web 2" w:semiHidden="1" w:unhideWhenUsed="1"/>
-    <w:lsdException w:name="Table Web 3" w:semiHidden="1" w:unhideWhenUsed="1"/>
-    <w:lsdException w:name="Balloon Text" w:semiHidden="1" w:unhideWhenUsed="1"/>
-    <w:lsdException w:name="Table Grid" w:uiPriority="39"/>
-    <w:lsdException w:name="Table Theme" w:semiHidden="1" w:unhideWhenUsed="1"/>
-    <w:lsdException w:name="Placeholder Text" w:semiHidden="1"/>
-    <w:lsdException w:name="No Spacing" w:uiPriority="1" w:qFormat="1"/>
-    <w:lsdException w:name="Light Shading" w:uiPriority="60"/>
-    <w:lsdException w:name="Light List" w:uiPriority="61"/>
-    <w:lsdException w:name="Light Grid" w:uiPriority="62"/>
-    <w:lsdException w:name="Medium Shading 1" w:uiPriority="63"/>
-    <w:lsdException w:name="Medium Shading 2" w:uiPriority="64"/>
-    <w:lsdException w:name="Medium List 1" w:uiPriority="65"/>
-    <w:lsdException w:name="Medium List 2" w:uiPriority="66"/>
-    <w:lsdException w:name="Medium Grid 1" w:uiPriority="67"/>
-    <w:lsdException w:name="Medium Grid 2" w:uiPriority="68"/>
-    <w:lsdException w:name="Medium Grid 3" w:uiPriority="69"/>
-    <w:lsdException w:name="Dark List" w:uiPriority="70"/>
-    <w:lsdException w:name="Colorful Shading" w:uiPriority="71"/>
-    <w:lsdException w:name="Colorful List" w:uiPriority="72"/>
-    <w:lsdException w:name="Colorful Grid" w:uiPriority="73"/>
-    <w:lsdException w:name="Light Shading Accent 1" w:uiPriority="60"/>
-    <w:lsdException w:name="Light List Accent 1" w:uiPriority="61"/>
-    <w:lsdException w:name="Light Grid Accent 1" w:uiPriority="62"/>
-    <w:lsdException w:name="Medium Shading 1 Accent 1" w:uiPriority="63"/>
-    <w:lsdException w:name="Medium Shading 2 Accent 1" w:uiPriority="64"/>
-    <w:lsdException w:name="Medium List 1 Accent 1" w:uiPriority="65"/>
-    <w:lsdException w:name="Revision" w:semiHidden="1"/>
-    <w:lsdException w:name="List Paragraph" w:uiPriority="34" w:qFormat="1"/>
-    <w:lsdException w:name="Quote" w:uiPriority="29" w:qFormat="1"/>
-    <w:lsdException w:name="Intense Quote" w:uiPriority="30" w:qFormat="1"/>
-    <w:lsdException w:name="Medium List 2 Accent 1" w:uiPriority="66"/>
-    <w:lsdException w:name="Medium Grid 1 Accent 1" w:uiPriority="67"/>
-    <w:lsdException w:name="Medium Grid 2 Accent 1" w:uiPriority="68"/>
-    <w:lsdException w:name="Medium Grid 3 Accent 1" w:uiPriority="69"/>
-    <w:lsdException w:name="Dark List Accent 1" w:uiPriority="70"/>
-    <w:lsdException w:name="Colorful Shading Accent 1" w:uiPriority="71"/>
-    <w:lsdException w:name="Colorful List Accent 1" w:uiPriority="72"/>
-    <w:lsdException w:name="Colorful Grid Accent 1" w:uiPriority="73"/>
-    <w:lsdException w:name="Light Shading Accent 2" w:uiPriority="60"/>
-    <w:lsdException w:name="Light List Accent 2" w:uiPriority="61"/>
-    <w:lsdException w:name="Light Grid Accent 2" w:uiPriority="62"/>
-    <w:lsdException w:name="Medium Shading 1 Accent 2" w:uiPriority="63"/>
-    <w:lsdException w:name="Medium Shading 2 Accent 2" w:uiPriority="64"/>
-    <w:lsdException w:name="Medium List 1 Accent 2" w:uiPriority="65"/>
-    <w:lsdException w:name="Medium List 2 Accent 2" w:uiPriority="66"/>
-    <w:lsdException w:name="Medium Grid 1 Accent 2" w:uiPriority="67"/>
-    <w:lsdException w:name="Medium Grid 2 Accent 2" w:uiPriority="68"/>
-    <w:lsdException w:name="Medium Grid 3 Accent 2" w:uiPriority="69"/>
-    <w:lsdException w:name="Dark List Accent 2" w:uiPriority="70"/>
-    <w:lsdException w:name="Colorful Shading Accent 2" w:uiPriority="71"/>
-    <w:lsdException w:name="Colorful List Accent 2" w:uiPriority="72"/>
-    <w:lsdException w:name="Colorful Grid Accent 2" w:uiPriority="73"/>
-    <w:lsdException w:name="Light Shading Accent 3" w:uiPriority="60"/>
-    <w:lsdException w:name="Light List Accent 3" w:uiPriority="61"/>
-    <w:lsdException w:name="Light Grid Accent 3" w:uiPriority="62"/>
-    <w:lsdException w:name="Medium Shading 1 Accent 3" w:uiPriority="63"/>
-    <w:lsdException w:name="Medium Shading 2 Accent 3" w:uiPriority="64"/>
-    <w:lsdException w:name="Medium List 1 Accent 3" w:uiPriority="65"/>
-    <w:lsdException w:name="Medium List 2 Accent 3" w:uiPriority="66"/>
-    <w:lsdException w:name="Medium Grid 1 Accent 3" w:uiPriority="67"/>
-    <w:lsdException w:name="Medium Grid 2 Accent 3" w:uiPriority="68"/>
-    <w:lsdException w:name="Medium Grid 3 Accent 3" w:uiPriority="69"/>
-    <w:lsdException w:name="Dark List Accent 3" w:uiPriority="70"/>
-    <w:lsdException w:name="Colorful Shading Accent 3" w:uiPriority="71"/>
-    <w:lsdException w:name="Colorful List Accent 3" w:uiPriority="72"/>
-    <w:lsdException w:name="Colorful Grid Accent 3" w:uiPriority="73"/>
-    <w:lsdException w:name="Light Shading Accent 4" w:uiPriority="60"/>
-    <w:lsdException w:name="Light List Accent 4" w:uiPriority="61"/>
-    <w:lsdException w:name="Light Grid Accent 4" w:uiPriority="62"/>
-    <w:lsdException w:name="Medium Shading 1 Accent 4" w:uiPriority="63"/>
-    <w:lsdException w:name="Medium Shading 2 Accent 4" w:uiPriority="64"/>
-    <w:lsdException w:name="Medium List 1 Accent 4" w:uiPriority="65"/>
-    <w:lsdException w:name="Medium List 2 Accent 4" w:uiPriority="66"/>
-    <w:lsdException w:name="Medium Grid 1 Accent 4" w:uiPriority="67"/>
-    <w:lsdException w:name="Medium Grid 2 Accent 4" w:uiPriority="68"/>
-    <w:lsdException w:name="Medium Grid 3 Accent 4" w:uiPriority="69"/>
-    <w:lsdException w:name="Dark List Accent 4" w:uiPriority="70"/>
-    <w:lsdException w:name="Colorful Shading Accent 4" w:uiPriority="71"/>
-    <w:lsdException w:name="Colorful List Accent 4" w:uiPriority="72"/>
-    <w:lsdException w:name="Colorful Grid Accent 4" w:uiPriority="73"/>
-    <w:lsdException w:name="Light Shading Accent 5" w:uiPriority="60"/>
-    <w:lsdException w:name="Light List Accent 5" w:uiPriority="61"/>
-    <w:lsdException w:name="Light Grid Accent 5" w:uiPriority="62"/>
-    <w:lsdException w:name="Medium Shading 1 Accent 5" w:uiPriority="63"/>
-    <w:lsdException w:name="Medium Shading 2 Accent 5" w:uiPriority="64"/>
-    <w:lsdException w:name="Medium List 1 Accent 5" w:uiPriority="65"/>
-    <w:lsdException w:name="Medium List 2 Accent 5" w:uiPriority="66"/>
-    <w:lsdException w:name="Medium Grid 1 Accent 5" w:uiPriority="67"/>
-    <w:lsdException w:name="Medium Grid 2 Accent 5" w:uiPriority="68"/>
-    <w:lsdException w:name="Medium Grid 3 Accent 5" w:uiPriority="69"/>
-    <w:lsdException w:name="Dark List Accent 5" w:uiPriority="70"/>
-    <w:lsdException w:name="Colorful Shading Accent 5" w:uiPriority="71"/>
-    <w:lsdException w:name="Colorful List Accent 5" w:uiPriority="72"/>
-    <w:lsdException w:name="Colorful Grid Accent 5" w:uiPriority="73"/>
-    <w:lsdException w:name="Light Shading Accent 6" w:uiPriority="60"/>
-    <w:lsdException w:name="Light List Accent 6" w:uiPriority="61"/>
-    <w:lsdException w:name="Light Grid Accent 6" w:uiPriority="62"/>
-    <w:lsdException w:name="Medium Shading 1 Accent 6" w:uiPriority="63"/>
-    <w:lsdException w:name="Medium Shading 2 Accent 6" w:uiPriority="64"/>
-    <w:lsdException w:name="Medium List 1 Accent 6" w:uiPriority="65"/>
-    <w:lsdException w:name="Medium List 2 Accent 6" w:uiPriority="66"/>
-    <w:lsdException w:name="Medium Grid 1 Accent 6" w:uiPriority="67"/>
-    <w:lsdException w:name="Medium Grid 2 Accent 6" w:uiPriority="68"/>
-    <w:lsdException w:name="Medium Grid 3 Accent 6" w:uiPriority="69"/>
-    <w:lsdException w:name="Dark List Accent 6" w:uiPriority="70"/>
-    <w:lsdException w:name="Colorful Shading Accent 6" w:uiPriority="71"/>
-    <w:lsdException w:name="Colorful List Accent 6" w:uiPriority="72"/>
-    <w:lsdException w:name="Colorful Grid Accent 6" w:uiPriority="73"/>
-    <w:lsdException w:name="Subtle Emphasis" w:uiPriority="19" w:qFormat="1"/>
-    <w:lsdException w:name="Intense Emphasis" w:uiPriority="21" w:qFormat="1"/>
-    <w:lsdException w:name="Subtle Reference" w:uiPriority="31" w:qFormat="1"/>
-    <w:lsdException w:name="Intense Reference" w:uiPriority="32" w:qFormat="1"/>
-    <w:lsdException w:name="Book Title" w:uiPriority="33" w:qFormat="1"/>
-    <w:lsdException w:name="Bibliography" w:semiHidden="1" w:uiPriority="37" w:unhideWhenUsed="1"/>
-    <w:lsdException w:name="TOC Heading" w:semiHidden="1" w:uiPriority="39" w:unhideWhenUsed="1" w:qFormat="1"/>
-    <w:lsdException w:name="Plain Table 1" w:uiPriority="41"/>
-    <w:lsdException w:name="Plain Table 2" w:uiPriority="42"/>
-    <w:lsdException w:name="Plain Table 3" w:uiPriority="43"/>
-    <w:lsdException w:name="Plain Table 4" w:uiPriority="44"/>
-    <w:lsdException w:name="Plain Table 5" w:uiPriority="45"/>
-    <w:lsdException w:name="Grid Table Light" w:uiPriority="40"/>
-    <w:lsdException w:name="Grid Table 1 Light" w:uiPriority="46"/>
-    <w:lsdException w:name="Grid Table 2" w:uiPriority="47"/>
-    <w:lsdException w:name="Grid Table 3" w:uiPriority="48"/>
-    <w:lsdException w:name="Grid Table 4" w:uiPriority="49"/>
-    <w:lsdException w:name="Grid Table 5 Dark" w:uiPriority="50"/>
-    <w:lsdException w:name="Grid Table 6 Colorful" w:uiPriority="51"/>
-    <w:lsdException w:name="Grid Table 7 Colorful" w:uiPriority="52"/>
-    <w:lsdException w:name="Grid Table 1 Light Accent 1" w:uiPriority="46"/>
-    <w:lsdException w:name="Grid Table 2 Accent 1" w:uiPriority="47"/>
-    <w:lsdException w:name="Grid Table 3 Accent 1" w:uiPriority="48"/>
-    <w:lsdException w:name="Grid Table 4 Accent 1" w:uiPriority="49"/>
-    <w:lsdException w:name="Grid Table 5 Dark Accent 1" w:uiPriority="50"/>
-    <w:lsdException w:name="Grid Table 6 Colorful Accent 1" w:uiPriority="51"/>
-    <w:lsdException w:name="Grid Table 7 Colorful Accent 1" w:uiPriority="52"/>
-    <w:lsdException w:name="Grid Table 1 Light Accent 2" w:uiPriority="46"/>
-    <w:lsdException w:name="Grid Table 2 Accent 2" w:uiPriority="47"/>
-    <w:lsdException w:name="Grid Table 3 Accent 2" w:uiPriority="48"/>
-    <w:lsdException w:name="Grid Table 4 Accent 2" w:uiPriority="49"/>
-    <w:lsdException w:name="Grid Table 5 Dark Accent 2" w:uiPriority="50"/>
-    <w:lsdException w:name="Grid Table 6 Colorful Accent 2" w:uiPriority="51"/>
-    <w:lsdException w:name="Grid Table 7 Colorful Accent 2" w:uiPriority="52"/>
-    <w:lsdException w:name="Grid Table 1 Light Accent 3" w:uiPriority="46"/>
-    <w:lsdException w:name="Grid Table 2 Accent 3" w:uiPriority="47"/>
-    <w:lsdException w:name="Grid Table 3 Accent 3" w:uiPriority="48"/>
-    <w:lsdException w:name="Grid Table 4 Accent 3" w:uiPriority="49"/>
-    <w:lsdException w:name="Grid Table 5 Dark Accent 3" w:uiPriority="50"/>
-    <w:lsdException w:name="Grid Table 6 Colorful Accent 3" w:uiPriority="51"/>
-    <w:lsdException w:name="Grid Table 7 Colorful Accent 3" w:uiPriority="52"/>
-    <w:lsdException w:name="Grid Table 1 Light Accent 4" w:uiPriority="46"/>
-    <w:lsdException w:name="Grid Table 2 Accent 4" w:uiPriority="47"/>
-    <w:lsdException w:name="Grid Table 3 Accent 4" w:uiPriority="48"/>
-    <w:lsdException w:name="Grid Table 4 Accent 4" w:uiPriority="49"/>
-    <w:lsdException w:name="Grid Table 5 Dark Accent 4" w:uiPriority="50"/>
-    <w:lsdException w:name="Grid Table 6 Colorful Accent 4" w:uiPriority="51"/>
-    <w:lsdException w:name="Grid Table 7 Colorful Accent 4" w:uiPriority="52"/>
-    <w:lsdException w:name="Grid Table 1 Light Accent 5" w:uiPriority="46"/>
-    <w:lsdException w:name="Grid Table 2 Accent 5" w:uiPriority="47"/>
-    <w:lsdException w:name="Grid Table 3 Accent 5" w:uiPriority="48"/>
-    <w:lsdException w:name="Grid Table 4 Accent 5" w:uiPriority="49"/>
-    <w:lsdException w:name="Grid Table 5 Dark Accent 5" w:uiPriority="50"/>
-    <w:lsdException w:name="Grid Table 6 Colorful Accent 5" w:uiPriority="51"/>
-    <w:lsdException w:name="Grid Table 7 Colorful Accent 5" w:uiPriority="52"/>
-    <w:lsdException w:name="Grid Table 1 Light Accent 6" w:uiPriority="46"/>
-    <w:lsdException w:name="Grid Table 2 Accent 6" w:uiPriority="47"/>
-    <w:lsdException w:name="Grid Table 3 Accent 6" w:uiPriority="48"/>
-    <w:lsdException w:name="Grid Table 4 Accent 6" w:uiPriority="49"/>
-    <w:lsdException w:name="Grid Table 5 Dark Accent 6" w:uiPriority="50"/>
-    <w:lsdException w:name="Grid Table 6 Colorful Accent 6" w:uiPriority="51"/>
-    <w:lsdException w:name="Grid Table 7 Colorful Accent 6" w:uiPriority="52"/>
-    <w:lsdException w:name="List Table 1 Light" w:uiPriority="46"/>
-    <w:lsdException w:name="List Table 2" w:uiPriority="47"/>
-    <w:lsdException w:name="List Table 3" w:uiPriority="48"/>
-    <w:lsdException w:name="List Table 4" w:uiPriority="49"/>
-    <w:lsdException w:name="List Table 5 Dark" w:uiPriority="50"/>
-    <w:lsdException w:name="List Table 6 Colorful" w:uiPriority="51"/>
-    <w:lsdException w:name="List Table 7 Colorful" w:uiPriority="52"/>
-    <w:lsdException w:name="List Table 1 Light Accent 1" w:uiPriority="46"/>
-    <w:lsdException w:name="List Table 2 Accent 1" w:uiPriority="47"/>
-    <w:lsdException w:name="List Table 3 Accent 1" w:uiPriority="48"/>
-    <w:lsdException w:name="List Table 4 Accent 1" w:uiPriority="49"/>
-    <w:lsdException w:name="List Table 5 Dark Accent 1" w:uiPriority="50"/>
-    <w:lsdException w:name="List Table 6 Colorful Accent 1" w:uiPriority="51"/>
-    <w:lsdException w:name="List Table 7 Colorful Accent 1" w:uiPriority="52"/>
-    <w:lsdException w:name="List Table 1 Light Accent 2" w:uiPriority="46"/>
-    <w:lsdException w:name="List Table 2 Accent 2" w:uiPriority="47"/>
-    <w:lsdException w:name="List Table 3 Accent 2" w:uiPriority="48"/>
-    <w:lsdException w:name="List Table 4 Accent 2" w:uiPriority="49"/>
-    <w:lsdException w:name="List Table 5 Dark Accent 2" w:uiPriority="50"/>
-    <w:lsdException w:name="List Table 6 Colorful Accent 2" w:uiPriority="51"/>
-    <w:lsdException w:name="List Table 7 Colorful Accent 2" w:uiPriority="52"/>
-    <w:lsdException w:name="List Table 1 Light Accent 3" w:uiPriority="46"/>
-    <w:lsdException w:name="List Table 2 Accent 3" w:uiPriority="47"/>
-    <w:lsdException w:name="List Table 3 Accent 3" w:uiPriority="48"/>
-    <w:lsdException w:name="List Table 4 Accent 3" w:uiPriority="49"/>
-    <w:lsdException w:name="List Table 5 Dark Accent 3" w:uiPriority="50"/>
-    <w:lsdException w:name="List Table 6 Colorful Accent 3" w:uiPriority="51"/>
-    <w:lsdException w:name="List Table 7 Colorful Accent 3" w:uiPriority="52"/>
-    <w:lsdException w:name="List Table 1 Light Accent 4" w:uiPriority="46"/>
-    <w:lsdException w:name="List Table 2 Accent 4" w:uiPriority="47"/>
-    <w:lsdException w:name="List Table 3 Accent 4" w:uiPriority="48"/>
-    <w:lsdException w:name="List Table 4 Accent 4" w:uiPriority="49"/>
-    <w:lsdException w:name="List Table 5 Dark Accent 4" w:uiPriority="50"/>
-    <w:lsdException w:name="List Table 6 Colorful Accent 4" w:uiPriority="51"/>
-    <w:lsdException w:name="List Table 7 Colorful Accent 4" w:uiPriority="52"/>
-    <w:lsdException w:name="List Table 1 Light Accent 5" w:uiPriority="46"/>
-    <w:lsdException w:name="List Table 2 Accent 5" w:uiPriority="47"/>
-    <w:lsdException w:name="List Table 3 Accent 5" w:uiPriority="48"/>
-    <w:lsdException w:name="List Table 4 Accent 5" w:uiPriority="49"/>
-    <w:lsdException w:name="List Table 5 Dark Accent 5" w:uiPriority="50"/>
-    <w:lsdException w:name="List Table 6 Colorful Accent 5" w:uiPriority="51"/>
-    <w:lsdException w:name="List Table 7 Colorful Accent 5" w:uiPriority="52"/>
-    <w:lsdException w:name="List Table 1 Light Accent 6" w:uiPriority="46"/>
-    <w:lsdException w:name="List Table 2 Accent 6" w:uiPriority="47"/>
-    <w:lsdException w:name="List Table 3 Accent 6" w:uiPriority="48"/>
-    <w:lsdException w:name="List Table 4 Accent 6" w:uiPriority="49"/>
-    <w:lsdException w:name="List Table 5 Dark Accent 6" w:uiPriority="50"/>
-    <w:lsdException w:name="List Table 6 Colorful Accent 6" w:uiPriority="51"/>
-    <w:lsdException w:name="List Table 7 Colorful Accent 6" w:uiPriority="52"/>
+  <w:latentStyles w:defLockedState="0" w:defUIPriority="99" w:defSemiHidden="1" w:defUnhideWhenUsed="1" w:defQFormat="0" w:count="267">
+    <w:lsdException w:name="Normal" w:semiHidden="0" w:uiPriority="0" w:unhideWhenUsed="0" w:qFormat="1"/>
+    <w:lsdException w:name="heading 1" w:semiHidden="0" w:uiPriority="9" w:unhideWhenUsed="0" w:qFormat="1"/>
+    <w:lsdException w:name="heading 2" w:uiPriority="9" w:qFormat="1"/>
+    <w:lsdException w:name="heading 3" w:uiPriority="9" w:qFormat="1"/>
+    <w:lsdException w:name="heading 4" w:uiPriority="9" w:qFormat="1"/>
+    <w:lsdException w:name="heading 5" w:uiPriority="9" w:qFormat="1"/>
+    <w:lsdException w:name="heading 6" w:uiPriority="9" w:qFormat="1"/>
+    <w:lsdException w:name="heading 7" w:uiPriority="9" w:qFormat="1"/>
+    <w:lsdException w:name="heading 8" w:uiPriority="9" w:qFormat="1"/>
+    <w:lsdException w:name="heading 9" w:uiPriority="9" w:qFormat="1"/>
+    <w:lsdException w:name="toc 1" w:uiPriority="39"/>
+    <w:lsdException w:name="toc 2" w:uiPriority="39"/>
+    <w:lsdException w:name="toc 3" w:uiPriority="39"/>
+    <w:lsdException w:name="toc 4" w:uiPriority="39"/>
+    <w:lsdException w:name="toc 5" w:uiPriority="39"/>
+    <w:lsdException w:name="toc 6" w:uiPriority="39"/>
+    <w:lsdException w:name="toc 7" w:uiPriority="39"/>
+    <w:lsdException w:name="toc 8" w:uiPriority="39"/>
+    <w:lsdException w:name="toc 9" w:uiPriority="39"/>
+    <w:lsdException w:name="caption" w:uiPriority="35" w:qFormat="1"/>
+    <w:lsdException w:name="Title" w:semiHidden="0" w:uiPriority="10" w:unhideWhenUsed="0" w:qFormat="1"/>
+    <w:lsdException w:name="Default Paragraph Font" w:uiPriority="1"/>
+    <w:lsdException w:name="Subtitle" w:semiHidden="0" w:uiPriority="11" w:unhideWhenUsed="0" w:qFormat="1"/>
+    <w:lsdException w:name="Strong" w:semiHidden="0" w:uiPriority="22" w:unhideWhenUsed="0" w:qFormat="1"/>
+    <w:lsdException w:name="Emphasis" w:semiHidden="0" w:uiPriority="20" w:unhideWhenUsed="0" w:qFormat="1"/>
+    <w:lsdException w:name="Table Grid" w:semiHidden="0" w:uiPriority="39" w:unhideWhenUsed="0"/>
+    <w:lsdException w:name="Placeholder Text" w:unhideWhenUsed="0"/>
+    <w:lsdException w:name="No Spacing" w:semiHidden="0" w:uiPriority="1" w:unhideWhenUsed="0" w:qFormat="1"/>
+    <w:lsdException w:name="Light Shading" w:semiHidden="0" w:uiPriority="60" w:unhideWhenUsed="0"/>
+    <w:lsdException w:name="Light List" w:semiHidden="0" w:uiPriority="61" w:unhideWhenUsed="0"/>
+    <w:lsdException w:name="Light Grid" w:semiHidden="0" w:uiPriority="62" w:unhideWhenUsed="0"/>
+    <w:lsdException w:name="Medium Shading 1" w:semiHidden="0" w:uiPriority="63" w:unhideWhenUsed="0"/>
+    <w:lsdException w:name="Medium Shading 2" w:semiHidden="0" w:uiPriority="64" w:unhideWhenUsed="0"/>
+    <w:lsdException w:name="Medium List 1" w:semiHidden="0" w:uiPriority="65" w:unhideWhenUsed="0"/>
+    <w:lsdException w:name="Medium List 2" w:semiHidden="0" w:uiPriority="66" w:unhideWhenUsed="0"/>
+    <w:lsdException w:name="Medium Grid 1" w:semiHidden="0" w:uiPriority="67" w:unhideWhenUsed="0"/>
+    <w:lsdException w:name="Medium Grid 2" w:semiHidden="0" w:uiPriority="68" w:unhideWhenUsed="0"/>
+    <w:lsdException w:name="Medium Grid 3" w:semiHidden="0" w:uiPriority="69" w:unhideWhenUsed="0"/>
+    <w:lsdException w:name="Dark List" w:semiHidden="0" w:uiPriority="70" w:unhideWhenUsed="0"/>
+    <w:lsdException w:name="Colorful Shading" w:semiHidden="0" w:uiPriority="71" w:unhideWhenUsed="0"/>
+    <w:lsdException w:name="Colorful List" w:semiHidden="0" w:uiPriority="72" w:unhideWhenUsed="0"/>
+    <w:lsdException w:name="Colorful Grid" w:semiHidden="0" w:uiPriority="73" w:unhideWhenUsed="0"/>
+    <w:lsdException w:name="Light Shading Accent 1" w:semiHidden="0" w:uiPriority="60" w:unhideWhenUsed="0"/>
+    <w:lsdException w:name="Light List Accent 1" w:semiHidden="0" w:uiPriority="61" w:unhideWhenUsed="0"/>
+    <w:lsdException w:name="Light Grid Accent 1" w:semiHidden="0" w:uiPriority="62" w:unhideWhenUsed="0"/>
+    <w:lsdException w:name="Medium Shading 1 Accent 1" w:semiHidden="0" w:uiPriority="63" w:unhideWhenUsed="0"/>
+    <w:lsdException w:name="Medium Shading 2 Accent 1" w:semiHidden="0" w:uiPriority="64" w:unhideWhenUsed="0"/>
+    <w:lsdException w:name="Medium List 1 Accent 1" w:semiHidden="0" w:uiPriority="65" w:unhideWhenUsed="0"/>
+    <w:lsdException w:name="Revision" w:unhideWhenUsed="0"/>
+    <w:lsdException w:name="List Paragraph" w:semiHidden="0" w:uiPriority="34" w:unhideWhenUsed="0" w:qFormat="1"/>
+    <w:lsdException w:name="Quote" w:semiHidden="0" w:uiPriority="29" w:unhideWhenUsed="0" w:qFormat="1"/>
+    <w:lsdException w:name="Intense Quote" w:semiHidden="0" w:uiPriority="30" w:unhideWhenUsed="0" w:qFormat="1"/>
+    <w:lsdException w:name="Medium List 2 Accent 1" w:semiHidden="0" w:uiPriority="66" w:unhideWhenUsed="0"/>
+    <w:lsdException w:name="Medium Grid 1 Accent 1" w:semiHidden="0" w:uiPriority="67" w:unhideWhenUsed="0"/>
+    <w:lsdException w:name="Medium Grid 2 Accent 1" w:semiHidden="0" w:uiPriority="68" w:unhideWhenUsed="0"/>
+    <w:lsdException w:name="Medium Grid 3 Accent 1" w:semiHidden="0" w:uiPriority="69" w:unhideWhenUsed="0"/>
+    <w:lsdException w:name="Dark List Accent 1" w:semiHidden="0" w:uiPriority="70" w:unhideWhenUsed="0"/>
+    <w:lsdException w:name="Colorful Shading Accent 1" w:semiHidden="0" w:uiPriority="71" w:unhideWhenUsed="0"/>
+    <w:lsdException w:name="Colorful List Accent 1" w:semiHidden="0" w:uiPriority="72" w:unhideWhenUsed="0"/>
+    <w:lsdException w:name="Colorful Grid Accent 1" w:semiHidden="0" w:uiPriority="73" w:unhideWhenUsed="0"/>
+    <w:lsdException w:name="Light Shading Accent 2" w:semiHidden="0" w:uiPriority="60" w:unhideWhenUsed="0"/>
+    <w:lsdException w:name="Light List Accent 2" w:semiHidden="0" w:uiPriority="61" w:unhideWhenUsed="0"/>
+    <w:lsdException w:name="Light Grid Accent 2" w:semiHidden="0" w:uiPriority="62" w:unhideWhenUsed="0"/>
+    <w:lsdException w:name="Medium Shading 1 Accent 2" w:semiHidden="0" w:uiPriority="63" w:unhideWhenUsed="0"/>
+    <w:lsdException w:name="Medium Shading 2 Accent 2" w:semiHidden="0" w:uiPriority="64" w:unhideWhenUsed="0"/>
+    <w:lsdException w:name="Medium List 1 Accent 2" w:semiHidden="0" w:uiPriority="65" w:unhideWhenUsed="0"/>
+    <w:lsdException w:name="Medium List 2 Accent 2" w:semiHidden="0" w:uiPriority="66" w:unhideWhenUsed="0"/>
+    <w:lsdException w:name="Medium Grid 1 Accent 2" w:semiHidden="0" w:uiPriority="67" w:unhideWhenUsed="0"/>
+    <w:lsdException w:name="Medium Grid 2 Accent 2" w:semiHidden="0" w:uiPriority="68" w:unhideWhenUsed="0"/>
+    <w:lsdException w:name="Medium Grid 3 Accent 2" w:semiHidden="0" w:uiPriority="69" w:unhideWhenUsed="0"/>
+    <w:lsdException w:name="Dark List Accent 2" w:semiHidden="0" w:uiPriority="70" w:unhideWhenUsed="0"/>
+    <w:lsdException w:name="Colorful Shading Accent 2" w:semiHidden="0" w:uiPriority="71" w:unhideWhenUsed="0"/>
+    <w:lsdException w:name="Colorful List Accent 2" w:semiHidden="0" w:uiPriority="72" w:unhideWhenUsed="0"/>
+    <w:lsdException w:name="Colorful Grid Accent 2" w:semiHidden="0" w:uiPriority="73" w:unhideWhenUsed="0"/>
+    <w:lsdException w:name="Light Shading Accent 3" w:semiHidden="0" w:uiPriority="60" w:unhideWhenUsed="0"/>
+    <w:lsdException w:name="Light List Accent 3" w:semiHidden="0" w:uiPriority="61" w:unhideWhenUsed="0"/>
+    <w:lsdException w:name="Light Grid Accent 3" w:semiHidden="0" w:uiPriority="62" w:unhideWhenUsed="0"/>
+    <w:lsdException w:name="Medium Shading 1 Accent 3" w:semiHidden="0" w:uiPriority="63" w:unhideWhenUsed="0"/>
+    <w:lsdException w:name="Medium Shading 2 Accent 3" w:semiHidden="0" w:uiPriority="64" w:unhideWhenUsed="0"/>
+    <w:lsdException w:name="Medium List 1 Accent 3" w:semiHidden="0" w:uiPriority="65" w:unhideWhenUsed="0"/>
+    <w:lsdException w:name="Medium List 2 Accent 3" w:semiHidden="0" w:uiPriority="66" w:unhideWhenUsed="0"/>
+    <w:lsdException w:name="Medium Grid 1 Accent 3" w:semiHidden="0" w:uiPriority="67" w:unhideWhenUsed="0"/>
+    <w:lsdException w:name="Medium Grid 2 Accent 3" w:semiHidden="0" w:uiPriority="68" w:unhideWhenUsed="0"/>
+    <w:lsdException w:name="Medium Grid 3 Accent 3" w:semiHidden="0" w:uiPriority="69" w:unhideWhenUsed="0"/>
+    <w:lsdException w:name="Dark List Accent 3" w:semiHidden="0" w:uiPriority="70" w:unhideWhenUsed="0"/>
+    <w:lsdException w:name="Colorful Shading Accent 3" w:semiHidden="0" w:uiPriority="71" w:unhideWhenUsed="0"/>
+    <w:lsdException w:name="Colorful List Accent 3" w:semiHidden="0" w:uiPriority="72" w:unhideWhenUsed="0"/>
+    <w:lsdException w:name="Colorful Grid Accent 3" w:semiHidden="0" w:uiPriority="73" w:unhideWhenUsed="0"/>
+    <w:lsdException w:name="Light Shading Accent 4" w:semiHidden="0" w:uiPriority="60" w:unhideWhenUsed="0"/>
+    <w:lsdException w:name="Light List Accent 4" w:semiHidden="0" w:uiPriority="61" w:unhideWhenUsed="0"/>
+    <w:lsdException w:name="Light Grid Accent 4" w:semiHidden="0" w:uiPriority="62" w:unhideWhenUsed="0"/>
+    <w:lsdException w:name="Medium Shading 1 Accent 4" w:semiHidden="0" w:uiPriority="63" w:unhideWhenUsed="0"/>
+    <w:lsdException w:name="Medium Shading 2 Accent 4" w:semiHidden="0" w:uiPriority="64" w:unhideWhenUsed="0"/>
+    <w:lsdException w:name="Medium List 1 Accent 4" w:semiHidden="0" w:uiPriority="65" w:unhideWhenUsed="0"/>
+    <w:lsdException w:name="Medium List 2 Accent 4" w:semiHidden="0" w:uiPriority="66" w:unhideWhenUsed="0"/>
+    <w:lsdException w:name="Medium Grid 1 Accent 4" w:semiHidden="0" w:uiPriority="67" w:unhideWhenUsed="0"/>
+    <w:lsdException w:name="Medium Grid 2 Accent 4" w:semiHidden="0" w:uiPriority="68" w:unhideWhenUsed="0"/>
+    <w:lsdException w:name="Medium Grid 3 Accent 4" w:semiHidden="0" w:uiPriority="69" w:unhideWhenUsed="0"/>
+    <w:lsdException w:name="Dark List Accent 4" w:semiHidden="0" w:uiPriority="70" w:unhideWhenUsed="0"/>
+    <w:lsdException w:name="Colorful Shading Accent 4" w:semiHidden="0" w:uiPriority="71" w:unhideWhenUsed="0"/>
+    <w:lsdException w:name="Colorful List Accent 4" w:semiHidden="0" w:uiPriority="72" w:unhideWhenUsed="0"/>
+    <w:lsdException w:name="Colorful Grid Accent 4" w:semiHidden="0" w:uiPriority="73" w:unhideWhenUsed="0"/>
+    <w:lsdException w:name="Light Shading Accent 5" w:semiHidden="0" w:uiPriority="60" w:unhideWhenUsed="0"/>
+    <w:lsdException w:name="Light List Accent 5" w:semiHidden="0" w:uiPriority="61" w:unhideWhenUsed="0"/>
+    <w:lsdException w:name="Light Grid Accent 5" w:semiHidden="0" w:uiPriority="62" w:unhideWhenUsed="0"/>
+    <w:lsdException w:name="Medium Shading 1 Accent 5" w:semiHidden="0" w:uiPriority="63" w:unhideWhenUsed="0"/>
+    <w:lsdException w:name="Medium Shading 2 Accent 5" w:semiHidden="0" w:uiPriority="64" w:unhideWhenUsed="0"/>
+    <w:lsdException w:name="Medium List 1 Accent 5" w:semiHidden="0" w:uiPriority="65" w:unhideWhenUsed="0"/>
+    <w:lsdException w:name="Medium List 2 Accent 5" w:semiHidden="0" w:uiPriority="66" w:unhideWhenUsed="0"/>
+    <w:lsdException w:name="Medium Grid 1 Accent 5" w:semiHidden="0" w:uiPriority="67" w:unhideWhenUsed="0"/>
+    <w:lsdException w:name="Medium Grid 2 Accent 5" w:semiHidden="0" w:uiPriority="68" w:unhideWhenUsed="0"/>
+    <w:lsdException w:name="Medium Grid 3 Accent 5" w:semiHidden="0" w:uiPriority="69" w:unhideWhenUsed="0"/>
+    <w:lsdException w:name="Dark List Accent 5" w:semiHidden="0" w:uiPriority="70" w:unhideWhenUsed="0"/>
+    <w:lsdException w:name="Colorful Shading Accent 5" w:semiHidden="0" w:uiPriority="71" w:unhideWhenUsed="0"/>
+    <w:lsdException w:name="Colorful List Accent 5" w:semiHidden="0" w:uiPriority="72" w:unhideWhenUsed="0"/>
+    <w:lsdException w:name="Colorful Grid Accent 5" w:semiHidden="0" w:uiPriority="73" w:unhideWhenUsed="0"/>
+    <w:lsdException w:name="Light Shading Accent 6" w:semiHidden="0" w:uiPriority="60" w:unhideWhenUsed="0"/>
+    <w:lsdException w:name="Light List Accent 6" w:semiHidden="0" w:uiPriority="61" w:unhideWhenUsed="0"/>
+    <w:lsdException w:name="Light Grid Accent 6" w:semiHidden="0" w:uiPriority="62" w:unhideWhenUsed="0"/>
+    <w:lsdException w:name="Medium Shading 1 Accent 6" w:semiHidden="0" w:uiPriority="63" w:unhideWhenUsed="0"/>
+    <w:lsdException w:name="Medium Shading 2 Accent 6" w:semiHidden="0" w:uiPriority="64" w:unhideWhenUsed="0"/>
+    <w:lsdException w:name="Medium List 1 Accent 6" w:semiHidden="0" w:uiPriority="65" w:unhideWhenUsed="0"/>
+    <w:lsdException w:name="Medium List 2 Accent 6" w:semiHidden="0" w:uiPriority="66" w:unhideWhenUsed="0"/>
+    <w:lsdException w:name="Medium Grid 1 Accent 6" w:semiHidden="0" w:uiPriority="67" w:unhideWhenUsed="0"/>
+    <w:lsdException w:name="Medium Grid 2 Accent 6" w:semiHidden="0" w:uiPriority="68" w:unhideWhenUsed="0"/>
+    <w:lsdException w:name="Medium Grid 3 Accent 6" w:semiHidden="0" w:uiPriority="69" w:unhideWhenUsed="0"/>
+    <w:lsdException w:name="Dark List Accent 6" w:semiHidden="0" w:uiPriority="70" w:unhideWhenUsed="0"/>
+    <w:lsdException w:name="Colorful Shading Accent 6" w:semiHidden="0" w:uiPriority="71" w:unhideWhenUsed="0"/>
+    <w:lsdException w:name="Colorful List Accent 6" w:semiHidden="0" w:uiPriority="72" w:unhideWhenUsed="0"/>
+    <w:lsdException w:name="Colorful Grid Accent 6" w:semiHidden="0" w:uiPriority="73" w:unhideWhenUsed="0"/>
+    <w:lsdException w:name="Subtle Emphasis" w:semiHidden="0" w:uiPriority="19" w:unhideWhenUsed="0" w:qFormat="1"/>
+    <w:lsdException w:name="Intense Emphasis" w:semiHidden="0" w:uiPriority="21" w:unhideWhenUsed="0" w:qFormat="1"/>
+    <w:lsdException w:name="Subtle Reference" w:semiHidden="0" w:uiPriority="31" w:unhideWhenUsed="0" w:qFormat="1"/>
+    <w:lsdException w:name="Intense Reference" w:semiHidden="0" w:uiPriority="32" w:unhideWhenUsed="0" w:qFormat="1"/>
+    <w:lsdException w:name="Book Title" w:semiHidden="0" w:uiPriority="33" w:unhideWhenUsed="0" w:qFormat="1"/>
+    <w:lsdException w:name="Bibliography" w:uiPriority="37"/>
+    <w:lsdException w:name="TOC Heading" w:uiPriority="39" w:qFormat="1"/>
+  </w:latentStyles>
+  <w:style w:type="paragraph" w:default="1" w:styleId="Normalny">
+    <w:name w:val="Normal"/>
+    <w:qFormat/>
+  </w:style>
+  <w:style w:type="paragraph" w:styleId="Nagwek1">
+    <w:name w:val="heading 1"/>
+    <w:basedOn w:val="Normalny"/>
+    <w:next w:val="Normalny"/>
+    <w:link w:val="Nagwek1Znak"/>
+    <w:uiPriority w:val="9"/>
+    <w:qFormat/>
+    <w:rsid w:val="00600AA0"/>
+    <w:pPr>
+      <w:keepNext/>
+      <w:keepLines/>
+      <w:spacing w:before="240" w:after="0"/>
+      <w:outlineLvl w:val="0"/>
+    </w:pPr>
+    <w:rPr>
+      <w:rFonts w:asciiTheme="majorHAnsi" w:eastAsiaTheme="majorEastAsia" w:hAnsiTheme="majorHAnsi" w:cstheme="majorBidi"/>
+      <w:color w:val="2E74B5" w:themeColor="accent1" w:themeShade="BF"/>
+      <w:sz w:val="32"/>
+      <w:szCs w:val="32"/>
+    </w:rPr>
+  </w:style>
+  <w:style w:type="character" w:default="1" w:styleId="Domylnaczcionkaakapitu">
+    <w:name w:val="Default Paragraph Font"/>
+    <w:uiPriority w:val="1"/>
+    <w:semiHidden/>
+    <w:unhideWhenUsed/>
+  </w:style>
+  <w:style w:type="table" w:default="1" w:styleId="Standardowy">
+    <w:name w:val="Normal Table"/>
+    <w:uiPriority w:val="99"/>
+    <w:semiHidden/>
+    <w:unhideWhenUsed/>
+    <w:tblPr>
+      <w:tblInd w:w="0" w:type="dxa"/>
+      <w:tblCellMar>
+        <w:top w:w="0" w:type="dxa"/>
+        <w:left w:w="108" w:type="dxa"/>
+        <w:bottom w:w="0" w:type="dxa"/>
+        <w:right w:w="108" w:type="dxa"/>
+      </w:tblCellMar>
+    </w:tblPr>
+  </w:style>
+  <w:style w:type="numbering" w:default="1" w:styleId="Bezlisty">
+    <w:name w:val="No List"/>
+    <w:uiPriority w:val="99"/>
+    <w:semiHidden/>
+    <w:unhideWhenUsed/>
+  </w:style>
+  <w:style w:type="paragraph" w:styleId="Akapitzlist">
+    <w:name w:val="List Paragraph"/>
+    <w:basedOn w:val="Normalny"/>
+    <w:uiPriority w:val="34"/>
+    <w:qFormat/>
+    <w:rsid w:val="00600AA0"/>
+    <w:pPr>
+      <w:ind w:left="720"/>
+      <w:contextualSpacing/>
+    </w:pPr>
+  </w:style>
+  <w:style w:type="character" w:customStyle="1" w:styleId="Nagwek1Znak">
+    <w:name w:val="Nagłówek 1 Znak"/>
+    <w:basedOn w:val="Domylnaczcionkaakapitu"/>
+    <w:link w:val="Nagwek1"/>
+    <w:uiPriority w:val="9"/>
+    <w:rsid w:val="00600AA0"/>
+    <w:rPr>
+      <w:rFonts w:asciiTheme="majorHAnsi" w:eastAsiaTheme="majorEastAsia" w:hAnsiTheme="majorHAnsi" w:cstheme="majorBidi"/>
+      <w:color w:val="2E74B5" w:themeColor="accent1" w:themeShade="BF"/>
+      <w:sz w:val="32"/>
+      <w:szCs w:val="32"/>
+    </w:rPr>
+  </w:style>
+  <w:style w:type="paragraph" w:styleId="NormalnyWeb">
+    <w:name w:val="Normal (Web)"/>
+    <w:basedOn w:val="Normalny"/>
+    <w:uiPriority w:val="99"/>
+    <w:unhideWhenUsed/>
+    <w:rsid w:val="00DE0521"/>
+    <w:pPr>
+      <w:spacing w:before="100" w:beforeAutospacing="1" w:after="100" w:afterAutospacing="1" w:line="240" w:lineRule="auto"/>
+    </w:pPr>
+    <w:rPr>
+      <w:rFonts w:ascii="Times New Roman" w:hAnsi="Times New Roman" w:cs="Times New Roman"/>
+      <w:sz w:val="24"/>
+      <w:szCs w:val="24"/>
+      <w:lang w:eastAsia="pl-PL"/>
+    </w:rPr>
+  </w:style>
+</w:styles>
+</file>
+
+<file path=word/stylesWithEffects.xml><?xml version="1.0" encoding="utf-8"?>
+<w:styles xmlns:wpc="http://schemas.microsoft.com/office/word/2010/wordprocessingCanvas" xmlns:mc="http://schemas.openxmlformats.org/markup-compatibility/2006" xmlns:o="urn:schemas-microsoft-com:office:office" xmlns:r="http://schemas.openxmlformats.org/officeDocument/2006/relationships" xmlns:m="http://schemas.openxmlformats.org/officeDocument/2006/math" xmlns:v="urn:schemas-microsoft-com:vml" xmlns:wp14="http://schemas.microsoft.com/office/word/2010/wordprocessingDrawing" xmlns:wp="http://schemas.openxmlformats.org/drawingml/2006/wordprocessingDrawing" xmlns:w10="urn:schemas-microsoft-com:office:word" xmlns:w="http://schemas.openxmlformats.org/wordprocessingml/2006/main" xmlns:w14="http://schemas.microsoft.com/office/word/2010/wordml" xmlns:wpg="http://schemas.microsoft.com/office/word/2010/wordprocessingGroup" xmlns:wpi="http://schemas.microsoft.com/office/word/2010/wordprocessingInk" xmlns:wne="http://schemas.microsoft.com/office/word/2006/wordml" xmlns:wps="http://schemas.microsoft.com/office/word/2010/wordprocessingShape" mc:Ignorable="w14 wp14">
+  <w:docDefaults>
+    <w:rPrDefault>
+      <w:rPr>
+        <w:rFonts w:asciiTheme="minorHAnsi" w:eastAsiaTheme="minorHAnsi" w:hAnsiTheme="minorHAnsi" w:cstheme="minorBidi"/>
+        <w:sz w:val="22"/>
+        <w:szCs w:val="22"/>
+        <w:lang w:val="pl-PL" w:eastAsia="en-US" w:bidi="ar-SA"/>
+      </w:rPr>
+    </w:rPrDefault>
+    <w:pPrDefault>
+      <w:pPr>
+        <w:spacing w:after="160" w:line="259" w:lineRule="auto"/>
+      </w:pPr>
+    </w:pPrDefault>
+  </w:docDefaults>
+  <w:latentStyles w:defLockedState="0" w:defUIPriority="99" w:defSemiHidden="1" w:defUnhideWhenUsed="1" w:defQFormat="0" w:count="267">
+    <w:lsdException w:name="Normal" w:semiHidden="0" w:uiPriority="0" w:unhideWhenUsed="0" w:qFormat="1"/>
+    <w:lsdException w:name="heading 1" w:semiHidden="0" w:uiPriority="9" w:unhideWhenUsed="0" w:qFormat="1"/>
+    <w:lsdException w:name="heading 2" w:uiPriority="9" w:qFormat="1"/>
+    <w:lsdException w:name="heading 3" w:uiPriority="9" w:qFormat="1"/>
+    <w:lsdException w:name="heading 4" w:uiPriority="9" w:qFormat="1"/>
+    <w:lsdException w:name="heading 5" w:uiPriority="9" w:qFormat="1"/>
+    <w:lsdException w:name="heading 6" w:uiPriority="9" w:qFormat="1"/>
+    <w:lsdException w:name="heading 7" w:uiPriority="9" w:qFormat="1"/>
+    <w:lsdException w:name="heading 8" w:uiPriority="9" w:qFormat="1"/>
+    <w:lsdException w:name="heading 9" w:uiPriority="9" w:qFormat="1"/>
+    <w:lsdException w:name="toc 1" w:uiPriority="39"/>
+    <w:lsdException w:name="toc 2" w:uiPriority="39"/>
+    <w:lsdException w:name="toc 3" w:uiPriority="39"/>
+    <w:lsdException w:name="toc 4" w:uiPriority="39"/>
+    <w:lsdException w:name="toc 5" w:uiPriority="39"/>
+    <w:lsdException w:name="toc 6" w:uiPriority="39"/>
+    <w:lsdException w:name="toc 7" w:uiPriority="39"/>
+    <w:lsdException w:name="toc 8" w:uiPriority="39"/>
+    <w:lsdException w:name="toc 9" w:uiPriority="39"/>
+    <w:lsdException w:name="caption" w:uiPriority="35" w:qFormat="1"/>
+    <w:lsdException w:name="Title" w:semiHidden="0" w:uiPriority="10" w:unhideWhenUsed="0" w:qFormat="1"/>
+    <w:lsdException w:name="Default Paragraph Font" w:uiPriority="1"/>
+    <w:lsdException w:name="Subtitle" w:semiHidden="0" w:uiPriority="11" w:unhideWhenUsed="0" w:qFormat="1"/>
+    <w:lsdException w:name="Strong" w:semiHidden="0" w:uiPriority="22" w:unhideWhenUsed="0" w:qFormat="1"/>
+    <w:lsdException w:name="Emphasis" w:semiHidden="0" w:uiPriority="20" w:unhideWhenUsed="0" w:qFormat="1"/>
+    <w:lsdException w:name="Table Grid" w:semiHidden="0" w:uiPriority="39" w:unhideWhenUsed="0"/>
+    <w:lsdException w:name="Placeholder Text" w:unhideWhenUsed="0"/>
+    <w:lsdException w:name="No Spacing" w:semiHidden="0" w:uiPriority="1" w:unhideWhenUsed="0" w:qFormat="1"/>
+    <w:lsdException w:name="Light Shading" w:semiHidden="0" w:uiPriority="60" w:unhideWhenUsed="0"/>
+    <w:lsdException w:name="Light List" w:semiHidden="0" w:uiPriority="61" w:unhideWhenUsed="0"/>
+    <w:lsdException w:name="Light Grid" w:semiHidden="0" w:uiPriority="62" w:unhideWhenUsed="0"/>
+    <w:lsdException w:name="Medium Shading 1" w:semiHidden="0" w:uiPriority="63" w:unhideWhenUsed="0"/>
+    <w:lsdException w:name="Medium Shading 2" w:semiHidden="0" w:uiPriority="64" w:unhideWhenUsed="0"/>
+    <w:lsdException w:name="Medium List 1" w:semiHidden="0" w:uiPriority="65" w:unhideWhenUsed="0"/>
+    <w:lsdException w:name="Medium List 2" w:semiHidden="0" w:uiPriority="66" w:unhideWhenUsed="0"/>
+    <w:lsdException w:name="Medium Grid 1" w:semiHidden="0" w:uiPriority="67" w:unhideWhenUsed="0"/>
+    <w:lsdException w:name="Medium Grid 2" w:semiHidden="0" w:uiPriority="68" w:unhideWhenUsed="0"/>
+    <w:lsdException w:name="Medium Grid 3" w:semiHidden="0" w:uiPriority="69" w:unhideWhenUsed="0"/>
+    <w:lsdException w:name="Dark List" w:semiHidden="0" w:uiPriority="70" w:unhideWhenUsed="0"/>
+    <w:lsdException w:name="Colorful Shading" w:semiHidden="0" w:uiPriority="71" w:unhideWhenUsed="0"/>
+    <w:lsdException w:name="Colorful List" w:semiHidden="0" w:uiPriority="72" w:unhideWhenUsed="0"/>
+    <w:lsdException w:name="Colorful Grid" w:semiHidden="0" w:uiPriority="73" w:unhideWhenUsed="0"/>
+    <w:lsdException w:name="Light Shading Accent 1" w:semiHidden="0" w:uiPriority="60" w:unhideWhenUsed="0"/>
+    <w:lsdException w:name="Light List Accent 1" w:semiHidden="0" w:uiPriority="61" w:unhideWhenUsed="0"/>
+    <w:lsdException w:name="Light Grid Accent 1" w:semiHidden="0" w:uiPriority="62" w:unhideWhenUsed="0"/>
+    <w:lsdException w:name="Medium Shading 1 Accent 1" w:semiHidden="0" w:uiPriority="63" w:unhideWhenUsed="0"/>
+    <w:lsdException w:name="Medium Shading 2 Accent 1" w:semiHidden="0" w:uiPriority="64" w:unhideWhenUsed="0"/>
+    <w:lsdException w:name="Medium List 1 Accent 1" w:semiHidden="0" w:uiPriority="65" w:unhideWhenUsed="0"/>
+    <w:lsdException w:name="Revision" w:unhideWhenUsed="0"/>
+    <w:lsdException w:name="List Paragraph" w:semiHidden="0" w:uiPriority="34" w:unhideWhenUsed="0" w:qFormat="1"/>
+    <w:lsdException w:name="Quote" w:semiHidden="0" w:uiPriority="29" w:unhideWhenUsed="0" w:qFormat="1"/>
+    <w:lsdException w:name="Intense Quote" w:semiHidden="0" w:uiPriority="30" w:unhideWhenUsed="0" w:qFormat="1"/>
+    <w:lsdException w:name="Medium List 2 Accent 1" w:semiHidden="0" w:uiPriority="66" w:unhideWhenUsed="0"/>
+    <w:lsdException w:name="Medium Grid 1 Accent 1" w:semiHidden="0" w:uiPriority="67" w:unhideWhenUsed="0"/>
+    <w:lsdException w:name="Medium Grid 2 Accent 1" w:semiHidden="0" w:uiPriority="68" w:unhideWhenUsed="0"/>
+    <w:lsdException w:name="Medium Grid 3 Accent 1" w:semiHidden="0" w:uiPriority="69" w:unhideWhenUsed="0"/>
+    <w:lsdException w:name="Dark List Accent 1" w:semiHidden="0" w:uiPriority="70" w:unhideWhenUsed="0"/>
+    <w:lsdException w:name="Colorful Shading Accent 1" w:semiHidden="0" w:uiPriority="71" w:unhideWhenUsed="0"/>
+    <w:lsdException w:name="Colorful List Accent 1" w:semiHidden="0" w:uiPriority="72" w:unhideWhenUsed="0"/>
+    <w:lsdException w:name="Colorful Grid Accent 1" w:semiHidden="0" w:uiPriority="73" w:unhideWhenUsed="0"/>
+    <w:lsdException w:name="Light Shading Accent 2" w:semiHidden="0" w:uiPriority="60" w:unhideWhenUsed="0"/>
+    <w:lsdException w:name="Light List Accent 2" w:semiHidden="0" w:uiPriority="61" w:unhideWhenUsed="0"/>
+    <w:lsdException w:name="Light Grid Accent 2" w:semiHidden="0" w:uiPriority="62" w:unhideWhenUsed="0"/>
+    <w:lsdException w:name="Medium Shading 1 Accent 2" w:semiHidden="0" w:uiPriority="63" w:unhideWhenUsed="0"/>
+    <w:lsdException w:name="Medium Shading 2 Accent 2" w:semiHidden="0" w:uiPriority="64" w:unhideWhenUsed="0"/>
+    <w:lsdException w:name="Medium List 1 Accent 2" w:semiHidden="0" w:uiPriority="65" w:unhideWhenUsed="0"/>
+    <w:lsdException w:name="Medium List 2 Accent 2" w:semiHidden="0" w:uiPriority="66" w:unhideWhenUsed="0"/>
+    <w:lsdException w:name="Medium Grid 1 Accent 2" w:semiHidden="0" w:uiPriority="67" w:unhideWhenUsed="0"/>
+    <w:lsdException w:name="Medium Grid 2 Accent 2" w:semiHidden="0" w:uiPriority="68" w:unhideWhenUsed="0"/>
+    <w:lsdException w:name="Medium Grid 3 Accent 2" w:semiHidden="0" w:uiPriority="69" w:unhideWhenUsed="0"/>
+    <w:lsdException w:name="Dark List Accent 2" w:semiHidden="0" w:uiPriority="70" w:unhideWhenUsed="0"/>
+    <w:lsdException w:name="Colorful Shading Accent 2" w:semiHidden="0" w:uiPriority="71" w:unhideWhenUsed="0"/>
+    <w:lsdException w:name="Colorful List Accent 2" w:semiHidden="0" w:uiPriority="72" w:unhideWhenUsed="0"/>
+    <w:lsdException w:name="Colorful Grid Accent 2" w:semiHidden="0" w:uiPriority="73" w:unhideWhenUsed="0"/>
+    <w:lsdException w:name="Light Shading Accent 3" w:semiHidden="0" w:uiPriority="60" w:unhideWhenUsed="0"/>
+    <w:lsdException w:name="Light List Accent 3" w:semiHidden="0" w:uiPriority="61" w:unhideWhenUsed="0"/>
+    <w:lsdException w:name="Light Grid Accent 3" w:semiHidden="0" w:uiPriority="62" w:unhideWhenUsed="0"/>
+    <w:lsdException w:name="Medium Shading 1 Accent 3" w:semiHidden="0" w:uiPriority="63" w:unhideWhenUsed="0"/>
+    <w:lsdException w:name="Medium Shading 2 Accent 3" w:semiHidden="0" w:uiPriority="64" w:unhideWhenUsed="0"/>
+    <w:lsdException w:name="Medium List 1 Accent 3" w:semiHidden="0" w:uiPriority="65" w:unhideWhenUsed="0"/>
+    <w:lsdException w:name="Medium List 2 Accent 3" w:semiHidden="0" w:uiPriority="66" w:unhideWhenUsed="0"/>
+    <w:lsdException w:name="Medium Grid 1 Accent 3" w:semiHidden="0" w:uiPriority="67" w:unhideWhenUsed="0"/>
+    <w:lsdException w:name="Medium Grid 2 Accent 3" w:semiHidden="0" w:uiPriority="68" w:unhideWhenUsed="0"/>
+    <w:lsdException w:name="Medium Grid 3 Accent 3" w:semiHidden="0" w:uiPriority="69" w:unhideWhenUsed="0"/>
+    <w:lsdException w:name="Dark List Accent 3" w:semiHidden="0" w:uiPriority="70" w:unhideWhenUsed="0"/>
+    <w:lsdException w:name="Colorful Shading Accent 3" w:semiHidden="0" w:uiPriority="71" w:unhideWhenUsed="0"/>
+    <w:lsdException w:name="Colorful List Accent 3" w:semiHidden="0" w:uiPriority="72" w:unhideWhenUsed="0"/>
+    <w:lsdException w:name="Colorful Grid Accent 3" w:semiHidden="0" w:uiPriority="73" w:unhideWhenUsed="0"/>
+    <w:lsdException w:name="Light Shading Accent 4" w:semiHidden="0" w:uiPriority="60" w:unhideWhenUsed="0"/>
+    <w:lsdException w:name="Light List Accent 4" w:semiHidden="0" w:uiPriority="61" w:unhideWhenUsed="0"/>
+    <w:lsdException w:name="Light Grid Accent 4" w:semiHidden="0" w:uiPriority="62" w:unhideWhenUsed="0"/>
+    <w:lsdException w:name="Medium Shading 1 Accent 4" w:semiHidden="0" w:uiPriority="63" w:unhideWhenUsed="0"/>
+    <w:lsdException w:name="Medium Shading 2 Accent 4" w:semiHidden="0" w:uiPriority="64" w:unhideWhenUsed="0"/>
+    <w:lsdException w:name="Medium List 1 Accent 4" w:semiHidden="0" w:uiPriority="65" w:unhideWhenUsed="0"/>
+    <w:lsdException w:name="Medium List 2 Accent 4" w:semiHidden="0" w:uiPriority="66" w:unhideWhenUsed="0"/>
+    <w:lsdException w:name="Medium Grid 1 Accent 4" w:semiHidden="0" w:uiPriority="67" w:unhideWhenUsed="0"/>
+    <w:lsdException w:name="Medium Grid 2 Accent 4" w:semiHidden="0" w:uiPriority="68" w:unhideWhenUsed="0"/>
+    <w:lsdException w:name="Medium Grid 3 Accent 4" w:semiHidden="0" w:uiPriority="69" w:unhideWhenUsed="0"/>
+    <w:lsdException w:name="Dark List Accent 4" w:semiHidden="0" w:uiPriority="70" w:unhideWhenUsed="0"/>
+    <w:lsdException w:name="Colorful Shading Accent 4" w:semiHidden="0" w:uiPriority="71" w:unhideWhenUsed="0"/>
+    <w:lsdException w:name="Colorful List Accent 4" w:semiHidden="0" w:uiPriority="72" w:unhideWhenUsed="0"/>
+    <w:lsdException w:name="Colorful Grid Accent 4" w:semiHidden="0" w:uiPriority="73" w:unhideWhenUsed="0"/>
+    <w:lsdException w:name="Light Shading Accent 5" w:semiHidden="0" w:uiPriority="60" w:unhideWhenUsed="0"/>
+    <w:lsdException w:name="Light List Accent 5" w:semiHidden="0" w:uiPriority="61" w:unhideWhenUsed="0"/>
+    <w:lsdException w:name="Light Grid Accent 5" w:semiHidden="0" w:uiPriority="62" w:unhideWhenUsed="0"/>
+    <w:lsdException w:name="Medium Shading 1 Accent 5" w:semiHidden="0" w:uiPriority="63" w:unhideWhenUsed="0"/>
+    <w:lsdException w:name="Medium Shading 2 Accent 5" w:semiHidden="0" w:uiPriority="64" w:unhideWhenUsed="0"/>
+    <w:lsdException w:name="Medium List 1 Accent 5" w:semiHidden="0" w:uiPriority="65" w:unhideWhenUsed="0"/>
+    <w:lsdException w:name="Medium List 2 Accent 5" w:semiHidden="0" w:uiPriority="66" w:unhideWhenUsed="0"/>
+    <w:lsdException w:name="Medium Grid 1 Accent 5" w:semiHidden="0" w:uiPriority="67" w:unhideWhenUsed="0"/>
+    <w:lsdException w:name="Medium Grid 2 Accent 5" w:semiHidden="0" w:uiPriority="68" w:unhideWhenUsed="0"/>
+    <w:lsdException w:name="Medium Grid 3 Accent 5" w:semiHidden="0" w:uiPriority="69" w:unhideWhenUsed="0"/>
+    <w:lsdException w:name="Dark List Accent 5" w:semiHidden="0" w:uiPriority="70" w:unhideWhenUsed="0"/>
+    <w:lsdException w:name="Colorful Shading Accent 5" w:semiHidden="0" w:uiPriority="71" w:unhideWhenUsed="0"/>
+    <w:lsdException w:name="Colorful List Accent 5" w:semiHidden="0" w:uiPriority="72" w:unhideWhenUsed="0"/>
+    <w:lsdException w:name="Colorful Grid Accent 5" w:semiHidden="0" w:uiPriority="73" w:unhideWhenUsed="0"/>
+    <w:lsdException w:name="Light Shading Accent 6" w:semiHidden="0" w:uiPriority="60" w:unhideWhenUsed="0"/>
+    <w:lsdException w:name="Light List Accent 6" w:semiHidden="0" w:uiPriority="61" w:unhideWhenUsed="0"/>
+    <w:lsdException w:name="Light Grid Accent 6" w:semiHidden="0" w:uiPriority="62" w:unhideWhenUsed="0"/>
+    <w:lsdException w:name="Medium Shading 1 Accent 6" w:semiHidden="0" w:uiPriority="63" w:unhideWhenUsed="0"/>
+    <w:lsdException w:name="Medium Shading 2 Accent 6" w:semiHidden="0" w:uiPriority="64" w:unhideWhenUsed="0"/>
+    <w:lsdException w:name="Medium List 1 Accent 6" w:semiHidden="0" w:uiPriority="65" w:unhideWhenUsed="0"/>
+    <w:lsdException w:name="Medium List 2 Accent 6" w:semiHidden="0" w:uiPriority="66" w:unhideWhenUsed="0"/>
+    <w:lsdException w:name="Medium Grid 1 Accent 6" w:semiHidden="0" w:uiPriority="67" w:unhideWhenUsed="0"/>
+    <w:lsdException w:name="Medium Grid 2 Accent 6" w:semiHidden="0" w:uiPriority="68" w:unhideWhenUsed="0"/>
+    <w:lsdException w:name="Medium Grid 3 Accent 6" w:semiHidden="0" w:uiPriority="69" w:unhideWhenUsed="0"/>
+    <w:lsdException w:name="Dark List Accent 6" w:semiHidden="0" w:uiPriority="70" w:unhideWhenUsed="0"/>
+    <w:lsdException w:name="Colorful Shading Accent 6" w:semiHidden="0" w:uiPriority="71" w:unhideWhenUsed="0"/>
+    <w:lsdException w:name="Colorful List Accent 6" w:semiHidden="0" w:uiPriority="72" w:unhideWhenUsed="0"/>
+    <w:lsdException w:name="Colorful Grid Accent 6" w:semiHidden="0" w:uiPriority="73" w:unhideWhenUsed="0"/>
+    <w:lsdException w:name="Subtle Emphasis" w:semiHidden="0" w:uiPriority="19" w:unhideWhenUsed="0" w:qFormat="1"/>
+    <w:lsdException w:name="Intense Emphasis" w:semiHidden="0" w:uiPriority="21" w:unhideWhenUsed="0" w:qFormat="1"/>
+    <w:lsdException w:name="Subtle Reference" w:semiHidden="0" w:uiPriority="31" w:unhideWhenUsed="0" w:qFormat="1"/>
+    <w:lsdException w:name="Intense Reference" w:semiHidden="0" w:uiPriority="32" w:unhideWhenUsed="0" w:qFormat="1"/>
+    <w:lsdException w:name="Book Title" w:semiHidden="0" w:uiPriority="33" w:unhideWhenUsed="0" w:qFormat="1"/>
+    <w:lsdException w:name="Bibliography" w:uiPriority="37"/>
+    <w:lsdException w:name="TOC Heading" w:uiPriority="39" w:qFormat="1"/>
   </w:latentStyles>
   <w:style w:type="paragraph" w:default="1" w:styleId="Normalny">
     <w:name w:val="Normal"/>
@@ -2306,7 +2330,7 @@
   <a:extraClrSchemeLst/>
   <a:extLst>
     <a:ext uri="{05A4C25C-085E-4340-85A3-A5531E510DB2}">
-      <thm15:themeFamily xmlns:thm15="http://schemas.microsoft.com/office/thememl/2012/main" name="Office Theme" id="{62F939B6-93AF-4DB8-9C6B-D6C7DFDC589F}" vid="{4A3C46E8-61CC-4603-A589-7422A47A8E4A}"/>
+      <thm15:themeFamily xmlns:thm15="http://schemas.microsoft.com/office/thememl/2012/main" xmlns="" name="Office Theme" id="{62F939B6-93AF-4DB8-9C6B-D6C7DFDC589F}" vid="{4A3C46E8-61CC-4603-A589-7422A47A8E4A}"/>
     </a:ext>
   </a:extLst>
 </a:theme>

</xml_diff>

<commit_message>
mala zmiana zmiennej; mala zmiana raportu; dodanie mojej czesci dokumentacji; zbudowane ustawienia projektu - calosc leci do prowadzacego
</commit_message>
<xml_diff>
--- a/doc/Raport z postępu prac.docx
+++ b/doc/Raport z postępu prac.docx
@@ -1,6 +1,6 @@
 
 <file path=word/document.xml><?xml version="1.0" encoding="utf-8"?>
-<w:document xmlns:wpc="http://schemas.microsoft.com/office/word/2010/wordprocessingCanvas" xmlns:mc="http://schemas.openxmlformats.org/markup-compatibility/2006" xmlns:o="urn:schemas-microsoft-com:office:office" xmlns:r="http://schemas.openxmlformats.org/officeDocument/2006/relationships" xmlns:m="http://schemas.openxmlformats.org/officeDocument/2006/math" xmlns:v="urn:schemas-microsoft-com:vml" xmlns:wp14="http://schemas.microsoft.com/office/word/2010/wordprocessingDrawing" xmlns:wp="http://schemas.openxmlformats.org/drawingml/2006/wordprocessingDrawing" xmlns:w10="urn:schemas-microsoft-com:office:word" xmlns:w="http://schemas.openxmlformats.org/wordprocessingml/2006/main" xmlns:w14="http://schemas.microsoft.com/office/word/2010/wordml" xmlns:wpg="http://schemas.microsoft.com/office/word/2010/wordprocessingGroup" xmlns:wpi="http://schemas.microsoft.com/office/word/2010/wordprocessingInk" xmlns:wne="http://schemas.microsoft.com/office/word/2006/wordml" xmlns:wps="http://schemas.microsoft.com/office/word/2010/wordprocessingShape" mc:Ignorable="w14 wp14">
+<w:document xmlns:wpc="http://schemas.microsoft.com/office/word/2010/wordprocessingCanvas" xmlns:mc="http://schemas.openxmlformats.org/markup-compatibility/2006" xmlns:o="urn:schemas-microsoft-com:office:office" xmlns:r="http://schemas.openxmlformats.org/officeDocument/2006/relationships" xmlns:m="http://schemas.openxmlformats.org/officeDocument/2006/math" xmlns:v="urn:schemas-microsoft-com:vml" xmlns:wp14="http://schemas.microsoft.com/office/word/2010/wordprocessingDrawing" xmlns:wp="http://schemas.openxmlformats.org/drawingml/2006/wordprocessingDrawing" xmlns:w10="urn:schemas-microsoft-com:office:word" xmlns:w="http://schemas.openxmlformats.org/wordprocessingml/2006/main" xmlns:w14="http://schemas.microsoft.com/office/word/2010/wordml" xmlns:w15="http://schemas.microsoft.com/office/word/2012/wordml" xmlns:wpg="http://schemas.microsoft.com/office/word/2010/wordprocessingGroup" xmlns:wpi="http://schemas.microsoft.com/office/word/2010/wordprocessingInk" xmlns:wne="http://schemas.microsoft.com/office/word/2006/wordml" xmlns:wps="http://schemas.microsoft.com/office/word/2010/wordprocessingShape" mc:Ignorable="w14 w15 wp14">
   <w:body>
     <w:p>
       <w:pPr>
@@ -122,21 +122,12 @@
           <w:szCs w:val="24"/>
         </w:rPr>
       </w:pPr>
-      <w:proofErr w:type="spellStart"/>
       <w:r>
         <w:rPr>
           <w:sz w:val="24"/>
           <w:szCs w:val="24"/>
         </w:rPr>
-        <w:t>Smoll</w:t>
-      </w:r>
-      <w:proofErr w:type="spellEnd"/>
-      <w:r>
-        <w:rPr>
-          <w:sz w:val="24"/>
-          <w:szCs w:val="24"/>
-        </w:rPr>
-        <w:t xml:space="preserve"> Mateusz</w:t>
+        <w:t>Smoll Mateusz</w:t>
       </w:r>
     </w:p>
     <w:p>
@@ -199,47 +190,13 @@
         </w:numPr>
       </w:pPr>
       <w:r>
-        <w:t>HUD: wyświetlanie informacji o końcu gry (</w:t>
-      </w:r>
-      <w:proofErr w:type="spellStart"/>
-      <w:r>
-        <w:t>GameOverText</w:t>
-      </w:r>
-      <w:proofErr w:type="spellEnd"/>
-      <w:r>
-        <w:t>) oraz o aktualnej liczbie punktów (</w:t>
-      </w:r>
-      <w:proofErr w:type="spellStart"/>
-      <w:r>
-        <w:t>ScoreText</w:t>
-      </w:r>
-      <w:proofErr w:type="spellEnd"/>
-      <w:r>
-        <w:t xml:space="preserve">). Skrypty </w:t>
-      </w:r>
-      <w:proofErr w:type="spellStart"/>
-      <w:r>
-        <w:t>aktualizaujące</w:t>
-      </w:r>
-      <w:proofErr w:type="spellEnd"/>
-      <w:r>
-        <w:t xml:space="preserve"> pola tekstowe (</w:t>
-      </w:r>
-      <w:proofErr w:type="spellStart"/>
-      <w:r>
-        <w:t>GameOverTextController</w:t>
-      </w:r>
-      <w:proofErr w:type="spellEnd"/>
-      <w:r>
-        <w:t xml:space="preserve"> oraz </w:t>
-      </w:r>
-      <w:proofErr w:type="spellStart"/>
-      <w:r>
-        <w:t>ScoreTextController</w:t>
-      </w:r>
-      <w:proofErr w:type="spellEnd"/>
-      <w:r>
-        <w:t xml:space="preserve">). </w:t>
+        <w:t>HUD: wyświetlanie informacji o końcu gry (GameOverText) oraz o aktualnej liczbie punktó</w:t>
+      </w:r>
+      <w:r>
+        <w:t>w (ScoreText). Skrypty aktualiz</w:t>
+      </w:r>
+      <w:r>
+        <w:t xml:space="preserve">ujące pola tekstowe (GameOverTextController oraz ScoreTextController). </w:t>
       </w:r>
     </w:p>
     <w:p>
@@ -251,23 +208,10 @@
         </w:numPr>
       </w:pPr>
       <w:r>
-        <w:t xml:space="preserve">Skrypt </w:t>
-      </w:r>
-      <w:proofErr w:type="spellStart"/>
-      <w:r>
-        <w:t>GameController</w:t>
-      </w:r>
-      <w:proofErr w:type="spellEnd"/>
-      <w:r>
-        <w:t xml:space="preserve">: w momencie końca gry i wciśnięcia </w:t>
-      </w:r>
-      <w:proofErr w:type="spellStart"/>
-      <w:r>
-        <w:t>klwisza</w:t>
-      </w:r>
-      <w:proofErr w:type="spellEnd"/>
-      <w:r>
-        <w:t xml:space="preserve"> 'R' restart gry (mapy); obsługa końca gry (zatrzymanie)</w:t>
+        <w:t>Skrypt GameController: w momencie końca gry i wciśnięcia klwisza 'R' restart gry (mapy); obsługa końca gry (zatrzymanie)</w:t>
+      </w:r>
+      <w:r>
+        <w:t>.</w:t>
       </w:r>
     </w:p>
     <w:p>
@@ -279,13 +223,8 @@
         </w:numPr>
       </w:pPr>
       <w:r>
-        <w:t xml:space="preserve">Skrypt z klasą zawierającą wszystkie stałe w programie (takie jak nazwa samolotu): </w:t>
-      </w:r>
-      <w:proofErr w:type="spellStart"/>
-      <w:r>
-        <w:t>Constants</w:t>
-      </w:r>
-      <w:proofErr w:type="spellEnd"/>
+        <w:t>Skrypt z klasą zawierającą wszystkie stałe w programie (takie jak nazwa samolotu): Constants</w:t>
+      </w:r>
     </w:p>
     <w:p>
       <w:pPr>
@@ -296,7 +235,10 @@
         </w:numPr>
       </w:pPr>
       <w:r>
-        <w:t xml:space="preserve">Skrypt obsługujący kolizje </w:t>
+        <w:t>Kamery podążające za modelem samolotu (z tyłu, z góry, z perspektywy pierwszej osoby, z lewej strony samolotu); skrypt przełączający widoki kamery: CameraSwitcher</w:t>
+      </w:r>
+      <w:r>
+        <w:t>.</w:t>
       </w:r>
     </w:p>
     <w:p>
@@ -308,13 +250,20 @@
         </w:numPr>
       </w:pPr>
       <w:r>
-        <w:t xml:space="preserve">Kamery podążające za modelem samolotu (z tyłu, z góry, z perspektywy pierwszej osoby, z lewej strony samolotu); skrypt przełączający widoki kamery: </w:t>
-      </w:r>
-      <w:proofErr w:type="spellStart"/>
-      <w:r>
-        <w:t>CameraSwitcher</w:t>
-      </w:r>
-      <w:proofErr w:type="spellEnd"/>
+        <w:t>Skrypt Coll</w:t>
+      </w:r>
+      <w:r>
+        <w:t>i</w:t>
+      </w:r>
+      <w:r>
+        <w:t>sionDetector (nałożony na terrain): wykrywani</w:t>
+      </w:r>
+      <w:r>
+        <w:t>e kolizji samolotu z terenem</w:t>
+      </w:r>
+      <w:r>
+        <w:t>. W momencie kolizji zatrzymanie gry.</w:t>
+      </w:r>
     </w:p>
     <w:p>
       <w:pPr>
@@ -325,23 +274,10 @@
         </w:numPr>
       </w:pPr>
       <w:r>
-        <w:t xml:space="preserve">Skrypt </w:t>
-      </w:r>
-      <w:proofErr w:type="spellStart"/>
-      <w:r>
-        <w:t>CollsionDetector</w:t>
-      </w:r>
-      <w:proofErr w:type="spellEnd"/>
-      <w:r>
-        <w:t xml:space="preserve"> (nałożony na </w:t>
-      </w:r>
-      <w:proofErr w:type="spellStart"/>
-      <w:r>
-        <w:t>terrain</w:t>
-      </w:r>
-      <w:proofErr w:type="spellEnd"/>
-      <w:r>
-        <w:t>): wykrywanie kolizji samolotu z terenem lub drzewami. W momencie kolizji zatrzymanie gry.</w:t>
+        <w:t>Skrypt AirplaneMovement: obracanie samolotu (metoda Rotate) oraz poruszanie (metoda Move). Poruszanie zrealizowane wstępnie jako przesunięcie (w momencie wciśnięcia klawiszy strzałek)</w:t>
+      </w:r>
+      <w:r>
+        <w:t>.</w:t>
       </w:r>
     </w:p>
     <w:p>
@@ -353,31 +289,16 @@
         </w:numPr>
       </w:pPr>
       <w:r>
-        <w:t xml:space="preserve">Skrypt </w:t>
-      </w:r>
-      <w:proofErr w:type="spellStart"/>
-      <w:r>
-        <w:t>AirplaneMovement</w:t>
-      </w:r>
-      <w:proofErr w:type="spellEnd"/>
-      <w:r>
-        <w:t xml:space="preserve">: obracanie samolotu (metoda </w:t>
-      </w:r>
-      <w:proofErr w:type="spellStart"/>
-      <w:r>
-        <w:t>Rotate</w:t>
-      </w:r>
-      <w:proofErr w:type="spellEnd"/>
-      <w:r>
-        <w:t xml:space="preserve">) oraz poruszanie (metoda </w:t>
-      </w:r>
-      <w:proofErr w:type="spellStart"/>
-      <w:r>
-        <w:t>Move</w:t>
-      </w:r>
-      <w:proofErr w:type="spellEnd"/>
-      <w:r>
-        <w:t>). Poruszanie zrealizowane wstępnie jako przesunięcie (w momencie wciśnięcia klawiszy strzałek)</w:t>
+        <w:t>Generowanie</w:t>
+      </w:r>
+      <w:r>
+        <w:t xml:space="preserve"> bramek (wyznaczenie im współrzędnych 3D na mapie) –</w:t>
+      </w:r>
+      <w:r>
+        <w:t xml:space="preserve"> generowanie ich ponad terenem oraz w granicach mapy. Inne kolory dla bramki aktywnej (tej przez, którą użytkownik musi w danym momencie przelecieć – zielony) oraz dla bramek nieaktywnych (kolejne bramki, przez które będzie trzeba przelecieć – czerwony). Generowanie bramek w pełni losowo (na całej mapie) oraz częściowo losowo (aby kolejna bramka była w niedużej odległości od poprzedniej – w przypadku pierwszej aby była w okolicy samolotu). Skrypty GatesPositionsFactory (generowanie pozycji 3D), GatesFactory (generowanie bramek), GatesController (przechowywanie listy pozycji bramek oraz listy samych bramek a także zarządzanie nimi)</w:t>
+      </w:r>
+      <w:r>
+        <w:t>.</w:t>
       </w:r>
     </w:p>
     <w:p>
@@ -389,7 +310,20 @@
         </w:numPr>
       </w:pPr>
       <w:r>
-        <w:t>Losowe generowanie bramek (wyznaczenie im współrzędnych 3D na mapie) – zabezpieczenie by nie znajdowały się pod terenem.</w:t>
+        <w:t xml:space="preserve">Skrypt ustalający pozycję samolotu na środku mapy i powyżej jej poziomu w tym punkcie </w:t>
+      </w:r>
+      <w:r>
+        <w:br/>
+        <w:t>–</w:t>
+      </w:r>
+      <w:r>
+        <w:t xml:space="preserve"> </w:t>
+      </w:r>
+      <w:r>
+        <w:t>AirplaneController</w:t>
+      </w:r>
+      <w:r>
+        <w:t>.</w:t>
       </w:r>
     </w:p>
     <w:p>
@@ -401,7 +335,19 @@
         </w:numPr>
       </w:pPr>
       <w:r>
-        <w:t xml:space="preserve">Trzymanie informacji o konkretnym torze przelotu (aby gracz przelatywał przez bramki w określonej kolejności) – po wygenerowaniu bramek ustalana jest ich kolejność. Wyświetlanie na mapie tylko 2 najbliższych bramek (według kolejności przelotu), przez jakie użytkownik musi przelecieć – w różnych kolorach. </w:t>
+        <w:t>Wykrywanie czy użytkownik przeleciał przez aktualną bramkę i reakcja na to (wyświetlenie kolejnej, zmiana koloru następnej bramki)</w:t>
+      </w:r>
+      <w:r>
+        <w:t xml:space="preserve"> - </w:t>
+      </w:r>
+      <w:r>
+        <w:t>ActiveGateCollisionDetector</w:t>
+      </w:r>
+      <w:r>
+        <w:t>. Wykrycie przelotu przez ostatnią bramkę (koniec gry – wyświetlenie czasu)</w:t>
+      </w:r>
+      <w:r>
+        <w:t>.</w:t>
       </w:r>
     </w:p>
     <w:p>
@@ -413,34 +359,9 @@
         </w:numPr>
       </w:pPr>
       <w:r>
-        <w:t>Wykrywanie czy użytkownik przeleciał przez aktualną bramkę i reakcja na to (wyświetlenie kolejnej, zmiana koloru następnej bramki). Wykrycie przelotu przez ostatnią bramkę (koniec gry – wyświetlenie czasu)</w:t>
-      </w:r>
-    </w:p>
-    <w:p>
-      <w:pPr>
-        <w:pStyle w:val="Akapitzlist"/>
-        <w:numPr>
-          <w:ilvl w:val="0"/>
-          <w:numId w:val="5"/>
-        </w:numPr>
-      </w:pPr>
-      <w:r>
         <w:t>Wyświetlanie aktualnego czasu przelotu.</w:t>
       </w:r>
     </w:p>
-    <w:p>
-      <w:pPr>
-        <w:pStyle w:val="Akapitzlist"/>
-        <w:numPr>
-          <w:ilvl w:val="0"/>
-          <w:numId w:val="5"/>
-        </w:numPr>
-      </w:pPr>
-      <w:r>
-        <w:t>Wyświetlanie czasu jaki pozostał graczowi (fajnie coś takiego wprowadzić – przy przelocie przez bramkę by dostawał dodatkowy czas).</w:t>
-      </w:r>
-    </w:p>
-    <w:p/>
     <w:p>
       <w:pPr>
         <w:rPr>
@@ -456,43 +377,188 @@
           <w:szCs w:val="24"/>
         </w:rPr>
         <w:lastRenderedPageBreak/>
-        <w:t xml:space="preserve">Mateusz </w:t>
-      </w:r>
-      <w:proofErr w:type="spellStart"/>
-      <w:r>
+        <w:t>Mateusz Smoll:</w:t>
+      </w:r>
+    </w:p>
+    <w:p>
+      <w:pPr>
+        <w:pStyle w:val="Akapitzlist"/>
+        <w:numPr>
+          <w:ilvl w:val="0"/>
+          <w:numId w:val="6"/>
+        </w:numPr>
+      </w:pPr>
+      <w:r>
+        <w:t>Załadowanie modelu samolotu i podpięcie pod skrypt AirplaneMovement.</w:t>
+      </w:r>
+    </w:p>
+    <w:p>
+      <w:pPr>
+        <w:pStyle w:val="Akapitzlist"/>
+        <w:numPr>
+          <w:ilvl w:val="0"/>
+          <w:numId w:val="6"/>
+        </w:numPr>
+      </w:pPr>
+      <w:r>
+        <w:t>Dodanie trzecio-osobowej kamery i niektórych ustawień kamer</w:t>
+      </w:r>
+    </w:p>
+    <w:p>
+      <w:pPr>
+        <w:pStyle w:val="Akapitzlist"/>
+        <w:numPr>
+          <w:ilvl w:val="0"/>
+          <w:numId w:val="6"/>
+        </w:numPr>
+      </w:pPr>
+      <w:r>
+        <w:t>Poprawki w skrypcie poruszania samolotu.</w:t>
+      </w:r>
+    </w:p>
+    <w:p>
+      <w:pPr>
+        <w:pStyle w:val="Akapitzlist"/>
+        <w:numPr>
+          <w:ilvl w:val="0"/>
+          <w:numId w:val="6"/>
+        </w:numPr>
+      </w:pPr>
+      <w:r>
+        <w:t>Dodanie opcji zmiany prędkości samolotu za pomocą przycisków LCTRL oraz LALT.</w:t>
+      </w:r>
+    </w:p>
+    <w:p>
+      <w:pPr>
+        <w:pStyle w:val="Akapitzlist"/>
+        <w:numPr>
+          <w:ilvl w:val="0"/>
+          <w:numId w:val="6"/>
+        </w:numPr>
+        <w:rPr>
+          <w:rFonts w:cstheme="minorHAnsi"/>
+        </w:rPr>
+      </w:pPr>
+      <w:r>
+        <w:t xml:space="preserve">Dodanie dźwięku silników samolotu podczas lotu. </w:t>
+      </w:r>
+    </w:p>
+    <w:p>
+      <w:pPr>
+        <w:pStyle w:val="Akapitzlist"/>
+        <w:numPr>
+          <w:ilvl w:val="0"/>
+          <w:numId w:val="6"/>
+        </w:numPr>
+        <w:rPr>
+          <w:rFonts w:cstheme="minorHAnsi"/>
+        </w:rPr>
+      </w:pPr>
+      <w:r>
+        <w:rPr>
+          <w:rFonts w:cstheme="minorHAnsi"/>
+        </w:rPr>
+        <w:t>Usprawnien</w:t>
+      </w:r>
+      <w:r>
+        <w:rPr>
+          <w:rFonts w:cstheme="minorHAnsi"/>
+        </w:rPr>
+        <w:t>ie lotu samolotu.</w:t>
+      </w:r>
+    </w:p>
+    <w:p>
+      <w:pPr>
+        <w:pStyle w:val="Akapitzlist"/>
+        <w:numPr>
+          <w:ilvl w:val="0"/>
+          <w:numId w:val="6"/>
+        </w:numPr>
+        <w:rPr>
+          <w:rFonts w:cstheme="minorHAnsi"/>
+        </w:rPr>
+      </w:pPr>
+      <w:r>
+        <w:t>Stworzenie modelu i implementacja "strzałki" wskazującej położenie następnej aktywnej bramki.</w:t>
+      </w:r>
+    </w:p>
+    <w:p>
+      <w:pPr>
+        <w:pStyle w:val="Akapitzlist"/>
+        <w:numPr>
+          <w:ilvl w:val="0"/>
+          <w:numId w:val="6"/>
+        </w:numPr>
+        <w:rPr>
+          <w:rFonts w:cstheme="minorHAnsi"/>
+        </w:rPr>
+      </w:pPr>
+      <w:r>
+        <w:rPr>
+          <w:rFonts w:cstheme="minorHAnsi"/>
+        </w:rPr>
+        <w:t>Stworzenie modelu i przygotowanie obiektów prefab do generowania bramek.</w:t>
+      </w:r>
+    </w:p>
+    <w:p>
+      <w:pPr>
+        <w:pStyle w:val="Akapitzlist"/>
+        <w:numPr>
+          <w:ilvl w:val="0"/>
+          <w:numId w:val="6"/>
+        </w:numPr>
+        <w:rPr>
+          <w:rFonts w:cstheme="minorHAnsi"/>
+        </w:rPr>
+      </w:pPr>
+      <w:r>
+        <w:rPr>
+          <w:rFonts w:cstheme="minorHAnsi"/>
+        </w:rPr>
+        <w:t>Poprawienie skryptu obsługi kamer.</w:t>
+      </w:r>
+    </w:p>
+    <w:p/>
+    <w:p>
+      <w:pPr>
         <w:rPr>
           <w:b/>
           <w:sz w:val="24"/>
           <w:szCs w:val="24"/>
         </w:rPr>
-        <w:t>Smoll</w:t>
-      </w:r>
-      <w:proofErr w:type="spellEnd"/>
+      </w:pPr>
       <w:r>
         <w:rPr>
           <w:b/>
           <w:sz w:val="24"/>
           <w:szCs w:val="24"/>
         </w:rPr>
-        <w:t>:</w:t>
-      </w:r>
-    </w:p>
-    <w:p>
-      <w:pPr>
-        <w:pStyle w:val="Akapitzlist"/>
-        <w:numPr>
-          <w:ilvl w:val="0"/>
-          <w:numId w:val="6"/>
-        </w:numPr>
-      </w:pPr>
-      <w:r>
-        <w:t xml:space="preserve">Załadowanie modelu samolotu i podpięcie pod skrypt </w:t>
-      </w:r>
-      <w:proofErr w:type="spellStart"/>
-      <w:r>
-        <w:t>AirplaneMovement</w:t>
-      </w:r>
-      <w:proofErr w:type="spellEnd"/>
+        <w:t>Piotr Dudek:</w:t>
+      </w:r>
+    </w:p>
+    <w:p>
+      <w:pPr>
+        <w:pStyle w:val="Akapitzlist"/>
+        <w:numPr>
+          <w:ilvl w:val="0"/>
+          <w:numId w:val="7"/>
+        </w:numPr>
+      </w:pPr>
+      <w:r>
+        <w:t>Utworzenie pierwszej prezentacji.</w:t>
+      </w:r>
+    </w:p>
+    <w:p>
+      <w:pPr>
+        <w:pStyle w:val="Akapitzlist"/>
+        <w:numPr>
+          <w:ilvl w:val="0"/>
+          <w:numId w:val="7"/>
+        </w:numPr>
+      </w:pPr>
+      <w:r>
+        <w:t>Implementacja w C# w Visual Studio menu startowego z możliwością wyboru z dysku pliku z mapą wysokościową terenu</w:t>
+      </w:r>
       <w:r>
         <w:t>.</w:t>
       </w:r>
@@ -502,105 +568,108 @@
         <w:pStyle w:val="Akapitzlist"/>
         <w:numPr>
           <w:ilvl w:val="0"/>
-          <w:numId w:val="6"/>
-        </w:numPr>
-      </w:pPr>
-      <w:r>
-        <w:t>Dodanie trzecio-osobowej kamery i niektórych ustawień kamer</w:t>
-      </w:r>
-    </w:p>
-    <w:p>
-      <w:pPr>
-        <w:pStyle w:val="Akapitzlist"/>
-        <w:numPr>
-          <w:ilvl w:val="0"/>
-          <w:numId w:val="6"/>
-        </w:numPr>
-      </w:pPr>
-      <w:r>
-        <w:t>Poprawki w skrypcie poruszania samolotu.</w:t>
-      </w:r>
-    </w:p>
-    <w:p>
-      <w:pPr>
-        <w:pStyle w:val="Akapitzlist"/>
-        <w:numPr>
-          <w:ilvl w:val="0"/>
-          <w:numId w:val="6"/>
-        </w:numPr>
-      </w:pPr>
-      <w:r>
-        <w:t>Dodanie opcji zmiany prędkości samolotu za pomocą przycisków LCTRL oraz LALT.</w:t>
-      </w:r>
-    </w:p>
-    <w:p>
-      <w:pPr>
-        <w:pStyle w:val="Akapitzlist"/>
-        <w:numPr>
-          <w:ilvl w:val="0"/>
-          <w:numId w:val="6"/>
+          <w:numId w:val="7"/>
+        </w:numPr>
+      </w:pPr>
+      <w:r>
+        <w:t>Implementacja odczytu danych wysokościowych (poziomów szarości poszczególnych pikseli) z wybranego pliku z obrazem mapy wysokościowej (dostępne formaty: *raw, *.jpg, *.jpeg, *.bmp, *.png, *.tiff, *.gif).</w:t>
+      </w:r>
+    </w:p>
+    <w:p>
+      <w:pPr>
+        <w:pStyle w:val="Akapitzlist"/>
+        <w:numPr>
+          <w:ilvl w:val="0"/>
+          <w:numId w:val="7"/>
+        </w:numPr>
+      </w:pPr>
+      <w:r>
+        <w:t xml:space="preserve">Implementacja zabezpieczeń przed wprowadzeniem niepoprawnych danych wejściowych (wybór </w:t>
+      </w:r>
+      <w:r>
+        <w:t>nieobsługiwanego</w:t>
+      </w:r>
+      <w:r>
+        <w:t xml:space="preserve"> formatu pliku, błędn</w:t>
+      </w:r>
+      <w:r>
+        <w:t>e rozmiary mapy</w:t>
+      </w:r>
+      <w:r>
+        <w:t>).</w:t>
+      </w:r>
+    </w:p>
+    <w:p>
+      <w:pPr>
+        <w:pStyle w:val="Akapitzlist"/>
+        <w:numPr>
+          <w:ilvl w:val="0"/>
+          <w:numId w:val="7"/>
+        </w:numPr>
+      </w:pPr>
+      <w:r>
+        <w:t>Scalenie utworzonego menu startowego z projektem Unity (skrypty StartMenu.cs i Form1.cs).</w:t>
+      </w:r>
+    </w:p>
+    <w:p>
+      <w:pPr>
+        <w:pStyle w:val="Akapitzlist"/>
+        <w:numPr>
+          <w:ilvl w:val="0"/>
+          <w:numId w:val="7"/>
+        </w:numPr>
+      </w:pPr>
+      <w:r>
+        <w:t>Dodanie</w:t>
+      </w:r>
+      <w:r>
+        <w:t xml:space="preserve"> generacji płaskiego terenu z poziomu kodu (skrypt </w:t>
+      </w:r>
+      <w:r>
+        <w:t>TerrainGenerator</w:t>
+      </w:r>
+      <w:r>
+        <w:t>.cs).</w:t>
+      </w:r>
+    </w:p>
+    <w:p>
+      <w:pPr>
+        <w:pStyle w:val="Akapitzlist"/>
+        <w:numPr>
+          <w:ilvl w:val="0"/>
+          <w:numId w:val="7"/>
+        </w:numPr>
+      </w:pPr>
+      <w:r>
+        <w:t>Dodanie tekstury do generowanego terenu.</w:t>
+      </w:r>
+    </w:p>
+    <w:p>
+      <w:pPr>
+        <w:pStyle w:val="Akapitzlist"/>
+        <w:numPr>
+          <w:ilvl w:val="0"/>
+          <w:numId w:val="7"/>
         </w:numPr>
         <w:rPr>
           <w:rFonts w:cstheme="minorHAnsi"/>
         </w:rPr>
       </w:pPr>
       <w:r>
-        <w:t xml:space="preserve">Dodanie dźwięku silników samolotu podczas lotu. </w:t>
-      </w:r>
-    </w:p>
-    <w:p>
-      <w:pPr>
-        <w:pStyle w:val="Akapitzlist"/>
-        <w:numPr>
-          <w:ilvl w:val="0"/>
-          <w:numId w:val="6"/>
-        </w:numPr>
-        <w:rPr>
-          <w:rFonts w:cstheme="minorHAnsi"/>
-        </w:rPr>
-      </w:pPr>
-      <w:r>
-        <w:rPr>
-          <w:rFonts w:cstheme="minorHAnsi"/>
-        </w:rPr>
-        <w:t>Usprawnien</w:t>
-      </w:r>
-      <w:r>
-        <w:rPr>
-          <w:rFonts w:cstheme="minorHAnsi"/>
-        </w:rPr>
-        <w:t>ie lotu samolotu.</w:t>
-      </w:r>
-    </w:p>
-    <w:p>
-      <w:pPr>
-        <w:pStyle w:val="Akapitzlist"/>
-        <w:numPr>
-          <w:ilvl w:val="0"/>
-          <w:numId w:val="6"/>
-        </w:numPr>
-        <w:rPr>
-          <w:rFonts w:cstheme="minorHAnsi"/>
-        </w:rPr>
-      </w:pPr>
-      <w:r>
-        <w:t>Stworzenie modelu i implementacja "strza</w:t>
-      </w:r>
-      <w:r>
-        <w:t>łki" wskazującej położenie nastę</w:t>
+        <w:t>Dodanie ustawiania wysokości poszczególnych punktów terenu na podstawie odczytanych z mapy poziomów szarości</w:t>
+      </w:r>
+      <w:r>
+        <w:t>.</w:t>
       </w:r>
       <w:bookmarkStart w:id="0" w:name="_GoBack"/>
       <w:bookmarkEnd w:id="0"/>
-      <w:r>
-        <w:t>pnej aktywnej bramki.</w:t>
-      </w:r>
-    </w:p>
-    <w:p>
-      <w:pPr>
-        <w:pStyle w:val="Akapitzlist"/>
-        <w:numPr>
-          <w:ilvl w:val="0"/>
-          <w:numId w:val="6"/>
+    </w:p>
+    <w:p>
+      <w:pPr>
+        <w:pStyle w:val="Akapitzlist"/>
+        <w:numPr>
+          <w:ilvl w:val="0"/>
+          <w:numId w:val="7"/>
         </w:numPr>
         <w:rPr>
           <w:rFonts w:cstheme="minorHAnsi"/>
@@ -610,29 +679,33 @@
         <w:rPr>
           <w:rFonts w:cstheme="minorHAnsi"/>
         </w:rPr>
-        <w:t xml:space="preserve">Stworzenie modelu i przygotowanie obiektów </w:t>
-      </w:r>
-      <w:proofErr w:type="spellStart"/>
-      <w:r>
+        <w:t>Utworzenie drugiej prezentacji.</w:t>
+      </w:r>
+    </w:p>
+    <w:p>
+      <w:pPr>
+        <w:pStyle w:val="Akapitzlist"/>
+        <w:numPr>
+          <w:ilvl w:val="0"/>
+          <w:numId w:val="7"/>
+        </w:numPr>
         <w:rPr>
           <w:rFonts w:cstheme="minorHAnsi"/>
         </w:rPr>
-        <w:t>prefab</w:t>
-      </w:r>
-      <w:proofErr w:type="spellEnd"/>
+      </w:pPr>
       <w:r>
         <w:rPr>
           <w:rFonts w:cstheme="minorHAnsi"/>
         </w:rPr>
-        <w:t xml:space="preserve"> do generowania bramek.</w:t>
-      </w:r>
-    </w:p>
-    <w:p>
-      <w:pPr>
-        <w:pStyle w:val="Akapitzlist"/>
-        <w:numPr>
-          <w:ilvl w:val="0"/>
-          <w:numId w:val="6"/>
+        <w:t>Poprawa generacji terenu tak, aby wysokości były poprawnie ustawiane według odczytanych z mapy danych.</w:t>
+      </w:r>
+    </w:p>
+    <w:p>
+      <w:pPr>
+        <w:pStyle w:val="Akapitzlist"/>
+        <w:numPr>
+          <w:ilvl w:val="0"/>
+          <w:numId w:val="7"/>
         </w:numPr>
         <w:rPr>
           <w:rFonts w:cstheme="minorHAnsi"/>
@@ -642,266 +715,7 @@
         <w:rPr>
           <w:rFonts w:cstheme="minorHAnsi"/>
         </w:rPr>
-        <w:t>Poprawienie skryptu obsługi kamer.</w:t>
-      </w:r>
-    </w:p>
-    <w:p/>
-    <w:p>
-      <w:pPr>
-        <w:rPr>
-          <w:b/>
-          <w:sz w:val="24"/>
-          <w:szCs w:val="24"/>
-        </w:rPr>
-      </w:pPr>
-      <w:r>
-        <w:rPr>
-          <w:b/>
-          <w:sz w:val="24"/>
-          <w:szCs w:val="24"/>
-        </w:rPr>
-        <w:t>Piotr Dudek:</w:t>
-      </w:r>
-    </w:p>
-    <w:p>
-      <w:pPr>
-        <w:pStyle w:val="Akapitzlist"/>
-        <w:numPr>
-          <w:ilvl w:val="0"/>
-          <w:numId w:val="7"/>
-        </w:numPr>
-      </w:pPr>
-      <w:r>
-        <w:t>Utworzenie pierwszej prezentacji.</w:t>
-      </w:r>
-    </w:p>
-    <w:p>
-      <w:pPr>
-        <w:pStyle w:val="Akapitzlist"/>
-        <w:numPr>
-          <w:ilvl w:val="0"/>
-          <w:numId w:val="7"/>
-        </w:numPr>
-      </w:pPr>
-      <w:r>
-        <w:t>Implementacja w C# w Visual Studio menu startowego z możliwością wyboru z dysku pliku z mapą wysokościową terenu</w:t>
-      </w:r>
-      <w:r>
-        <w:t>.</w:t>
-      </w:r>
-    </w:p>
-    <w:p>
-      <w:pPr>
-        <w:pStyle w:val="Akapitzlist"/>
-        <w:numPr>
-          <w:ilvl w:val="0"/>
-          <w:numId w:val="7"/>
-        </w:numPr>
-      </w:pPr>
-      <w:r>
-        <w:t>Implementacja odczytu danych wysokościowych (poziomów szarości poszczególnych pikseli) z wybranego pliku z obrazem mapy wysokościowej (dostępne formaty: *</w:t>
-      </w:r>
-      <w:proofErr w:type="spellStart"/>
-      <w:r>
-        <w:t>raw</w:t>
-      </w:r>
-      <w:proofErr w:type="spellEnd"/>
-      <w:r>
-        <w:t>, *.jpg, *.</w:t>
-      </w:r>
-      <w:proofErr w:type="spellStart"/>
-      <w:r>
-        <w:t>jpeg</w:t>
-      </w:r>
-      <w:proofErr w:type="spellEnd"/>
-      <w:r>
-        <w:t>, *.</w:t>
-      </w:r>
-      <w:proofErr w:type="spellStart"/>
-      <w:r>
-        <w:t>bmp</w:t>
-      </w:r>
-      <w:proofErr w:type="spellEnd"/>
-      <w:r>
-        <w:t>, *.</w:t>
-      </w:r>
-      <w:proofErr w:type="spellStart"/>
-      <w:r>
-        <w:t>png</w:t>
-      </w:r>
-      <w:proofErr w:type="spellEnd"/>
-      <w:r>
-        <w:t>, *.</w:t>
-      </w:r>
-      <w:proofErr w:type="spellStart"/>
-      <w:r>
-        <w:t>tiff</w:t>
-      </w:r>
-      <w:proofErr w:type="spellEnd"/>
-      <w:r>
-        <w:t>, *.gif).</w:t>
-      </w:r>
-    </w:p>
-    <w:p>
-      <w:pPr>
-        <w:pStyle w:val="Akapitzlist"/>
-        <w:numPr>
-          <w:ilvl w:val="0"/>
-          <w:numId w:val="7"/>
-        </w:numPr>
-      </w:pPr>
-      <w:r>
-        <w:t xml:space="preserve">Implementacja zabezpieczeń przed wprowadzeniem niepoprawnych danych wejściowych (wybór </w:t>
-      </w:r>
-      <w:r>
-        <w:t>nieobsługiwanego</w:t>
-      </w:r>
-      <w:r>
-        <w:t xml:space="preserve"> formatu pliku, błędn</w:t>
-      </w:r>
-      <w:r>
-        <w:t>e rozmiary mapy</w:t>
-      </w:r>
-      <w:r>
-        <w:t>).</w:t>
-      </w:r>
-    </w:p>
-    <w:p>
-      <w:pPr>
-        <w:pStyle w:val="Akapitzlist"/>
-        <w:numPr>
-          <w:ilvl w:val="0"/>
-          <w:numId w:val="7"/>
-        </w:numPr>
-      </w:pPr>
-      <w:r>
-        <w:t xml:space="preserve">Scalenie utworzonego menu startowego z projektem Unity (skrypty </w:t>
-      </w:r>
-      <w:proofErr w:type="spellStart"/>
-      <w:r>
-        <w:t>StartMenu.cs</w:t>
-      </w:r>
-      <w:proofErr w:type="spellEnd"/>
-      <w:r>
-        <w:t xml:space="preserve"> i Form1.cs).</w:t>
-      </w:r>
-    </w:p>
-    <w:p>
-      <w:pPr>
-        <w:pStyle w:val="Akapitzlist"/>
-        <w:numPr>
-          <w:ilvl w:val="0"/>
-          <w:numId w:val="7"/>
-        </w:numPr>
-      </w:pPr>
-      <w:r>
-        <w:t>Dodanie</w:t>
-      </w:r>
-      <w:r>
-        <w:t xml:space="preserve"> generacji płaskiego terenu z poziomu kodu (skrypt </w:t>
-      </w:r>
-      <w:proofErr w:type="spellStart"/>
-      <w:r>
-        <w:t>MyTerrain.cs</w:t>
-      </w:r>
-      <w:proofErr w:type="spellEnd"/>
-      <w:r>
-        <w:t>).</w:t>
-      </w:r>
-    </w:p>
-    <w:p>
-      <w:pPr>
-        <w:pStyle w:val="Akapitzlist"/>
-        <w:numPr>
-          <w:ilvl w:val="0"/>
-          <w:numId w:val="7"/>
-        </w:numPr>
-      </w:pPr>
-      <w:r>
-        <w:t>Dodanie tekstury do generowanego terenu.</w:t>
-      </w:r>
-    </w:p>
-    <w:p>
-      <w:pPr>
-        <w:pStyle w:val="Akapitzlist"/>
-        <w:numPr>
-          <w:ilvl w:val="0"/>
-          <w:numId w:val="7"/>
-        </w:numPr>
-        <w:rPr>
-          <w:rFonts w:cstheme="minorHAnsi"/>
-        </w:rPr>
-      </w:pPr>
-      <w:r>
-        <w:t>Dodanie ustawiania wysokości poszczególnych punktów terenu na podstawie odczytanych z mapy poziomów szarości (na razie szwankuje).</w:t>
-      </w:r>
-    </w:p>
-    <w:p>
-      <w:pPr>
-        <w:pStyle w:val="Akapitzlist"/>
-        <w:numPr>
-          <w:ilvl w:val="0"/>
-          <w:numId w:val="7"/>
-        </w:numPr>
-        <w:rPr>
-          <w:rFonts w:cstheme="minorHAnsi"/>
-        </w:rPr>
-      </w:pPr>
-      <w:r>
-        <w:rPr>
-          <w:rFonts w:cstheme="minorHAnsi"/>
-        </w:rPr>
-        <w:t>Utworzenie drugiej prezentacji.</w:t>
-      </w:r>
-    </w:p>
-    <w:p>
-      <w:pPr>
-        <w:pStyle w:val="Akapitzlist"/>
-        <w:numPr>
-          <w:ilvl w:val="0"/>
-          <w:numId w:val="7"/>
-        </w:numPr>
-        <w:rPr>
-          <w:rFonts w:cstheme="minorHAnsi"/>
-        </w:rPr>
-      </w:pPr>
-      <w:r>
-        <w:rPr>
-          <w:rFonts w:cstheme="minorHAnsi"/>
-        </w:rPr>
-        <w:t>Poprawa generacji terenu tak, aby wysokości były poprawnie ustawiane według odczytanych z mapy danych.</w:t>
-      </w:r>
-    </w:p>
-    <w:p>
-      <w:pPr>
-        <w:pStyle w:val="Akapitzlist"/>
-        <w:numPr>
-          <w:ilvl w:val="0"/>
-          <w:numId w:val="7"/>
-        </w:numPr>
-        <w:rPr>
-          <w:rFonts w:cstheme="minorHAnsi"/>
-        </w:rPr>
-      </w:pPr>
-      <w:r>
-        <w:rPr>
-          <w:rFonts w:cstheme="minorHAnsi"/>
-        </w:rPr>
-        <w:t xml:space="preserve">Dodanie  do terenu losowo wstawianych drzew według algorytmu „Perlin </w:t>
-      </w:r>
-      <w:proofErr w:type="spellStart"/>
-      <w:r>
-        <w:rPr>
-          <w:rFonts w:cstheme="minorHAnsi"/>
-        </w:rPr>
-        <w:t>Noise</w:t>
-      </w:r>
-      <w:proofErr w:type="spellEnd"/>
-      <w:r>
-        <w:rPr>
-          <w:rFonts w:cstheme="minorHAnsi"/>
-        </w:rPr>
-        <w:t>” na odpowiednich wysokościach.</w:t>
+        <w:t>Dodanie  do terenu losowo wstawianych drzew według algorytmu „Perlin Noise” na odpowiednich wysokościach.</w:t>
       </w:r>
     </w:p>
     <w:p>
@@ -934,8 +748,8 @@
 </file>
 
 <file path=word/numbering.xml><?xml version="1.0" encoding="utf-8"?>
-<w:numbering xmlns:wpc="http://schemas.microsoft.com/office/word/2010/wordprocessingCanvas" xmlns:mc="http://schemas.openxmlformats.org/markup-compatibility/2006" xmlns:o="urn:schemas-microsoft-com:office:office" xmlns:r="http://schemas.openxmlformats.org/officeDocument/2006/relationships" xmlns:m="http://schemas.openxmlformats.org/officeDocument/2006/math" xmlns:v="urn:schemas-microsoft-com:vml" xmlns:wp14="http://schemas.microsoft.com/office/word/2010/wordprocessingDrawing" xmlns:wp="http://schemas.openxmlformats.org/drawingml/2006/wordprocessingDrawing" xmlns:w10="urn:schemas-microsoft-com:office:word" xmlns:w="http://schemas.openxmlformats.org/wordprocessingml/2006/main" xmlns:w14="http://schemas.microsoft.com/office/word/2010/wordml" xmlns:wpg="http://schemas.microsoft.com/office/word/2010/wordprocessingGroup" xmlns:wpi="http://schemas.microsoft.com/office/word/2010/wordprocessingInk" xmlns:wne="http://schemas.microsoft.com/office/word/2006/wordml" xmlns:wps="http://schemas.microsoft.com/office/word/2010/wordprocessingShape" mc:Ignorable="w14 wp14">
-  <w:abstractNum w:abstractNumId="0">
+<w:numbering xmlns:wpc="http://schemas.microsoft.com/office/word/2010/wordprocessingCanvas" xmlns:mc="http://schemas.openxmlformats.org/markup-compatibility/2006" xmlns:o="urn:schemas-microsoft-com:office:office" xmlns:r="http://schemas.openxmlformats.org/officeDocument/2006/relationships" xmlns:m="http://schemas.openxmlformats.org/officeDocument/2006/math" xmlns:v="urn:schemas-microsoft-com:vml" xmlns:wp14="http://schemas.microsoft.com/office/word/2010/wordprocessingDrawing" xmlns:wp="http://schemas.openxmlformats.org/drawingml/2006/wordprocessingDrawing" xmlns:w10="urn:schemas-microsoft-com:office:word" xmlns:w="http://schemas.openxmlformats.org/wordprocessingml/2006/main" xmlns:w14="http://schemas.microsoft.com/office/word/2010/wordml" xmlns:w15="http://schemas.microsoft.com/office/word/2012/wordml" xmlns:wpg="http://schemas.microsoft.com/office/word/2010/wordprocessingGroup" xmlns:wpi="http://schemas.microsoft.com/office/word/2010/wordprocessingInk" xmlns:wne="http://schemas.microsoft.com/office/word/2006/wordml" xmlns:wps="http://schemas.microsoft.com/office/word/2010/wordprocessingShape" mc:Ignorable="w14 w15 wp14">
+  <w:abstractNum w:abstractNumId="0" w15:restartNumberingAfterBreak="0">
     <w:nsid w:val="04DA5195"/>
     <w:multiLevelType w:val="hybridMultilevel"/>
     <w:tmpl w:val="0638E662"/>
@@ -1021,7 +835,7 @@
       </w:pPr>
     </w:lvl>
   </w:abstractNum>
-  <w:abstractNum w:abstractNumId="1">
+  <w:abstractNum w:abstractNumId="1" w15:restartNumberingAfterBreak="0">
     <w:nsid w:val="0FAE39B1"/>
     <w:multiLevelType w:val="hybridMultilevel"/>
     <w:tmpl w:val="F11ECDEE"/>
@@ -1107,7 +921,7 @@
       </w:pPr>
     </w:lvl>
   </w:abstractNum>
-  <w:abstractNum w:abstractNumId="2">
+  <w:abstractNum w:abstractNumId="2" w15:restartNumberingAfterBreak="0">
     <w:nsid w:val="19102CEB"/>
     <w:multiLevelType w:val="hybridMultilevel"/>
     <w:tmpl w:val="05807E5E"/>
@@ -1196,7 +1010,7 @@
       </w:pPr>
     </w:lvl>
   </w:abstractNum>
-  <w:abstractNum w:abstractNumId="3">
+  <w:abstractNum w:abstractNumId="3" w15:restartNumberingAfterBreak="0">
     <w:nsid w:val="540D2CD7"/>
     <w:multiLevelType w:val="hybridMultilevel"/>
     <w:tmpl w:val="BD503B96"/>
@@ -1282,7 +1096,7 @@
       </w:pPr>
     </w:lvl>
   </w:abstractNum>
-  <w:abstractNum w:abstractNumId="4">
+  <w:abstractNum w:abstractNumId="4" w15:restartNumberingAfterBreak="0">
     <w:nsid w:val="5F0F012A"/>
     <w:multiLevelType w:val="hybridMultilevel"/>
     <w:tmpl w:val="309A13F0"/>
@@ -1371,7 +1185,7 @@
       </w:pPr>
     </w:lvl>
   </w:abstractNum>
-  <w:abstractNum w:abstractNumId="5">
+  <w:abstractNum w:abstractNumId="5" w15:restartNumberingAfterBreak="0">
     <w:nsid w:val="7ECD4215"/>
     <w:multiLevelType w:val="hybridMultilevel"/>
     <w:tmpl w:val="402ADFA8"/>
@@ -1460,7 +1274,7 @@
       </w:pPr>
     </w:lvl>
   </w:abstractNum>
-  <w:abstractNum w:abstractNumId="6">
+  <w:abstractNum w:abstractNumId="6" w15:restartNumberingAfterBreak="0">
     <w:nsid w:val="7F984181"/>
     <w:multiLevelType w:val="hybridMultilevel"/>
     <w:tmpl w:val="2D964BF8"/>
@@ -1574,7 +1388,7 @@
 </file>
 
 <file path=word/styles.xml><?xml version="1.0" encoding="utf-8"?>
-<w:styles xmlns:mc="http://schemas.openxmlformats.org/markup-compatibility/2006" xmlns:r="http://schemas.openxmlformats.org/officeDocument/2006/relationships" xmlns:w="http://schemas.openxmlformats.org/wordprocessingml/2006/main" xmlns:w14="http://schemas.microsoft.com/office/word/2010/wordml" mc:Ignorable="w14">
+<w:styles xmlns:mc="http://schemas.openxmlformats.org/markup-compatibility/2006" xmlns:r="http://schemas.openxmlformats.org/officeDocument/2006/relationships" xmlns:w="http://schemas.openxmlformats.org/wordprocessingml/2006/main" xmlns:w14="http://schemas.microsoft.com/office/word/2010/wordml" xmlns:w15="http://schemas.microsoft.com/office/word/2012/wordml" mc:Ignorable="w14 w15">
   <w:docDefaults>
     <w:rPrDefault>
       <w:rPr>
@@ -1590,395 +1404,378 @@
       </w:pPr>
     </w:pPrDefault>
   </w:docDefaults>
-  <w:latentStyles w:defLockedState="0" w:defUIPriority="99" w:defSemiHidden="1" w:defUnhideWhenUsed="1" w:defQFormat="0" w:count="267">
-    <w:lsdException w:name="Normal" w:semiHidden="0" w:uiPriority="0" w:unhideWhenUsed="0" w:qFormat="1"/>
-    <w:lsdException w:name="heading 1" w:semiHidden="0" w:uiPriority="9" w:unhideWhenUsed="0" w:qFormat="1"/>
-    <w:lsdException w:name="heading 2" w:uiPriority="9" w:qFormat="1"/>
-    <w:lsdException w:name="heading 3" w:uiPriority="9" w:qFormat="1"/>
-    <w:lsdException w:name="heading 4" w:uiPriority="9" w:qFormat="1"/>
-    <w:lsdException w:name="heading 5" w:uiPriority="9" w:qFormat="1"/>
-    <w:lsdException w:name="heading 6" w:uiPriority="9" w:qFormat="1"/>
-    <w:lsdException w:name="heading 7" w:uiPriority="9" w:qFormat="1"/>
-    <w:lsdException w:name="heading 8" w:uiPriority="9" w:qFormat="1"/>
-    <w:lsdException w:name="heading 9" w:uiPriority="9" w:qFormat="1"/>
-    <w:lsdException w:name="toc 1" w:uiPriority="39"/>
-    <w:lsdException w:name="toc 2" w:uiPriority="39"/>
-    <w:lsdException w:name="toc 3" w:uiPriority="39"/>
-    <w:lsdException w:name="toc 4" w:uiPriority="39"/>
-    <w:lsdException w:name="toc 5" w:uiPriority="39"/>
-    <w:lsdException w:name="toc 6" w:uiPriority="39"/>
-    <w:lsdException w:name="toc 7" w:uiPriority="39"/>
-    <w:lsdException w:name="toc 8" w:uiPriority="39"/>
-    <w:lsdException w:name="toc 9" w:uiPriority="39"/>
-    <w:lsdException w:name="caption" w:uiPriority="35" w:qFormat="1"/>
-    <w:lsdException w:name="Title" w:semiHidden="0" w:uiPriority="10" w:unhideWhenUsed="0" w:qFormat="1"/>
-    <w:lsdException w:name="Default Paragraph Font" w:uiPriority="1"/>
-    <w:lsdException w:name="Subtitle" w:semiHidden="0" w:uiPriority="11" w:unhideWhenUsed="0" w:qFormat="1"/>
-    <w:lsdException w:name="Strong" w:semiHidden="0" w:uiPriority="22" w:unhideWhenUsed="0" w:qFormat="1"/>
-    <w:lsdException w:name="Emphasis" w:semiHidden="0" w:uiPriority="20" w:unhideWhenUsed="0" w:qFormat="1"/>
-    <w:lsdException w:name="Table Grid" w:semiHidden="0" w:uiPriority="39" w:unhideWhenUsed="0"/>
-    <w:lsdException w:name="Placeholder Text" w:unhideWhenUsed="0"/>
-    <w:lsdException w:name="No Spacing" w:semiHidden="0" w:uiPriority="1" w:unhideWhenUsed="0" w:qFormat="1"/>
-    <w:lsdException w:name="Light Shading" w:semiHidden="0" w:uiPriority="60" w:unhideWhenUsed="0"/>
-    <w:lsdException w:name="Light List" w:semiHidden="0" w:uiPriority="61" w:unhideWhenUsed="0"/>
-    <w:lsdException w:name="Light Grid" w:semiHidden="0" w:uiPriority="62" w:unhideWhenUsed="0"/>
-    <w:lsdException w:name="Medium Shading 1" w:semiHidden="0" w:uiPriority="63" w:unhideWhenUsed="0"/>
-    <w:lsdException w:name="Medium Shading 2" w:semiHidden="0" w:uiPriority="64" w:unhideWhenUsed="0"/>
-    <w:lsdException w:name="Medium List 1" w:semiHidden="0" w:uiPriority="65" w:unhideWhenUsed="0"/>
-    <w:lsdException w:name="Medium List 2" w:semiHidden="0" w:uiPriority="66" w:unhideWhenUsed="0"/>
-    <w:lsdException w:name="Medium Grid 1" w:semiHidden="0" w:uiPriority="67" w:unhideWhenUsed="0"/>
-    <w:lsdException w:name="Medium Grid 2" w:semiHidden="0" w:uiPriority="68" w:unhideWhenUsed="0"/>
-    <w:lsdException w:name="Medium Grid 3" w:semiHidden="0" w:uiPriority="69" w:unhideWhenUsed="0"/>
-    <w:lsdException w:name="Dark List" w:semiHidden="0" w:uiPriority="70" w:unhideWhenUsed="0"/>
-    <w:lsdException w:name="Colorful Shading" w:semiHidden="0" w:uiPriority="71" w:unhideWhenUsed="0"/>
-    <w:lsdException w:name="Colorful List" w:semiHidden="0" w:uiPriority="72" w:unhideWhenUsed="0"/>
-    <w:lsdException w:name="Colorful Grid" w:semiHidden="0" w:uiPriority="73" w:unhideWhenUsed="0"/>
-    <w:lsdException w:name="Light Shading Accent 1" w:semiHidden="0" w:uiPriority="60" w:unhideWhenUsed="0"/>
-    <w:lsdException w:name="Light List Accent 1" w:semiHidden="0" w:uiPriority="61" w:unhideWhenUsed="0"/>
-    <w:lsdException w:name="Light Grid Accent 1" w:semiHidden="0" w:uiPriority="62" w:unhideWhenUsed="0"/>
-    <w:lsdException w:name="Medium Shading 1 Accent 1" w:semiHidden="0" w:uiPriority="63" w:unhideWhenUsed="0"/>
-    <w:lsdException w:name="Medium Shading 2 Accent 1" w:semiHidden="0" w:uiPriority="64" w:unhideWhenUsed="0"/>
-    <w:lsdException w:name="Medium List 1 Accent 1" w:semiHidden="0" w:uiPriority="65" w:unhideWhenUsed="0"/>
-    <w:lsdException w:name="Revision" w:unhideWhenUsed="0"/>
-    <w:lsdException w:name="List Paragraph" w:semiHidden="0" w:uiPriority="34" w:unhideWhenUsed="0" w:qFormat="1"/>
-    <w:lsdException w:name="Quote" w:semiHidden="0" w:uiPriority="29" w:unhideWhenUsed="0" w:qFormat="1"/>
-    <w:lsdException w:name="Intense Quote" w:semiHidden="0" w:uiPriority="30" w:unhideWhenUsed="0" w:qFormat="1"/>
-    <w:lsdException w:name="Medium List 2 Accent 1" w:semiHidden="0" w:uiPriority="66" w:unhideWhenUsed="0"/>
-    <w:lsdException w:name="Medium Grid 1 Accent 1" w:semiHidden="0" w:uiPriority="67" w:unhideWhenUsed="0"/>
-    <w:lsdException w:name="Medium Grid 2 Accent 1" w:semiHidden="0" w:uiPriority="68" w:unhideWhenUsed="0"/>
-    <w:lsdException w:name="Medium Grid 3 Accent 1" w:semiHidden="0" w:uiPriority="69" w:unhideWhenUsed="0"/>
-    <w:lsdException w:name="Dark List Accent 1" w:semiHidden="0" w:uiPriority="70" w:unhideWhenUsed="0"/>
-    <w:lsdException w:name="Colorful Shading Accent 1" w:semiHidden="0" w:uiPriority="71" w:unhideWhenUsed="0"/>
-    <w:lsdException w:name="Colorful List Accent 1" w:semiHidden="0" w:uiPriority="72" w:unhideWhenUsed="0"/>
-    <w:lsdException w:name="Colorful Grid Accent 1" w:semiHidden="0" w:uiPriority="73" w:unhideWhenUsed="0"/>
-    <w:lsdException w:name="Light Shading Accent 2" w:semiHidden="0" w:uiPriority="60" w:unhideWhenUsed="0"/>
-    <w:lsdException w:name="Light List Accent 2" w:semiHidden="0" w:uiPriority="61" w:unhideWhenUsed="0"/>
-    <w:lsdException w:name="Light Grid Accent 2" w:semiHidden="0" w:uiPriority="62" w:unhideWhenUsed="0"/>
-    <w:lsdException w:name="Medium Shading 1 Accent 2" w:semiHidden="0" w:uiPriority="63" w:unhideWhenUsed="0"/>
-    <w:lsdException w:name="Medium Shading 2 Accent 2" w:semiHidden="0" w:uiPriority="64" w:unhideWhenUsed="0"/>
-    <w:lsdException w:name="Medium List 1 Accent 2" w:semiHidden="0" w:uiPriority="65" w:unhideWhenUsed="0"/>
-    <w:lsdException w:name="Medium List 2 Accent 2" w:semiHidden="0" w:uiPriority="66" w:unhideWhenUsed="0"/>
-    <w:lsdException w:name="Medium Grid 1 Accent 2" w:semiHidden="0" w:uiPriority="67" w:unhideWhenUsed="0"/>
-    <w:lsdException w:name="Medium Grid 2 Accent 2" w:semiHidden="0" w:uiPriority="68" w:unhideWhenUsed="0"/>
-    <w:lsdException w:name="Medium Grid 3 Accent 2" w:semiHidden="0" w:uiPriority="69" w:unhideWhenUsed="0"/>
-    <w:lsdException w:name="Dark List Accent 2" w:semiHidden="0" w:uiPriority="70" w:unhideWhenUsed="0"/>
-    <w:lsdException w:name="Colorful Shading Accent 2" w:semiHidden="0" w:uiPriority="71" w:unhideWhenUsed="0"/>
-    <w:lsdException w:name="Colorful List Accent 2" w:semiHidden="0" w:uiPriority="72" w:unhideWhenUsed="0"/>
-    <w:lsdException w:name="Colorful Grid Accent 2" w:semiHidden="0" w:uiPriority="73" w:unhideWhenUsed="0"/>
-    <w:lsdException w:name="Light Shading Accent 3" w:semiHidden="0" w:uiPriority="60" w:unhideWhenUsed="0"/>
-    <w:lsdException w:name="Light List Accent 3" w:semiHidden="0" w:uiPriority="61" w:unhideWhenUsed="0"/>
-    <w:lsdException w:name="Light Grid Accent 3" w:semiHidden="0" w:uiPriority="62" w:unhideWhenUsed="0"/>
-    <w:lsdException w:name="Medium Shading 1 Accent 3" w:semiHidden="0" w:uiPriority="63" w:unhideWhenUsed="0"/>
-    <w:lsdException w:name="Medium Shading 2 Accent 3" w:semiHidden="0" w:uiPriority="64" w:unhideWhenUsed="0"/>
-    <w:lsdException w:name="Medium List 1 Accent 3" w:semiHidden="0" w:uiPriority="65" w:unhideWhenUsed="0"/>
-    <w:lsdException w:name="Medium List 2 Accent 3" w:semiHidden="0" w:uiPriority="66" w:unhideWhenUsed="0"/>
-    <w:lsdException w:name="Medium Grid 1 Accent 3" w:semiHidden="0" w:uiPriority="67" w:unhideWhenUsed="0"/>
-    <w:lsdException w:name="Medium Grid 2 Accent 3" w:semiHidden="0" w:uiPriority="68" w:unhideWhenUsed="0"/>
-    <w:lsdException w:name="Medium Grid 3 Accent 3" w:semiHidden="0" w:uiPriority="69" w:unhideWhenUsed="0"/>
-    <w:lsdException w:name="Dark List Accent 3" w:semiHidden="0" w:uiPriority="70" w:unhideWhenUsed="0"/>
-    <w:lsdException w:name="Colorful Shading Accent 3" w:semiHidden="0" w:uiPriority="71" w:unhideWhenUsed="0"/>
-    <w:lsdException w:name="Colorful List Accent 3" w:semiHidden="0" w:uiPriority="72" w:unhideWhenUsed="0"/>
-    <w:lsdException w:name="Colorful Grid Accent 3" w:semiHidden="0" w:uiPriority="73" w:unhideWhenUsed="0"/>
-    <w:lsdException w:name="Light Shading Accent 4" w:semiHidden="0" w:uiPriority="60" w:unhideWhenUsed="0"/>
-    <w:lsdException w:name="Light List Accent 4" w:semiHidden="0" w:uiPriority="61" w:unhideWhenUsed="0"/>
-    <w:lsdException w:name="Light Grid Accent 4" w:semiHidden="0" w:uiPriority="62" w:unhideWhenUsed="0"/>
-    <w:lsdException w:name="Medium Shading 1 Accent 4" w:semiHidden="0" w:uiPriority="63" w:unhideWhenUsed="0"/>
-    <w:lsdException w:name="Medium Shading 2 Accent 4" w:semiHidden="0" w:uiPriority="64" w:unhideWhenUsed="0"/>
-    <w:lsdException w:name="Medium List 1 Accent 4" w:semiHidden="0" w:uiPriority="65" w:unhideWhenUsed="0"/>
-    <w:lsdException w:name="Medium List 2 Accent 4" w:semiHidden="0" w:uiPriority="66" w:unhideWhenUsed="0"/>
-    <w:lsdException w:name="Medium Grid 1 Accent 4" w:semiHidden="0" w:uiPriority="67" w:unhideWhenUsed="0"/>
-    <w:lsdException w:name="Medium Grid 2 Accent 4" w:semiHidden="0" w:uiPriority="68" w:unhideWhenUsed="0"/>
-    <w:lsdException w:name="Medium Grid 3 Accent 4" w:semiHidden="0" w:uiPriority="69" w:unhideWhenUsed="0"/>
-    <w:lsdException w:name="Dark List Accent 4" w:semiHidden="0" w:uiPriority="70" w:unhideWhenUsed="0"/>
-    <w:lsdException w:name="Colorful Shading Accent 4" w:semiHidden="0" w:uiPriority="71" w:unhideWhenUsed="0"/>
-    <w:lsdException w:name="Colorful List Accent 4" w:semiHidden="0" w:uiPriority="72" w:unhideWhenUsed="0"/>
-    <w:lsdException w:name="Colorful Grid Accent 4" w:semiHidden="0" w:uiPriority="73" w:unhideWhenUsed="0"/>
-    <w:lsdException w:name="Light Shading Accent 5" w:semiHidden="0" w:uiPriority="60" w:unhideWhenUsed="0"/>
-    <w:lsdException w:name="Light List Accent 5" w:semiHidden="0" w:uiPriority="61" w:unhideWhenUsed="0"/>
-    <w:lsdException w:name="Light Grid Accent 5" w:semiHidden="0" w:uiPriority="62" w:unhideWhenUsed="0"/>
-    <w:lsdException w:name="Medium Shading 1 Accent 5" w:semiHidden="0" w:uiPriority="63" w:unhideWhenUsed="0"/>
-    <w:lsdException w:name="Medium Shading 2 Accent 5" w:semiHidden="0" w:uiPriority="64" w:unhideWhenUsed="0"/>
-    <w:lsdException w:name="Medium List 1 Accent 5" w:semiHidden="0" w:uiPriority="65" w:unhideWhenUsed="0"/>
-    <w:lsdException w:name="Medium List 2 Accent 5" w:semiHidden="0" w:uiPriority="66" w:unhideWhenUsed="0"/>
-    <w:lsdException w:name="Medium Grid 1 Accent 5" w:semiHidden="0" w:uiPriority="67" w:unhideWhenUsed="0"/>
-    <w:lsdException w:name="Medium Grid 2 Accent 5" w:semiHidden="0" w:uiPriority="68" w:unhideWhenUsed="0"/>
-    <w:lsdException w:name="Medium Grid 3 Accent 5" w:semiHidden="0" w:uiPriority="69" w:unhideWhenUsed="0"/>
-    <w:lsdException w:name="Dark List Accent 5" w:semiHidden="0" w:uiPriority="70" w:unhideWhenUsed="0"/>
-    <w:lsdException w:name="Colorful Shading Accent 5" w:semiHidden="0" w:uiPriority="71" w:unhideWhenUsed="0"/>
-    <w:lsdException w:name="Colorful List Accent 5" w:semiHidden="0" w:uiPriority="72" w:unhideWhenUsed="0"/>
-    <w:lsdException w:name="Colorful Grid Accent 5" w:semiHidden="0" w:uiPriority="73" w:unhideWhenUsed="0"/>
-    <w:lsdException w:name="Light Shading Accent 6" w:semiHidden="0" w:uiPriority="60" w:unhideWhenUsed="0"/>
-    <w:lsdException w:name="Light List Accent 6" w:semiHidden="0" w:uiPriority="61" w:unhideWhenUsed="0"/>
-    <w:lsdException w:name="Light Grid Accent 6" w:semiHidden="0" w:uiPriority="62" w:unhideWhenUsed="0"/>
-    <w:lsdException w:name="Medium Shading 1 Accent 6" w:semiHidden="0" w:uiPriority="63" w:unhideWhenUsed="0"/>
-    <w:lsdException w:name="Medium Shading 2 Accent 6" w:semiHidden="0" w:uiPriority="64" w:unhideWhenUsed="0"/>
-    <w:lsdException w:name="Medium List 1 Accent 6" w:semiHidden="0" w:uiPriority="65" w:unhideWhenUsed="0"/>
-    <w:lsdException w:name="Medium List 2 Accent 6" w:semiHidden="0" w:uiPriority="66" w:unhideWhenUsed="0"/>
-    <w:lsdException w:name="Medium Grid 1 Accent 6" w:semiHidden="0" w:uiPriority="67" w:unhideWhenUsed="0"/>
-    <w:lsdException w:name="Medium Grid 2 Accent 6" w:semiHidden="0" w:uiPriority="68" w:unhideWhenUsed="0"/>
-    <w:lsdException w:name="Medium Grid 3 Accent 6" w:semiHidden="0" w:uiPriority="69" w:unhideWhenUsed="0"/>
-    <w:lsdException w:name="Dark List Accent 6" w:semiHidden="0" w:uiPriority="70" w:unhideWhenUsed="0"/>
-    <w:lsdException w:name="Colorful Shading Accent 6" w:semiHidden="0" w:uiPriority="71" w:unhideWhenUsed="0"/>
-    <w:lsdException w:name="Colorful List Accent 6" w:semiHidden="0" w:uiPriority="72" w:unhideWhenUsed="0"/>
-    <w:lsdException w:name="Colorful Grid Accent 6" w:semiHidden="0" w:uiPriority="73" w:unhideWhenUsed="0"/>
-    <w:lsdException w:name="Subtle Emphasis" w:semiHidden="0" w:uiPriority="19" w:unhideWhenUsed="0" w:qFormat="1"/>
-    <w:lsdException w:name="Intense Emphasis" w:semiHidden="0" w:uiPriority="21" w:unhideWhenUsed="0" w:qFormat="1"/>
-    <w:lsdException w:name="Subtle Reference" w:semiHidden="0" w:uiPriority="31" w:unhideWhenUsed="0" w:qFormat="1"/>
-    <w:lsdException w:name="Intense Reference" w:semiHidden="0" w:uiPriority="32" w:unhideWhenUsed="0" w:qFormat="1"/>
-    <w:lsdException w:name="Book Title" w:semiHidden="0" w:uiPriority="33" w:unhideWhenUsed="0" w:qFormat="1"/>
-    <w:lsdException w:name="Bibliography" w:uiPriority="37"/>
-    <w:lsdException w:name="TOC Heading" w:uiPriority="39" w:qFormat="1"/>
-  </w:latentStyles>
-  <w:style w:type="paragraph" w:default="1" w:styleId="Normalny">
-    <w:name w:val="Normal"/>
-    <w:qFormat/>
-  </w:style>
-  <w:style w:type="paragraph" w:styleId="Nagwek1">
-    <w:name w:val="heading 1"/>
-    <w:basedOn w:val="Normalny"/>
-    <w:next w:val="Normalny"/>
-    <w:link w:val="Nagwek1Znak"/>
-    <w:uiPriority w:val="9"/>
-    <w:qFormat/>
-    <w:rsid w:val="00600AA0"/>
-    <w:pPr>
-      <w:keepNext/>
-      <w:keepLines/>
-      <w:spacing w:before="240" w:after="0"/>
-      <w:outlineLvl w:val="0"/>
-    </w:pPr>
-    <w:rPr>
-      <w:rFonts w:asciiTheme="majorHAnsi" w:eastAsiaTheme="majorEastAsia" w:hAnsiTheme="majorHAnsi" w:cstheme="majorBidi"/>
-      <w:color w:val="2E74B5" w:themeColor="accent1" w:themeShade="BF"/>
-      <w:sz w:val="32"/>
-      <w:szCs w:val="32"/>
-    </w:rPr>
-  </w:style>
-  <w:style w:type="character" w:default="1" w:styleId="Domylnaczcionkaakapitu">
-    <w:name w:val="Default Paragraph Font"/>
-    <w:uiPriority w:val="1"/>
-    <w:semiHidden/>
-    <w:unhideWhenUsed/>
-  </w:style>
-  <w:style w:type="table" w:default="1" w:styleId="Standardowy">
-    <w:name w:val="Normal Table"/>
-    <w:uiPriority w:val="99"/>
-    <w:semiHidden/>
-    <w:unhideWhenUsed/>
-    <w:tblPr>
-      <w:tblInd w:w="0" w:type="dxa"/>
-      <w:tblCellMar>
-        <w:top w:w="0" w:type="dxa"/>
-        <w:left w:w="108" w:type="dxa"/>
-        <w:bottom w:w="0" w:type="dxa"/>
-        <w:right w:w="108" w:type="dxa"/>
-      </w:tblCellMar>
-    </w:tblPr>
-  </w:style>
-  <w:style w:type="numbering" w:default="1" w:styleId="Bezlisty">
-    <w:name w:val="No List"/>
-    <w:uiPriority w:val="99"/>
-    <w:semiHidden/>
-    <w:unhideWhenUsed/>
-  </w:style>
-  <w:style w:type="paragraph" w:styleId="Akapitzlist">
-    <w:name w:val="List Paragraph"/>
-    <w:basedOn w:val="Normalny"/>
-    <w:uiPriority w:val="34"/>
-    <w:qFormat/>
-    <w:rsid w:val="00600AA0"/>
-    <w:pPr>
-      <w:ind w:left="720"/>
-      <w:contextualSpacing/>
-    </w:pPr>
-  </w:style>
-  <w:style w:type="character" w:customStyle="1" w:styleId="Nagwek1Znak">
-    <w:name w:val="Nagłówek 1 Znak"/>
-    <w:basedOn w:val="Domylnaczcionkaakapitu"/>
-    <w:link w:val="Nagwek1"/>
-    <w:uiPriority w:val="9"/>
-    <w:rsid w:val="00600AA0"/>
-    <w:rPr>
-      <w:rFonts w:asciiTheme="majorHAnsi" w:eastAsiaTheme="majorEastAsia" w:hAnsiTheme="majorHAnsi" w:cstheme="majorBidi"/>
-      <w:color w:val="2E74B5" w:themeColor="accent1" w:themeShade="BF"/>
-      <w:sz w:val="32"/>
-      <w:szCs w:val="32"/>
-    </w:rPr>
-  </w:style>
-  <w:style w:type="paragraph" w:styleId="NormalnyWeb">
-    <w:name w:val="Normal (Web)"/>
-    <w:basedOn w:val="Normalny"/>
-    <w:uiPriority w:val="99"/>
-    <w:unhideWhenUsed/>
-    <w:rsid w:val="00DE0521"/>
-    <w:pPr>
-      <w:spacing w:before="100" w:beforeAutospacing="1" w:after="100" w:afterAutospacing="1" w:line="240" w:lineRule="auto"/>
-    </w:pPr>
-    <w:rPr>
-      <w:rFonts w:ascii="Times New Roman" w:hAnsi="Times New Roman" w:cs="Times New Roman"/>
-      <w:sz w:val="24"/>
-      <w:szCs w:val="24"/>
-      <w:lang w:eastAsia="pl-PL"/>
-    </w:rPr>
-  </w:style>
-</w:styles>
-</file>
-
-<file path=word/stylesWithEffects.xml><?xml version="1.0" encoding="utf-8"?>
-<w:styles xmlns:wpc="http://schemas.microsoft.com/office/word/2010/wordprocessingCanvas" xmlns:mc="http://schemas.openxmlformats.org/markup-compatibility/2006" xmlns:o="urn:schemas-microsoft-com:office:office" xmlns:r="http://schemas.openxmlformats.org/officeDocument/2006/relationships" xmlns:m="http://schemas.openxmlformats.org/officeDocument/2006/math" xmlns:v="urn:schemas-microsoft-com:vml" xmlns:wp14="http://schemas.microsoft.com/office/word/2010/wordprocessingDrawing" xmlns:wp="http://schemas.openxmlformats.org/drawingml/2006/wordprocessingDrawing" xmlns:w10="urn:schemas-microsoft-com:office:word" xmlns:w="http://schemas.openxmlformats.org/wordprocessingml/2006/main" xmlns:w14="http://schemas.microsoft.com/office/word/2010/wordml" xmlns:wpg="http://schemas.microsoft.com/office/word/2010/wordprocessingGroup" xmlns:wpi="http://schemas.microsoft.com/office/word/2010/wordprocessingInk" xmlns:wne="http://schemas.microsoft.com/office/word/2006/wordml" xmlns:wps="http://schemas.microsoft.com/office/word/2010/wordprocessingShape" mc:Ignorable="w14 wp14">
-  <w:docDefaults>
-    <w:rPrDefault>
-      <w:rPr>
-        <w:rFonts w:asciiTheme="minorHAnsi" w:eastAsiaTheme="minorHAnsi" w:hAnsiTheme="minorHAnsi" w:cstheme="minorBidi"/>
-        <w:sz w:val="22"/>
-        <w:szCs w:val="22"/>
-        <w:lang w:val="pl-PL" w:eastAsia="en-US" w:bidi="ar-SA"/>
-      </w:rPr>
-    </w:rPrDefault>
-    <w:pPrDefault>
-      <w:pPr>
-        <w:spacing w:after="160" w:line="259" w:lineRule="auto"/>
-      </w:pPr>
-    </w:pPrDefault>
-  </w:docDefaults>
-  <w:latentStyles w:defLockedState="0" w:defUIPriority="99" w:defSemiHidden="1" w:defUnhideWhenUsed="1" w:defQFormat="0" w:count="267">
-    <w:lsdException w:name="Normal" w:semiHidden="0" w:uiPriority="0" w:unhideWhenUsed="0" w:qFormat="1"/>
-    <w:lsdException w:name="heading 1" w:semiHidden="0" w:uiPriority="9" w:unhideWhenUsed="0" w:qFormat="1"/>
-    <w:lsdException w:name="heading 2" w:uiPriority="9" w:qFormat="1"/>
-    <w:lsdException w:name="heading 3" w:uiPriority="9" w:qFormat="1"/>
-    <w:lsdException w:name="heading 4" w:uiPriority="9" w:qFormat="1"/>
-    <w:lsdException w:name="heading 5" w:uiPriority="9" w:qFormat="1"/>
-    <w:lsdException w:name="heading 6" w:uiPriority="9" w:qFormat="1"/>
-    <w:lsdException w:name="heading 7" w:uiPriority="9" w:qFormat="1"/>
-    <w:lsdException w:name="heading 8" w:uiPriority="9" w:qFormat="1"/>
-    <w:lsdException w:name="heading 9" w:uiPriority="9" w:qFormat="1"/>
-    <w:lsdException w:name="toc 1" w:uiPriority="39"/>
-    <w:lsdException w:name="toc 2" w:uiPriority="39"/>
-    <w:lsdException w:name="toc 3" w:uiPriority="39"/>
-    <w:lsdException w:name="toc 4" w:uiPriority="39"/>
-    <w:lsdException w:name="toc 5" w:uiPriority="39"/>
-    <w:lsdException w:name="toc 6" w:uiPriority="39"/>
-    <w:lsdException w:name="toc 7" w:uiPriority="39"/>
-    <w:lsdException w:name="toc 8" w:uiPriority="39"/>
-    <w:lsdException w:name="toc 9" w:uiPriority="39"/>
-    <w:lsdException w:name="caption" w:uiPriority="35" w:qFormat="1"/>
-    <w:lsdException w:name="Title" w:semiHidden="0" w:uiPriority="10" w:unhideWhenUsed="0" w:qFormat="1"/>
-    <w:lsdException w:name="Default Paragraph Font" w:uiPriority="1"/>
-    <w:lsdException w:name="Subtitle" w:semiHidden="0" w:uiPriority="11" w:unhideWhenUsed="0" w:qFormat="1"/>
-    <w:lsdException w:name="Strong" w:semiHidden="0" w:uiPriority="22" w:unhideWhenUsed="0" w:qFormat="1"/>
-    <w:lsdException w:name="Emphasis" w:semiHidden="0" w:uiPriority="20" w:unhideWhenUsed="0" w:qFormat="1"/>
-    <w:lsdException w:name="Table Grid" w:semiHidden="0" w:uiPriority="39" w:unhideWhenUsed="0"/>
-    <w:lsdException w:name="Placeholder Text" w:unhideWhenUsed="0"/>
-    <w:lsdException w:name="No Spacing" w:semiHidden="0" w:uiPriority="1" w:unhideWhenUsed="0" w:qFormat="1"/>
-    <w:lsdException w:name="Light Shading" w:semiHidden="0" w:uiPriority="60" w:unhideWhenUsed="0"/>
-    <w:lsdException w:name="Light List" w:semiHidden="0" w:uiPriority="61" w:unhideWhenUsed="0"/>
-    <w:lsdException w:name="Light Grid" w:semiHidden="0" w:uiPriority="62" w:unhideWhenUsed="0"/>
-    <w:lsdException w:name="Medium Shading 1" w:semiHidden="0" w:uiPriority="63" w:unhideWhenUsed="0"/>
-    <w:lsdException w:name="Medium Shading 2" w:semiHidden="0" w:uiPriority="64" w:unhideWhenUsed="0"/>
-    <w:lsdException w:name="Medium List 1" w:semiHidden="0" w:uiPriority="65" w:unhideWhenUsed="0"/>
-    <w:lsdException w:name="Medium List 2" w:semiHidden="0" w:uiPriority="66" w:unhideWhenUsed="0"/>
-    <w:lsdException w:name="Medium Grid 1" w:semiHidden="0" w:uiPriority="67" w:unhideWhenUsed="0"/>
-    <w:lsdException w:name="Medium Grid 2" w:semiHidden="0" w:uiPriority="68" w:unhideWhenUsed="0"/>
-    <w:lsdException w:name="Medium Grid 3" w:semiHidden="0" w:uiPriority="69" w:unhideWhenUsed="0"/>
-    <w:lsdException w:name="Dark List" w:semiHidden="0" w:uiPriority="70" w:unhideWhenUsed="0"/>
-    <w:lsdException w:name="Colorful Shading" w:semiHidden="0" w:uiPriority="71" w:unhideWhenUsed="0"/>
-    <w:lsdException w:name="Colorful List" w:semiHidden="0" w:uiPriority="72" w:unhideWhenUsed="0"/>
-    <w:lsdException w:name="Colorful Grid" w:semiHidden="0" w:uiPriority="73" w:unhideWhenUsed="0"/>
-    <w:lsdException w:name="Light Shading Accent 1" w:semiHidden="0" w:uiPriority="60" w:unhideWhenUsed="0"/>
-    <w:lsdException w:name="Light List Accent 1" w:semiHidden="0" w:uiPriority="61" w:unhideWhenUsed="0"/>
-    <w:lsdException w:name="Light Grid Accent 1" w:semiHidden="0" w:uiPriority="62" w:unhideWhenUsed="0"/>
-    <w:lsdException w:name="Medium Shading 1 Accent 1" w:semiHidden="0" w:uiPriority="63" w:unhideWhenUsed="0"/>
-    <w:lsdException w:name="Medium Shading 2 Accent 1" w:semiHidden="0" w:uiPriority="64" w:unhideWhenUsed="0"/>
-    <w:lsdException w:name="Medium List 1 Accent 1" w:semiHidden="0" w:uiPriority="65" w:unhideWhenUsed="0"/>
-    <w:lsdException w:name="Revision" w:unhideWhenUsed="0"/>
-    <w:lsdException w:name="List Paragraph" w:semiHidden="0" w:uiPriority="34" w:unhideWhenUsed="0" w:qFormat="1"/>
-    <w:lsdException w:name="Quote" w:semiHidden="0" w:uiPriority="29" w:unhideWhenUsed="0" w:qFormat="1"/>
-    <w:lsdException w:name="Intense Quote" w:semiHidden="0" w:uiPriority="30" w:unhideWhenUsed="0" w:qFormat="1"/>
-    <w:lsdException w:name="Medium List 2 Accent 1" w:semiHidden="0" w:uiPriority="66" w:unhideWhenUsed="0"/>
-    <w:lsdException w:name="Medium Grid 1 Accent 1" w:semiHidden="0" w:uiPriority="67" w:unhideWhenUsed="0"/>
-    <w:lsdException w:name="Medium Grid 2 Accent 1" w:semiHidden="0" w:uiPriority="68" w:unhideWhenUsed="0"/>
-    <w:lsdException w:name="Medium Grid 3 Accent 1" w:semiHidden="0" w:uiPriority="69" w:unhideWhenUsed="0"/>
-    <w:lsdException w:name="Dark List Accent 1" w:semiHidden="0" w:uiPriority="70" w:unhideWhenUsed="0"/>
-    <w:lsdException w:name="Colorful Shading Accent 1" w:semiHidden="0" w:uiPriority="71" w:unhideWhenUsed="0"/>
-    <w:lsdException w:name="Colorful List Accent 1" w:semiHidden="0" w:uiPriority="72" w:unhideWhenUsed="0"/>
-    <w:lsdException w:name="Colorful Grid Accent 1" w:semiHidden="0" w:uiPriority="73" w:unhideWhenUsed="0"/>
-    <w:lsdException w:name="Light Shading Accent 2" w:semiHidden="0" w:uiPriority="60" w:unhideWhenUsed="0"/>
-    <w:lsdException w:name="Light List Accent 2" w:semiHidden="0" w:uiPriority="61" w:unhideWhenUsed="0"/>
-    <w:lsdException w:name="Light Grid Accent 2" w:semiHidden="0" w:uiPriority="62" w:unhideWhenUsed="0"/>
-    <w:lsdException w:name="Medium Shading 1 Accent 2" w:semiHidden="0" w:uiPriority="63" w:unhideWhenUsed="0"/>
-    <w:lsdException w:name="Medium Shading 2 Accent 2" w:semiHidden="0" w:uiPriority="64" w:unhideWhenUsed="0"/>
-    <w:lsdException w:name="Medium List 1 Accent 2" w:semiHidden="0" w:uiPriority="65" w:unhideWhenUsed="0"/>
-    <w:lsdException w:name="Medium List 2 Accent 2" w:semiHidden="0" w:uiPriority="66" w:unhideWhenUsed="0"/>
-    <w:lsdException w:name="Medium Grid 1 Accent 2" w:semiHidden="0" w:uiPriority="67" w:unhideWhenUsed="0"/>
-    <w:lsdException w:name="Medium Grid 2 Accent 2" w:semiHidden="0" w:uiPriority="68" w:unhideWhenUsed="0"/>
-    <w:lsdException w:name="Medium Grid 3 Accent 2" w:semiHidden="0" w:uiPriority="69" w:unhideWhenUsed="0"/>
-    <w:lsdException w:name="Dark List Accent 2" w:semiHidden="0" w:uiPriority="70" w:unhideWhenUsed="0"/>
-    <w:lsdException w:name="Colorful Shading Accent 2" w:semiHidden="0" w:uiPriority="71" w:unhideWhenUsed="0"/>
-    <w:lsdException w:name="Colorful List Accent 2" w:semiHidden="0" w:uiPriority="72" w:unhideWhenUsed="0"/>
-    <w:lsdException w:name="Colorful Grid Accent 2" w:semiHidden="0" w:uiPriority="73" w:unhideWhenUsed="0"/>
-    <w:lsdException w:name="Light Shading Accent 3" w:semiHidden="0" w:uiPriority="60" w:unhideWhenUsed="0"/>
-    <w:lsdException w:name="Light List Accent 3" w:semiHidden="0" w:uiPriority="61" w:unhideWhenUsed="0"/>
-    <w:lsdException w:name="Light Grid Accent 3" w:semiHidden="0" w:uiPriority="62" w:unhideWhenUsed="0"/>
-    <w:lsdException w:name="Medium Shading 1 Accent 3" w:semiHidden="0" w:uiPriority="63" w:unhideWhenUsed="0"/>
-    <w:lsdException w:name="Medium Shading 2 Accent 3" w:semiHidden="0" w:uiPriority="64" w:unhideWhenUsed="0"/>
-    <w:lsdException w:name="Medium List 1 Accent 3" w:semiHidden="0" w:uiPriority="65" w:unhideWhenUsed="0"/>
-    <w:lsdException w:name="Medium List 2 Accent 3" w:semiHidden="0" w:uiPriority="66" w:unhideWhenUsed="0"/>
-    <w:lsdException w:name="Medium Grid 1 Accent 3" w:semiHidden="0" w:uiPriority="67" w:unhideWhenUsed="0"/>
-    <w:lsdException w:name="Medium Grid 2 Accent 3" w:semiHidden="0" w:uiPriority="68" w:unhideWhenUsed="0"/>
-    <w:lsdException w:name="Medium Grid 3 Accent 3" w:semiHidden="0" w:uiPriority="69" w:unhideWhenUsed="0"/>
-    <w:lsdException w:name="Dark List Accent 3" w:semiHidden="0" w:uiPriority="70" w:unhideWhenUsed="0"/>
-    <w:lsdException w:name="Colorful Shading Accent 3" w:semiHidden="0" w:uiPriority="71" w:unhideWhenUsed="0"/>
-    <w:lsdException w:name="Colorful List Accent 3" w:semiHidden="0" w:uiPriority="72" w:unhideWhenUsed="0"/>
-    <w:lsdException w:name="Colorful Grid Accent 3" w:semiHidden="0" w:uiPriority="73" w:unhideWhenUsed="0"/>
-    <w:lsdException w:name="Light Shading Accent 4" w:semiHidden="0" w:uiPriority="60" w:unhideWhenUsed="0"/>
-    <w:lsdException w:name="Light List Accent 4" w:semiHidden="0" w:uiPriority="61" w:unhideWhenUsed="0"/>
-    <w:lsdException w:name="Light Grid Accent 4" w:semiHidden="0" w:uiPriority="62" w:unhideWhenUsed="0"/>
-    <w:lsdException w:name="Medium Shading 1 Accent 4" w:semiHidden="0" w:uiPriority="63" w:unhideWhenUsed="0"/>
-    <w:lsdException w:name="Medium Shading 2 Accent 4" w:semiHidden="0" w:uiPriority="64" w:unhideWhenUsed="0"/>
-    <w:lsdException w:name="Medium List 1 Accent 4" w:semiHidden="0" w:uiPriority="65" w:unhideWhenUsed="0"/>
-    <w:lsdException w:name="Medium List 2 Accent 4" w:semiHidden="0" w:uiPriority="66" w:unhideWhenUsed="0"/>
-    <w:lsdException w:name="Medium Grid 1 Accent 4" w:semiHidden="0" w:uiPriority="67" w:unhideWhenUsed="0"/>
-    <w:lsdException w:name="Medium Grid 2 Accent 4" w:semiHidden="0" w:uiPriority="68" w:unhideWhenUsed="0"/>
-    <w:lsdException w:name="Medium Grid 3 Accent 4" w:semiHidden="0" w:uiPriority="69" w:unhideWhenUsed="0"/>
-    <w:lsdException w:name="Dark List Accent 4" w:semiHidden="0" w:uiPriority="70" w:unhideWhenUsed="0"/>
-    <w:lsdException w:name="Colorful Shading Accent 4" w:semiHidden="0" w:uiPriority="71" w:unhideWhenUsed="0"/>
-    <w:lsdException w:name="Colorful List Accent 4" w:semiHidden="0" w:uiPriority="72" w:unhideWhenUsed="0"/>
-    <w:lsdException w:name="Colorful Grid Accent 4" w:semiHidden="0" w:uiPriority="73" w:unhideWhenUsed="0"/>
-    <w:lsdException w:name="Light Shading Accent 5" w:semiHidden="0" w:uiPriority="60" w:unhideWhenUsed="0"/>
-    <w:lsdException w:name="Light List Accent 5" w:semiHidden="0" w:uiPriority="61" w:unhideWhenUsed="0"/>
-    <w:lsdException w:name="Light Grid Accent 5" w:semiHidden="0" w:uiPriority="62" w:unhideWhenUsed="0"/>
-    <w:lsdException w:name="Medium Shading 1 Accent 5" w:semiHidden="0" w:uiPriority="63" w:unhideWhenUsed="0"/>
-    <w:lsdException w:name="Medium Shading 2 Accent 5" w:semiHidden="0" w:uiPriority="64" w:unhideWhenUsed="0"/>
-    <w:lsdException w:name="Medium List 1 Accent 5" w:semiHidden="0" w:uiPriority="65" w:unhideWhenUsed="0"/>
-    <w:lsdException w:name="Medium List 2 Accent 5" w:semiHidden="0" w:uiPriority="66" w:unhideWhenUsed="0"/>
-    <w:lsdException w:name="Medium Grid 1 Accent 5" w:semiHidden="0" w:uiPriority="67" w:unhideWhenUsed="0"/>
-    <w:lsdException w:name="Medium Grid 2 Accent 5" w:semiHidden="0" w:uiPriority="68" w:unhideWhenUsed="0"/>
-    <w:lsdException w:name="Medium Grid 3 Accent 5" w:semiHidden="0" w:uiPriority="69" w:unhideWhenUsed="0"/>
-    <w:lsdException w:name="Dark List Accent 5" w:semiHidden="0" w:uiPriority="70" w:unhideWhenUsed="0"/>
-    <w:lsdException w:name="Colorful Shading Accent 5" w:semiHidden="0" w:uiPriority="71" w:unhideWhenUsed="0"/>
-    <w:lsdException w:name="Colorful List Accent 5" w:semiHidden="0" w:uiPriority="72" w:unhideWhenUsed="0"/>
-    <w:lsdException w:name="Colorful Grid Accent 5" w:semiHidden="0" w:uiPriority="73" w:unhideWhenUsed="0"/>
-    <w:lsdException w:name="Light Shading Accent 6" w:semiHidden="0" w:uiPriority="60" w:unhideWhenUsed="0"/>
-    <w:lsdException w:name="Light List Accent 6" w:semiHidden="0" w:uiPriority="61" w:unhideWhenUsed="0"/>
-    <w:lsdException w:name="Light Grid Accent 6" w:semiHidden="0" w:uiPriority="62" w:unhideWhenUsed="0"/>
-    <w:lsdException w:name="Medium Shading 1 Accent 6" w:semiHidden="0" w:uiPriority="63" w:unhideWhenUsed="0"/>
-    <w:lsdException w:name="Medium Shading 2 Accent 6" w:semiHidden="0" w:uiPriority="64" w:unhideWhenUsed="0"/>
-    <w:lsdException w:name="Medium List 1 Accent 6" w:semiHidden="0" w:uiPriority="65" w:unhideWhenUsed="0"/>
-    <w:lsdException w:name="Medium List 2 Accent 6" w:semiHidden="0" w:uiPriority="66" w:unhideWhenUsed="0"/>
-    <w:lsdException w:name="Medium Grid 1 Accent 6" w:semiHidden="0" w:uiPriority="67" w:unhideWhenUsed="0"/>
-    <w:lsdException w:name="Medium Grid 2 Accent 6" w:semiHidden="0" w:uiPriority="68" w:unhideWhenUsed="0"/>
-    <w:lsdException w:name="Medium Grid 3 Accent 6" w:semiHidden="0" w:uiPriority="69" w:unhideWhenUsed="0"/>
-    <w:lsdException w:name="Dark List Accent 6" w:semiHidden="0" w:uiPriority="70" w:unhideWhenUsed="0"/>
-    <w:lsdException w:name="Colorful Shading Accent 6" w:semiHidden="0" w:uiPriority="71" w:unhideWhenUsed="0"/>
-    <w:lsdException w:name="Colorful List Accent 6" w:semiHidden="0" w:uiPriority="72" w:unhideWhenUsed="0"/>
-    <w:lsdException w:name="Colorful Grid Accent 6" w:semiHidden="0" w:uiPriority="73" w:unhideWhenUsed="0"/>
-    <w:lsdException w:name="Subtle Emphasis" w:semiHidden="0" w:uiPriority="19" w:unhideWhenUsed="0" w:qFormat="1"/>
-    <w:lsdException w:name="Intense Emphasis" w:semiHidden="0" w:uiPriority="21" w:unhideWhenUsed="0" w:qFormat="1"/>
-    <w:lsdException w:name="Subtle Reference" w:semiHidden="0" w:uiPriority="31" w:unhideWhenUsed="0" w:qFormat="1"/>
-    <w:lsdException w:name="Intense Reference" w:semiHidden="0" w:uiPriority="32" w:unhideWhenUsed="0" w:qFormat="1"/>
-    <w:lsdException w:name="Book Title" w:semiHidden="0" w:uiPriority="33" w:unhideWhenUsed="0" w:qFormat="1"/>
-    <w:lsdException w:name="Bibliography" w:uiPriority="37"/>
-    <w:lsdException w:name="TOC Heading" w:uiPriority="39" w:qFormat="1"/>
+  <w:latentStyles w:defLockedState="0" w:defUIPriority="99" w:defSemiHidden="0" w:defUnhideWhenUsed="0" w:defQFormat="0" w:count="371">
+    <w:lsdException w:name="Normal" w:uiPriority="0" w:qFormat="1"/>
+    <w:lsdException w:name="heading 1" w:uiPriority="9" w:qFormat="1"/>
+    <w:lsdException w:name="heading 2" w:semiHidden="1" w:uiPriority="9" w:unhideWhenUsed="1" w:qFormat="1"/>
+    <w:lsdException w:name="heading 3" w:semiHidden="1" w:uiPriority="9" w:unhideWhenUsed="1" w:qFormat="1"/>
+    <w:lsdException w:name="heading 4" w:semiHidden="1" w:uiPriority="9" w:unhideWhenUsed="1" w:qFormat="1"/>
+    <w:lsdException w:name="heading 5" w:semiHidden="1" w:uiPriority="9" w:unhideWhenUsed="1" w:qFormat="1"/>
+    <w:lsdException w:name="heading 6" w:semiHidden="1" w:uiPriority="9" w:unhideWhenUsed="1" w:qFormat="1"/>
+    <w:lsdException w:name="heading 7" w:semiHidden="1" w:uiPriority="9" w:unhideWhenUsed="1" w:qFormat="1"/>
+    <w:lsdException w:name="heading 8" w:semiHidden="1" w:uiPriority="9" w:unhideWhenUsed="1" w:qFormat="1"/>
+    <w:lsdException w:name="heading 9" w:semiHidden="1" w:uiPriority="9" w:unhideWhenUsed="1" w:qFormat="1"/>
+    <w:lsdException w:name="index 1" w:semiHidden="1" w:unhideWhenUsed="1"/>
+    <w:lsdException w:name="index 2" w:semiHidden="1" w:unhideWhenUsed="1"/>
+    <w:lsdException w:name="index 3" w:semiHidden="1" w:unhideWhenUsed="1"/>
+    <w:lsdException w:name="index 4" w:semiHidden="1" w:unhideWhenUsed="1"/>
+    <w:lsdException w:name="index 5" w:semiHidden="1" w:unhideWhenUsed="1"/>
+    <w:lsdException w:name="index 6" w:semiHidden="1" w:unhideWhenUsed="1"/>
+    <w:lsdException w:name="index 7" w:semiHidden="1" w:unhideWhenUsed="1"/>
+    <w:lsdException w:name="index 8" w:semiHidden="1" w:unhideWhenUsed="1"/>
+    <w:lsdException w:name="index 9" w:semiHidden="1" w:unhideWhenUsed="1"/>
+    <w:lsdException w:name="toc 1" w:semiHidden="1" w:uiPriority="39" w:unhideWhenUsed="1"/>
+    <w:lsdException w:name="toc 2" w:semiHidden="1" w:uiPriority="39" w:unhideWhenUsed="1"/>
+    <w:lsdException w:name="toc 3" w:semiHidden="1" w:uiPriority="39" w:unhideWhenUsed="1"/>
+    <w:lsdException w:name="toc 4" w:semiHidden="1" w:uiPriority="39" w:unhideWhenUsed="1"/>
+    <w:lsdException w:name="toc 5" w:semiHidden="1" w:uiPriority="39" w:unhideWhenUsed="1"/>
+    <w:lsdException w:name="toc 6" w:semiHidden="1" w:uiPriority="39" w:unhideWhenUsed="1"/>
+    <w:lsdException w:name="toc 7" w:semiHidden="1" w:uiPriority="39" w:unhideWhenUsed="1"/>
+    <w:lsdException w:name="toc 8" w:semiHidden="1" w:uiPriority="39" w:unhideWhenUsed="1"/>
+    <w:lsdException w:name="toc 9" w:semiHidden="1" w:uiPriority="39" w:unhideWhenUsed="1"/>
+    <w:lsdException w:name="Normal Indent" w:semiHidden="1" w:unhideWhenUsed="1"/>
+    <w:lsdException w:name="footnote text" w:semiHidden="1" w:unhideWhenUsed="1"/>
+    <w:lsdException w:name="annotation text" w:semiHidden="1" w:unhideWhenUsed="1"/>
+    <w:lsdException w:name="header" w:semiHidden="1" w:unhideWhenUsed="1"/>
+    <w:lsdException w:name="footer" w:semiHidden="1" w:unhideWhenUsed="1"/>
+    <w:lsdException w:name="index heading" w:semiHidden="1" w:unhideWhenUsed="1"/>
+    <w:lsdException w:name="caption" w:semiHidden="1" w:uiPriority="35" w:unhideWhenUsed="1" w:qFormat="1"/>
+    <w:lsdException w:name="table of figures" w:semiHidden="1" w:unhideWhenUsed="1"/>
+    <w:lsdException w:name="envelope address" w:semiHidden="1" w:unhideWhenUsed="1"/>
+    <w:lsdException w:name="envelope return" w:semiHidden="1" w:unhideWhenUsed="1"/>
+    <w:lsdException w:name="footnote reference" w:semiHidden="1" w:unhideWhenUsed="1"/>
+    <w:lsdException w:name="annotation reference" w:semiHidden="1" w:unhideWhenUsed="1"/>
+    <w:lsdException w:name="line number" w:semiHidden="1" w:unhideWhenUsed="1"/>
+    <w:lsdException w:name="page number" w:semiHidden="1" w:unhideWhenUsed="1"/>
+    <w:lsdException w:name="endnote reference" w:semiHidden="1" w:unhideWhenUsed="1"/>
+    <w:lsdException w:name="endnote text" w:semiHidden="1" w:unhideWhenUsed="1"/>
+    <w:lsdException w:name="table of authorities" w:semiHidden="1" w:unhideWhenUsed="1"/>
+    <w:lsdException w:name="macro" w:semiHidden="1" w:unhideWhenUsed="1"/>
+    <w:lsdException w:name="toa heading" w:semiHidden="1" w:unhideWhenUsed="1"/>
+    <w:lsdException w:name="List" w:semiHidden="1" w:unhideWhenUsed="1"/>
+    <w:lsdException w:name="List Bullet" w:semiHidden="1" w:unhideWhenUsed="1"/>
+    <w:lsdException w:name="List Number" w:semiHidden="1" w:unhideWhenUsed="1"/>
+    <w:lsdException w:name="List 2" w:semiHidden="1" w:unhideWhenUsed="1"/>
+    <w:lsdException w:name="List 3" w:semiHidden="1" w:unhideWhenUsed="1"/>
+    <w:lsdException w:name="List 4" w:semiHidden="1" w:unhideWhenUsed="1"/>
+    <w:lsdException w:name="List 5" w:semiHidden="1" w:unhideWhenUsed="1"/>
+    <w:lsdException w:name="List Bullet 2" w:semiHidden="1" w:unhideWhenUsed="1"/>
+    <w:lsdException w:name="List Bullet 3" w:semiHidden="1" w:unhideWhenUsed="1"/>
+    <w:lsdException w:name="List Bullet 4" w:semiHidden="1" w:unhideWhenUsed="1"/>
+    <w:lsdException w:name="List Bullet 5" w:semiHidden="1" w:unhideWhenUsed="1"/>
+    <w:lsdException w:name="List Number 2" w:semiHidden="1" w:unhideWhenUsed="1"/>
+    <w:lsdException w:name="List Number 3" w:semiHidden="1" w:unhideWhenUsed="1"/>
+    <w:lsdException w:name="List Number 4" w:semiHidden="1" w:unhideWhenUsed="1"/>
+    <w:lsdException w:name="List Number 5" w:semiHidden="1" w:unhideWhenUsed="1"/>
+    <w:lsdException w:name="Title" w:uiPriority="10" w:qFormat="1"/>
+    <w:lsdException w:name="Closing" w:semiHidden="1" w:unhideWhenUsed="1"/>
+    <w:lsdException w:name="Signature" w:semiHidden="1" w:unhideWhenUsed="1"/>
+    <w:lsdException w:name="Default Paragraph Font" w:semiHidden="1" w:uiPriority="1" w:unhideWhenUsed="1"/>
+    <w:lsdException w:name="Body Text" w:semiHidden="1" w:unhideWhenUsed="1"/>
+    <w:lsdException w:name="Body Text Indent" w:semiHidden="1" w:unhideWhenUsed="1"/>
+    <w:lsdException w:name="List Continue" w:semiHidden="1" w:unhideWhenUsed="1"/>
+    <w:lsdException w:name="List Continue 2" w:semiHidden="1" w:unhideWhenUsed="1"/>
+    <w:lsdException w:name="List Continue 3" w:semiHidden="1" w:unhideWhenUsed="1"/>
+    <w:lsdException w:name="List Continue 4" w:semiHidden="1" w:unhideWhenUsed="1"/>
+    <w:lsdException w:name="List Continue 5" w:semiHidden="1" w:unhideWhenUsed="1"/>
+    <w:lsdException w:name="Message Header" w:semiHidden="1" w:unhideWhenUsed="1"/>
+    <w:lsdException w:name="Subtitle" w:uiPriority="11" w:qFormat="1"/>
+    <w:lsdException w:name="Salutation" w:semiHidden="1" w:unhideWhenUsed="1"/>
+    <w:lsdException w:name="Date" w:semiHidden="1" w:unhideWhenUsed="1"/>
+    <w:lsdException w:name="Body Text First Indent" w:semiHidden="1" w:unhideWhenUsed="1"/>
+    <w:lsdException w:name="Body Text First Indent 2" w:semiHidden="1" w:unhideWhenUsed="1"/>
+    <w:lsdException w:name="Note Heading" w:semiHidden="1" w:unhideWhenUsed="1"/>
+    <w:lsdException w:name="Body Text 2" w:semiHidden="1" w:unhideWhenUsed="1"/>
+    <w:lsdException w:name="Body Text 3" w:semiHidden="1" w:unhideWhenUsed="1"/>
+    <w:lsdException w:name="Body Text Indent 2" w:semiHidden="1" w:unhideWhenUsed="1"/>
+    <w:lsdException w:name="Body Text Indent 3" w:semiHidden="1" w:unhideWhenUsed="1"/>
+    <w:lsdException w:name="Block Text" w:semiHidden="1" w:unhideWhenUsed="1"/>
+    <w:lsdException w:name="Hyperlink" w:semiHidden="1" w:unhideWhenUsed="1"/>
+    <w:lsdException w:name="FollowedHyperlink" w:semiHidden="1" w:unhideWhenUsed="1"/>
+    <w:lsdException w:name="Strong" w:uiPriority="22" w:qFormat="1"/>
+    <w:lsdException w:name="Emphasis" w:uiPriority="20" w:qFormat="1"/>
+    <w:lsdException w:name="Document Map" w:semiHidden="1" w:unhideWhenUsed="1"/>
+    <w:lsdException w:name="Plain Text" w:semiHidden="1" w:unhideWhenUsed="1"/>
+    <w:lsdException w:name="E-mail Signature" w:semiHidden="1" w:unhideWhenUsed="1"/>
+    <w:lsdException w:name="HTML Top of Form" w:semiHidden="1" w:unhideWhenUsed="1"/>
+    <w:lsdException w:name="HTML Bottom of Form" w:semiHidden="1" w:unhideWhenUsed="1"/>
+    <w:lsdException w:name="Normal (Web)" w:semiHidden="1" w:unhideWhenUsed="1"/>
+    <w:lsdException w:name="HTML Acronym" w:semiHidden="1" w:unhideWhenUsed="1"/>
+    <w:lsdException w:name="HTML Address" w:semiHidden="1" w:unhideWhenUsed="1"/>
+    <w:lsdException w:name="HTML Cite" w:semiHidden="1" w:unhideWhenUsed="1"/>
+    <w:lsdException w:name="HTML Code" w:semiHidden="1" w:unhideWhenUsed="1"/>
+    <w:lsdException w:name="HTML Definition" w:semiHidden="1" w:unhideWhenUsed="1"/>
+    <w:lsdException w:name="HTML Keyboard" w:semiHidden="1" w:unhideWhenUsed="1"/>
+    <w:lsdException w:name="HTML Preformatted" w:semiHidden="1" w:unhideWhenUsed="1"/>
+    <w:lsdException w:name="HTML Sample" w:semiHidden="1" w:unhideWhenUsed="1"/>
+    <w:lsdException w:name="HTML Typewriter" w:semiHidden="1" w:unhideWhenUsed="1"/>
+    <w:lsdException w:name="HTML Variable" w:semiHidden="1" w:unhideWhenUsed="1"/>
+    <w:lsdException w:name="Normal Table" w:semiHidden="1" w:unhideWhenUsed="1"/>
+    <w:lsdException w:name="annotation subject" w:semiHidden="1" w:unhideWhenUsed="1"/>
+    <w:lsdException w:name="No List" w:semiHidden="1" w:unhideWhenUsed="1"/>
+    <w:lsdException w:name="Outline List 1" w:semiHidden="1" w:unhideWhenUsed="1"/>
+    <w:lsdException w:name="Outline List 2" w:semiHidden="1" w:unhideWhenUsed="1"/>
+    <w:lsdException w:name="Outline List 3" w:semiHidden="1" w:unhideWhenUsed="1"/>
+    <w:lsdException w:name="Table Simple 1" w:semiHidden="1" w:unhideWhenUsed="1"/>
+    <w:lsdException w:name="Table Simple 2" w:semiHidden="1" w:unhideWhenUsed="1"/>
+    <w:lsdException w:name="Table Simple 3" w:semiHidden="1" w:unhideWhenUsed="1"/>
+    <w:lsdException w:name="Table Classic 1" w:semiHidden="1" w:unhideWhenUsed="1"/>
+    <w:lsdException w:name="Table Classic 2" w:semiHidden="1" w:unhideWhenUsed="1"/>
+    <w:lsdException w:name="Table Classic 3" w:semiHidden="1" w:unhideWhenUsed="1"/>
+    <w:lsdException w:name="Table Classic 4" w:semiHidden="1" w:unhideWhenUsed="1"/>
+    <w:lsdException w:name="Table Colorful 1" w:semiHidden="1" w:unhideWhenUsed="1"/>
+    <w:lsdException w:name="Table Colorful 2" w:semiHidden="1" w:unhideWhenUsed="1"/>
+    <w:lsdException w:name="Table Colorful 3" w:semiHidden="1" w:unhideWhenUsed="1"/>
+    <w:lsdException w:name="Table Columns 1" w:semiHidden="1" w:unhideWhenUsed="1"/>
+    <w:lsdException w:name="Table Columns 2" w:semiHidden="1" w:unhideWhenUsed="1"/>
+    <w:lsdException w:name="Table Columns 3" w:semiHidden="1" w:unhideWhenUsed="1"/>
+    <w:lsdException w:name="Table Columns 4" w:semiHidden="1" w:unhideWhenUsed="1"/>
+    <w:lsdException w:name="Table Columns 5" w:semiHidden="1" w:unhideWhenUsed="1"/>
+    <w:lsdException w:name="Table Grid 1" w:semiHidden="1" w:unhideWhenUsed="1"/>
+    <w:lsdException w:name="Table Grid 2" w:semiHidden="1" w:unhideWhenUsed="1"/>
+    <w:lsdException w:name="Table Grid 3" w:semiHidden="1" w:unhideWhenUsed="1"/>
+    <w:lsdException w:name="Table Grid 4" w:semiHidden="1" w:unhideWhenUsed="1"/>
+    <w:lsdException w:name="Table Grid 5" w:semiHidden="1" w:unhideWhenUsed="1"/>
+    <w:lsdException w:name="Table Grid 6" w:semiHidden="1" w:unhideWhenUsed="1"/>
+    <w:lsdException w:name="Table Grid 7" w:semiHidden="1" w:unhideWhenUsed="1"/>
+    <w:lsdException w:name="Table Grid 8" w:semiHidden="1" w:unhideWhenUsed="1"/>
+    <w:lsdException w:name="Table List 1" w:semiHidden="1" w:unhideWhenUsed="1"/>
+    <w:lsdException w:name="Table List 2" w:semiHidden="1" w:unhideWhenUsed="1"/>
+    <w:lsdException w:name="Table List 3" w:semiHidden="1" w:unhideWhenUsed="1"/>
+    <w:lsdException w:name="Table List 4" w:semiHidden="1" w:unhideWhenUsed="1"/>
+    <w:lsdException w:name="Table List 5" w:semiHidden="1" w:unhideWhenUsed="1"/>
+    <w:lsdException w:name="Table List 6" w:semiHidden="1" w:unhideWhenUsed="1"/>
+    <w:lsdException w:name="Table List 7" w:semiHidden="1" w:unhideWhenUsed="1"/>
+    <w:lsdException w:name="Table List 8" w:semiHidden="1" w:unhideWhenUsed="1"/>
+    <w:lsdException w:name="Table 3D effects 1" w:semiHidden="1" w:unhideWhenUsed="1"/>
+    <w:lsdException w:name="Table 3D effects 2" w:semiHidden="1" w:unhideWhenUsed="1"/>
+    <w:lsdException w:name="Table 3D effects 3" w:semiHidden="1" w:unhideWhenUsed="1"/>
+    <w:lsdException w:name="Table Contemporary" w:semiHidden="1" w:unhideWhenUsed="1"/>
+    <w:lsdException w:name="Table Elegant" w:semiHidden="1" w:unhideWhenUsed="1"/>
+    <w:lsdException w:name="Table Professional" w:semiHidden="1" w:unhideWhenUsed="1"/>
+    <w:lsdException w:name="Table Subtle 1" w:semiHidden="1" w:unhideWhenUsed="1"/>
+    <w:lsdException w:name="Table Subtle 2" w:semiHidden="1" w:unhideWhenUsed="1"/>
+    <w:lsdException w:name="Table Web 1" w:semiHidden="1" w:unhideWhenUsed="1"/>
+    <w:lsdException w:name="Table Web 2" w:semiHidden="1" w:unhideWhenUsed="1"/>
+    <w:lsdException w:name="Table Web 3" w:semiHidden="1" w:unhideWhenUsed="1"/>
+    <w:lsdException w:name="Balloon Text" w:semiHidden="1" w:unhideWhenUsed="1"/>
+    <w:lsdException w:name="Table Grid" w:uiPriority="39"/>
+    <w:lsdException w:name="Table Theme" w:semiHidden="1" w:unhideWhenUsed="1"/>
+    <w:lsdException w:name="Placeholder Text" w:semiHidden="1"/>
+    <w:lsdException w:name="No Spacing" w:uiPriority="1" w:qFormat="1"/>
+    <w:lsdException w:name="Light Shading" w:uiPriority="60"/>
+    <w:lsdException w:name="Light List" w:uiPriority="61"/>
+    <w:lsdException w:name="Light Grid" w:uiPriority="62"/>
+    <w:lsdException w:name="Medium Shading 1" w:uiPriority="63"/>
+    <w:lsdException w:name="Medium Shading 2" w:uiPriority="64"/>
+    <w:lsdException w:name="Medium List 1" w:uiPriority="65"/>
+    <w:lsdException w:name="Medium List 2" w:uiPriority="66"/>
+    <w:lsdException w:name="Medium Grid 1" w:uiPriority="67"/>
+    <w:lsdException w:name="Medium Grid 2" w:uiPriority="68"/>
+    <w:lsdException w:name="Medium Grid 3" w:uiPriority="69"/>
+    <w:lsdException w:name="Dark List" w:uiPriority="70"/>
+    <w:lsdException w:name="Colorful Shading" w:uiPriority="71"/>
+    <w:lsdException w:name="Colorful List" w:uiPriority="72"/>
+    <w:lsdException w:name="Colorful Grid" w:uiPriority="73"/>
+    <w:lsdException w:name="Light Shading Accent 1" w:uiPriority="60"/>
+    <w:lsdException w:name="Light List Accent 1" w:uiPriority="61"/>
+    <w:lsdException w:name="Light Grid Accent 1" w:uiPriority="62"/>
+    <w:lsdException w:name="Medium Shading 1 Accent 1" w:uiPriority="63"/>
+    <w:lsdException w:name="Medium Shading 2 Accent 1" w:uiPriority="64"/>
+    <w:lsdException w:name="Medium List 1 Accent 1" w:uiPriority="65"/>
+    <w:lsdException w:name="Revision" w:semiHidden="1"/>
+    <w:lsdException w:name="List Paragraph" w:uiPriority="34" w:qFormat="1"/>
+    <w:lsdException w:name="Quote" w:uiPriority="29" w:qFormat="1"/>
+    <w:lsdException w:name="Intense Quote" w:uiPriority="30" w:qFormat="1"/>
+    <w:lsdException w:name="Medium List 2 Accent 1" w:uiPriority="66"/>
+    <w:lsdException w:name="Medium Grid 1 Accent 1" w:uiPriority="67"/>
+    <w:lsdException w:name="Medium Grid 2 Accent 1" w:uiPriority="68"/>
+    <w:lsdException w:name="Medium Grid 3 Accent 1" w:uiPriority="69"/>
+    <w:lsdException w:name="Dark List Accent 1" w:uiPriority="70"/>
+    <w:lsdException w:name="Colorful Shading Accent 1" w:uiPriority="71"/>
+    <w:lsdException w:name="Colorful List Accent 1" w:uiPriority="72"/>
+    <w:lsdException w:name="Colorful Grid Accent 1" w:uiPriority="73"/>
+    <w:lsdException w:name="Light Shading Accent 2" w:uiPriority="60"/>
+    <w:lsdException w:name="Light List Accent 2" w:uiPriority="61"/>
+    <w:lsdException w:name="Light Grid Accent 2" w:uiPriority="62"/>
+    <w:lsdException w:name="Medium Shading 1 Accent 2" w:uiPriority="63"/>
+    <w:lsdException w:name="Medium Shading 2 Accent 2" w:uiPriority="64"/>
+    <w:lsdException w:name="Medium List 1 Accent 2" w:uiPriority="65"/>
+    <w:lsdException w:name="Medium List 2 Accent 2" w:uiPriority="66"/>
+    <w:lsdException w:name="Medium Grid 1 Accent 2" w:uiPriority="67"/>
+    <w:lsdException w:name="Medium Grid 2 Accent 2" w:uiPriority="68"/>
+    <w:lsdException w:name="Medium Grid 3 Accent 2" w:uiPriority="69"/>
+    <w:lsdException w:name="Dark List Accent 2" w:uiPriority="70"/>
+    <w:lsdException w:name="Colorful Shading Accent 2" w:uiPriority="71"/>
+    <w:lsdException w:name="Colorful List Accent 2" w:uiPriority="72"/>
+    <w:lsdException w:name="Colorful Grid Accent 2" w:uiPriority="73"/>
+    <w:lsdException w:name="Light Shading Accent 3" w:uiPriority="60"/>
+    <w:lsdException w:name="Light List Accent 3" w:uiPriority="61"/>
+    <w:lsdException w:name="Light Grid Accent 3" w:uiPriority="62"/>
+    <w:lsdException w:name="Medium Shading 1 Accent 3" w:uiPriority="63"/>
+    <w:lsdException w:name="Medium Shading 2 Accent 3" w:uiPriority="64"/>
+    <w:lsdException w:name="Medium List 1 Accent 3" w:uiPriority="65"/>
+    <w:lsdException w:name="Medium List 2 Accent 3" w:uiPriority="66"/>
+    <w:lsdException w:name="Medium Grid 1 Accent 3" w:uiPriority="67"/>
+    <w:lsdException w:name="Medium Grid 2 Accent 3" w:uiPriority="68"/>
+    <w:lsdException w:name="Medium Grid 3 Accent 3" w:uiPriority="69"/>
+    <w:lsdException w:name="Dark List Accent 3" w:uiPriority="70"/>
+    <w:lsdException w:name="Colorful Shading Accent 3" w:uiPriority="71"/>
+    <w:lsdException w:name="Colorful List Accent 3" w:uiPriority="72"/>
+    <w:lsdException w:name="Colorful Grid Accent 3" w:uiPriority="73"/>
+    <w:lsdException w:name="Light Shading Accent 4" w:uiPriority="60"/>
+    <w:lsdException w:name="Light List Accent 4" w:uiPriority="61"/>
+    <w:lsdException w:name="Light Grid Accent 4" w:uiPriority="62"/>
+    <w:lsdException w:name="Medium Shading 1 Accent 4" w:uiPriority="63"/>
+    <w:lsdException w:name="Medium Shading 2 Accent 4" w:uiPriority="64"/>
+    <w:lsdException w:name="Medium List 1 Accent 4" w:uiPriority="65"/>
+    <w:lsdException w:name="Medium List 2 Accent 4" w:uiPriority="66"/>
+    <w:lsdException w:name="Medium Grid 1 Accent 4" w:uiPriority="67"/>
+    <w:lsdException w:name="Medium Grid 2 Accent 4" w:uiPriority="68"/>
+    <w:lsdException w:name="Medium Grid 3 Accent 4" w:uiPriority="69"/>
+    <w:lsdException w:name="Dark List Accent 4" w:uiPriority="70"/>
+    <w:lsdException w:name="Colorful Shading Accent 4" w:uiPriority="71"/>
+    <w:lsdException w:name="Colorful List Accent 4" w:uiPriority="72"/>
+    <w:lsdException w:name="Colorful Grid Accent 4" w:uiPriority="73"/>
+    <w:lsdException w:name="Light Shading Accent 5" w:uiPriority="60"/>
+    <w:lsdException w:name="Light List Accent 5" w:uiPriority="61"/>
+    <w:lsdException w:name="Light Grid Accent 5" w:uiPriority="62"/>
+    <w:lsdException w:name="Medium Shading 1 Accent 5" w:uiPriority="63"/>
+    <w:lsdException w:name="Medium Shading 2 Accent 5" w:uiPriority="64"/>
+    <w:lsdException w:name="Medium List 1 Accent 5" w:uiPriority="65"/>
+    <w:lsdException w:name="Medium List 2 Accent 5" w:uiPriority="66"/>
+    <w:lsdException w:name="Medium Grid 1 Accent 5" w:uiPriority="67"/>
+    <w:lsdException w:name="Medium Grid 2 Accent 5" w:uiPriority="68"/>
+    <w:lsdException w:name="Medium Grid 3 Accent 5" w:uiPriority="69"/>
+    <w:lsdException w:name="Dark List Accent 5" w:uiPriority="70"/>
+    <w:lsdException w:name="Colorful Shading Accent 5" w:uiPriority="71"/>
+    <w:lsdException w:name="Colorful List Accent 5" w:uiPriority="72"/>
+    <w:lsdException w:name="Colorful Grid Accent 5" w:uiPriority="73"/>
+    <w:lsdException w:name="Light Shading Accent 6" w:uiPriority="60"/>
+    <w:lsdException w:name="Light List Accent 6" w:uiPriority="61"/>
+    <w:lsdException w:name="Light Grid Accent 6" w:uiPriority="62"/>
+    <w:lsdException w:name="Medium Shading 1 Accent 6" w:uiPriority="63"/>
+    <w:lsdException w:name="Medium Shading 2 Accent 6" w:uiPriority="64"/>
+    <w:lsdException w:name="Medium List 1 Accent 6" w:uiPriority="65"/>
+    <w:lsdException w:name="Medium List 2 Accent 6" w:uiPriority="66"/>
+    <w:lsdException w:name="Medium Grid 1 Accent 6" w:uiPriority="67"/>
+    <w:lsdException w:name="Medium Grid 2 Accent 6" w:uiPriority="68"/>
+    <w:lsdException w:name="Medium Grid 3 Accent 6" w:uiPriority="69"/>
+    <w:lsdException w:name="Dark List Accent 6" w:uiPriority="70"/>
+    <w:lsdException w:name="Colorful Shading Accent 6" w:uiPriority="71"/>
+    <w:lsdException w:name="Colorful List Accent 6" w:uiPriority="72"/>
+    <w:lsdException w:name="Colorful Grid Accent 6" w:uiPriority="73"/>
+    <w:lsdException w:name="Subtle Emphasis" w:uiPriority="19" w:qFormat="1"/>
+    <w:lsdException w:name="Intense Emphasis" w:uiPriority="21" w:qFormat="1"/>
+    <w:lsdException w:name="Subtle Reference" w:uiPriority="31" w:qFormat="1"/>
+    <w:lsdException w:name="Intense Reference" w:uiPriority="32" w:qFormat="1"/>
+    <w:lsdException w:name="Book Title" w:uiPriority="33" w:qFormat="1"/>
+    <w:lsdException w:name="Bibliography" w:semiHidden="1" w:uiPriority="37" w:unhideWhenUsed="1"/>
+    <w:lsdException w:name="TOC Heading" w:semiHidden="1" w:uiPriority="39" w:unhideWhenUsed="1" w:qFormat="1"/>
+    <w:lsdException w:name="Plain Table 1" w:uiPriority="41"/>
+    <w:lsdException w:name="Plain Table 2" w:uiPriority="42"/>
+    <w:lsdException w:name="Plain Table 3" w:uiPriority="43"/>
+    <w:lsdException w:name="Plain Table 4" w:uiPriority="44"/>
+    <w:lsdException w:name="Plain Table 5" w:uiPriority="45"/>
+    <w:lsdException w:name="Grid Table Light" w:uiPriority="40"/>
+    <w:lsdException w:name="Grid Table 1 Light" w:uiPriority="46"/>
+    <w:lsdException w:name="Grid Table 2" w:uiPriority="47"/>
+    <w:lsdException w:name="Grid Table 3" w:uiPriority="48"/>
+    <w:lsdException w:name="Grid Table 4" w:uiPriority="49"/>
+    <w:lsdException w:name="Grid Table 5 Dark" w:uiPriority="50"/>
+    <w:lsdException w:name="Grid Table 6 Colorful" w:uiPriority="51"/>
+    <w:lsdException w:name="Grid Table 7 Colorful" w:uiPriority="52"/>
+    <w:lsdException w:name="Grid Table 1 Light Accent 1" w:uiPriority="46"/>
+    <w:lsdException w:name="Grid Table 2 Accent 1" w:uiPriority="47"/>
+    <w:lsdException w:name="Grid Table 3 Accent 1" w:uiPriority="48"/>
+    <w:lsdException w:name="Grid Table 4 Accent 1" w:uiPriority="49"/>
+    <w:lsdException w:name="Grid Table 5 Dark Accent 1" w:uiPriority="50"/>
+    <w:lsdException w:name="Grid Table 6 Colorful Accent 1" w:uiPriority="51"/>
+    <w:lsdException w:name="Grid Table 7 Colorful Accent 1" w:uiPriority="52"/>
+    <w:lsdException w:name="Grid Table 1 Light Accent 2" w:uiPriority="46"/>
+    <w:lsdException w:name="Grid Table 2 Accent 2" w:uiPriority="47"/>
+    <w:lsdException w:name="Grid Table 3 Accent 2" w:uiPriority="48"/>
+    <w:lsdException w:name="Grid Table 4 Accent 2" w:uiPriority="49"/>
+    <w:lsdException w:name="Grid Table 5 Dark Accent 2" w:uiPriority="50"/>
+    <w:lsdException w:name="Grid Table 6 Colorful Accent 2" w:uiPriority="51"/>
+    <w:lsdException w:name="Grid Table 7 Colorful Accent 2" w:uiPriority="52"/>
+    <w:lsdException w:name="Grid Table 1 Light Accent 3" w:uiPriority="46"/>
+    <w:lsdException w:name="Grid Table 2 Accent 3" w:uiPriority="47"/>
+    <w:lsdException w:name="Grid Table 3 Accent 3" w:uiPriority="48"/>
+    <w:lsdException w:name="Grid Table 4 Accent 3" w:uiPriority="49"/>
+    <w:lsdException w:name="Grid Table 5 Dark Accent 3" w:uiPriority="50"/>
+    <w:lsdException w:name="Grid Table 6 Colorful Accent 3" w:uiPriority="51"/>
+    <w:lsdException w:name="Grid Table 7 Colorful Accent 3" w:uiPriority="52"/>
+    <w:lsdException w:name="Grid Table 1 Light Accent 4" w:uiPriority="46"/>
+    <w:lsdException w:name="Grid Table 2 Accent 4" w:uiPriority="47"/>
+    <w:lsdException w:name="Grid Table 3 Accent 4" w:uiPriority="48"/>
+    <w:lsdException w:name="Grid Table 4 Accent 4" w:uiPriority="49"/>
+    <w:lsdException w:name="Grid Table 5 Dark Accent 4" w:uiPriority="50"/>
+    <w:lsdException w:name="Grid Table 6 Colorful Accent 4" w:uiPriority="51"/>
+    <w:lsdException w:name="Grid Table 7 Colorful Accent 4" w:uiPriority="52"/>
+    <w:lsdException w:name="Grid Table 1 Light Accent 5" w:uiPriority="46"/>
+    <w:lsdException w:name="Grid Table 2 Accent 5" w:uiPriority="47"/>
+    <w:lsdException w:name="Grid Table 3 Accent 5" w:uiPriority="48"/>
+    <w:lsdException w:name="Grid Table 4 Accent 5" w:uiPriority="49"/>
+    <w:lsdException w:name="Grid Table 5 Dark Accent 5" w:uiPriority="50"/>
+    <w:lsdException w:name="Grid Table 6 Colorful Accent 5" w:uiPriority="51"/>
+    <w:lsdException w:name="Grid Table 7 Colorful Accent 5" w:uiPriority="52"/>
+    <w:lsdException w:name="Grid Table 1 Light Accent 6" w:uiPriority="46"/>
+    <w:lsdException w:name="Grid Table 2 Accent 6" w:uiPriority="47"/>
+    <w:lsdException w:name="Grid Table 3 Accent 6" w:uiPriority="48"/>
+    <w:lsdException w:name="Grid Table 4 Accent 6" w:uiPriority="49"/>
+    <w:lsdException w:name="Grid Table 5 Dark Accent 6" w:uiPriority="50"/>
+    <w:lsdException w:name="Grid Table 6 Colorful Accent 6" w:uiPriority="51"/>
+    <w:lsdException w:name="Grid Table 7 Colorful Accent 6" w:uiPriority="52"/>
+    <w:lsdException w:name="List Table 1 Light" w:uiPriority="46"/>
+    <w:lsdException w:name="List Table 2" w:uiPriority="47"/>
+    <w:lsdException w:name="List Table 3" w:uiPriority="48"/>
+    <w:lsdException w:name="List Table 4" w:uiPriority="49"/>
+    <w:lsdException w:name="List Table 5 Dark" w:uiPriority="50"/>
+    <w:lsdException w:name="List Table 6 Colorful" w:uiPriority="51"/>
+    <w:lsdException w:name="List Table 7 Colorful" w:uiPriority="52"/>
+    <w:lsdException w:name="List Table 1 Light Accent 1" w:uiPriority="46"/>
+    <w:lsdException w:name="List Table 2 Accent 1" w:uiPriority="47"/>
+    <w:lsdException w:name="List Table 3 Accent 1" w:uiPriority="48"/>
+    <w:lsdException w:name="List Table 4 Accent 1" w:uiPriority="49"/>
+    <w:lsdException w:name="List Table 5 Dark Accent 1" w:uiPriority="50"/>
+    <w:lsdException w:name="List Table 6 Colorful Accent 1" w:uiPriority="51"/>
+    <w:lsdException w:name="List Table 7 Colorful Accent 1" w:uiPriority="52"/>
+    <w:lsdException w:name="List Table 1 Light Accent 2" w:uiPriority="46"/>
+    <w:lsdException w:name="List Table 2 Accent 2" w:uiPriority="47"/>
+    <w:lsdException w:name="List Table 3 Accent 2" w:uiPriority="48"/>
+    <w:lsdException w:name="List Table 4 Accent 2" w:uiPriority="49"/>
+    <w:lsdException w:name="List Table 5 Dark Accent 2" w:uiPriority="50"/>
+    <w:lsdException w:name="List Table 6 Colorful Accent 2" w:uiPriority="51"/>
+    <w:lsdException w:name="List Table 7 Colorful Accent 2" w:uiPriority="52"/>
+    <w:lsdException w:name="List Table 1 Light Accent 3" w:uiPriority="46"/>
+    <w:lsdException w:name="List Table 2 Accent 3" w:uiPriority="47"/>
+    <w:lsdException w:name="List Table 3 Accent 3" w:uiPriority="48"/>
+    <w:lsdException w:name="List Table 4 Accent 3" w:uiPriority="49"/>
+    <w:lsdException w:name="List Table 5 Dark Accent 3" w:uiPriority="50"/>
+    <w:lsdException w:name="List Table 6 Colorful Accent 3" w:uiPriority="51"/>
+    <w:lsdException w:name="List Table 7 Colorful Accent 3" w:uiPriority="52"/>
+    <w:lsdException w:name="List Table 1 Light Accent 4" w:uiPriority="46"/>
+    <w:lsdException w:name="List Table 2 Accent 4" w:uiPriority="47"/>
+    <w:lsdException w:name="List Table 3 Accent 4" w:uiPriority="48"/>
+    <w:lsdException w:name="List Table 4 Accent 4" w:uiPriority="49"/>
+    <w:lsdException w:name="List Table 5 Dark Accent 4" w:uiPriority="50"/>
+    <w:lsdException w:name="List Table 6 Colorful Accent 4" w:uiPriority="51"/>
+    <w:lsdException w:name="List Table 7 Colorful Accent 4" w:uiPriority="52"/>
+    <w:lsdException w:name="List Table 1 Light Accent 5" w:uiPriority="46"/>
+    <w:lsdException w:name="List Table 2 Accent 5" w:uiPriority="47"/>
+    <w:lsdException w:name="List Table 3 Accent 5" w:uiPriority="48"/>
+    <w:lsdException w:name="List Table 4 Accent 5" w:uiPriority="49"/>
+    <w:lsdException w:name="List Table 5 Dark Accent 5" w:uiPriority="50"/>
+    <w:lsdException w:name="List Table 6 Colorful Accent 5" w:uiPriority="51"/>
+    <w:lsdException w:name="List Table 7 Colorful Accent 5" w:uiPriority="52"/>
+    <w:lsdException w:name="List Table 1 Light Accent 6" w:uiPriority="46"/>
+    <w:lsdException w:name="List Table 2 Accent 6" w:uiPriority="47"/>
+    <w:lsdException w:name="List Table 3 Accent 6" w:uiPriority="48"/>
+    <w:lsdException w:name="List Table 4 Accent 6" w:uiPriority="49"/>
+    <w:lsdException w:name="List Table 5 Dark Accent 6" w:uiPriority="50"/>
+    <w:lsdException w:name="List Table 6 Colorful Accent 6" w:uiPriority="51"/>
+    <w:lsdException w:name="List Table 7 Colorful Accent 6" w:uiPriority="52"/>
   </w:latentStyles>
   <w:style w:type="paragraph" w:default="1" w:styleId="Normalny">
     <w:name w:val="Normal"/>
@@ -2330,7 +2127,7 @@
   <a:extraClrSchemeLst/>
   <a:extLst>
     <a:ext uri="{05A4C25C-085E-4340-85A3-A5531E510DB2}">
-      <thm15:themeFamily xmlns:thm15="http://schemas.microsoft.com/office/thememl/2012/main" xmlns="" name="Office Theme" id="{62F939B6-93AF-4DB8-9C6B-D6C7DFDC589F}" vid="{4A3C46E8-61CC-4603-A589-7422A47A8E4A}"/>
+      <thm15:themeFamily xmlns:thm15="http://schemas.microsoft.com/office/thememl/2012/main" name="Office Theme" id="{62F939B6-93AF-4DB8-9C6B-D6C7DFDC589F}" vid="{4A3C46E8-61CC-4603-A589-7422A47A8E4A}"/>
     </a:ext>
   </a:extLst>
 </a:theme>

</xml_diff>